<commit_message>
Backing up further work
</commit_message>
<xml_diff>
--- a/stage_1/inventory_management_planning.docx
+++ b/stage_1/inventory_management_planning.docx
@@ -5658,7 +5658,12 @@
     </w:p>
     <w:p>
       <w:r>
-        <w:t>From the moment the liquid is</w:t>
+        <w:t>From the moment that</w:t>
+      </w:r>
+      <w:bookmarkStart w:id="1" w:name="_GoBack"/>
+      <w:bookmarkEnd w:id="1"/>
+      <w:r>
+        <w:t xml:space="preserve"> liquid is</w:t>
       </w:r>
       <w:r>
         <w:t xml:space="preserve"> produced it must be traced as it is bottled, packaged and readied for sale.</w:t>
@@ -5689,16 +5694,16 @@
       <w:pPr>
         <w:pStyle w:val="Heading1"/>
       </w:pPr>
-      <w:bookmarkStart w:id="1" w:name="_Toc493841789"/>
-      <w:bookmarkStart w:id="2" w:name="_Toc497482746"/>
+      <w:bookmarkStart w:id="2" w:name="_Toc493841789"/>
+      <w:bookmarkStart w:id="3" w:name="_Toc497482746"/>
       <w:r>
         <w:t>Aims and O</w:t>
       </w:r>
       <w:r>
         <w:t>bjectives</w:t>
       </w:r>
-      <w:bookmarkEnd w:id="1"/>
       <w:bookmarkEnd w:id="2"/>
+      <w:bookmarkEnd w:id="3"/>
     </w:p>
     <w:p>
       <w:r>
@@ -5747,16 +5752,16 @@
       <w:pPr>
         <w:pStyle w:val="Heading1"/>
       </w:pPr>
-      <w:bookmarkStart w:id="3" w:name="_Toc493841790"/>
-      <w:bookmarkStart w:id="4" w:name="_Toc497482747"/>
+      <w:bookmarkStart w:id="4" w:name="_Toc493841790"/>
+      <w:bookmarkStart w:id="5" w:name="_Toc497482747"/>
       <w:r>
         <w:t>Similar S</w:t>
       </w:r>
       <w:r>
         <w:t>ystems</w:t>
       </w:r>
-      <w:bookmarkEnd w:id="3"/>
       <w:bookmarkEnd w:id="4"/>
+      <w:bookmarkEnd w:id="5"/>
     </w:p>
     <w:p>
       <w:r>
@@ -5892,8 +5897,8 @@
       <w:pPr>
         <w:pStyle w:val="Heading1"/>
       </w:pPr>
-      <w:bookmarkStart w:id="5" w:name="_Toc493841791"/>
-      <w:bookmarkStart w:id="6" w:name="_Toc497482748"/>
+      <w:bookmarkStart w:id="6" w:name="_Toc493841791"/>
+      <w:bookmarkStart w:id="7" w:name="_Toc497482748"/>
       <w:r>
         <w:lastRenderedPageBreak/>
         <w:t>Project R</w:t>
@@ -5901,8 +5906,8 @@
       <w:r>
         <w:t>equirements</w:t>
       </w:r>
-      <w:bookmarkEnd w:id="5"/>
       <w:bookmarkEnd w:id="6"/>
+      <w:bookmarkEnd w:id="7"/>
     </w:p>
     <w:p>
       <w:r>
@@ -5924,16 +5929,16 @@
       <w:pPr>
         <w:pStyle w:val="Heading2"/>
       </w:pPr>
-      <w:bookmarkStart w:id="7" w:name="_Toc493841792"/>
-      <w:bookmarkStart w:id="8" w:name="_Toc497482749"/>
+      <w:bookmarkStart w:id="8" w:name="_Toc493841792"/>
+      <w:bookmarkStart w:id="9" w:name="_Toc497482749"/>
       <w:r>
         <w:t>F</w:t>
       </w:r>
       <w:r>
         <w:t>unctional</w:t>
       </w:r>
-      <w:bookmarkEnd w:id="7"/>
       <w:bookmarkEnd w:id="8"/>
+      <w:bookmarkEnd w:id="9"/>
     </w:p>
     <w:p>
       <w:pPr>
@@ -6203,16 +6208,16 @@
       <w:pPr>
         <w:pStyle w:val="Heading2"/>
       </w:pPr>
-      <w:bookmarkStart w:id="9" w:name="_Toc493841793"/>
-      <w:bookmarkStart w:id="10" w:name="_Toc497482750"/>
+      <w:bookmarkStart w:id="10" w:name="_Toc493841793"/>
+      <w:bookmarkStart w:id="11" w:name="_Toc497482750"/>
       <w:r>
         <w:t>Non-F</w:t>
       </w:r>
       <w:r>
         <w:t>unctional</w:t>
       </w:r>
-      <w:bookmarkEnd w:id="9"/>
       <w:bookmarkEnd w:id="10"/>
+      <w:bookmarkEnd w:id="11"/>
     </w:p>
     <w:p>
       <w:pPr>
@@ -6357,8 +6362,8 @@
       <w:pPr>
         <w:pStyle w:val="Heading1"/>
       </w:pPr>
-      <w:bookmarkStart w:id="11" w:name="_Toc493841794"/>
-      <w:bookmarkStart w:id="12" w:name="_Toc497482751"/>
+      <w:bookmarkStart w:id="12" w:name="_Toc493841794"/>
+      <w:bookmarkStart w:id="13" w:name="_Toc497482751"/>
       <w:r>
         <w:lastRenderedPageBreak/>
         <w:t>R</w:t>
@@ -6366,8 +6371,8 @@
       <w:r>
         <w:t>esources</w:t>
       </w:r>
-      <w:bookmarkEnd w:id="11"/>
       <w:bookmarkEnd w:id="12"/>
+      <w:bookmarkEnd w:id="13"/>
     </w:p>
     <w:p>
       <w:r>
@@ -6395,16 +6400,16 @@
       <w:pPr>
         <w:pStyle w:val="Heading2"/>
       </w:pPr>
-      <w:bookmarkStart w:id="13" w:name="_Toc493841795"/>
-      <w:bookmarkStart w:id="14" w:name="_Toc497482752"/>
+      <w:bookmarkStart w:id="14" w:name="_Toc493841795"/>
+      <w:bookmarkStart w:id="15" w:name="_Toc497482752"/>
       <w:r>
         <w:t>H</w:t>
       </w:r>
       <w:r>
         <w:t>ardware</w:t>
       </w:r>
-      <w:bookmarkEnd w:id="13"/>
       <w:bookmarkEnd w:id="14"/>
+      <w:bookmarkEnd w:id="15"/>
     </w:p>
     <w:p>
       <w:r>
@@ -6497,16 +6502,16 @@
       <w:pPr>
         <w:pStyle w:val="Heading2"/>
       </w:pPr>
-      <w:bookmarkStart w:id="15" w:name="_Toc493841796"/>
-      <w:bookmarkStart w:id="16" w:name="_Toc497482753"/>
+      <w:bookmarkStart w:id="16" w:name="_Toc493841796"/>
+      <w:bookmarkStart w:id="17" w:name="_Toc497482753"/>
       <w:r>
         <w:t>S</w:t>
       </w:r>
       <w:r>
         <w:t>oftware</w:t>
       </w:r>
-      <w:bookmarkEnd w:id="15"/>
       <w:bookmarkEnd w:id="16"/>
+      <w:bookmarkEnd w:id="17"/>
     </w:p>
     <w:p>
       <w:pPr>
@@ -6592,43 +6597,72 @@
         <w:t>Visual Studio</w:t>
       </w:r>
     </w:p>
-    <w:p/>
-    <w:p/>
-    <w:p/>
-    <w:p/>
-    <w:p/>
-    <w:p/>
-    <w:p/>
-    <w:p/>
-    <w:p/>
     <w:p>
       <w:pPr>
+        <w:pStyle w:val="ListParagraph"/>
+        <w:numPr>
+          <w:ilvl w:val="0"/>
+          <w:numId w:val="14"/>
+        </w:numPr>
+      </w:pPr>
+      <w:r>
+        <w:t>Data Model</w:t>
+      </w:r>
+      <w:r>
+        <w:t>l</w:t>
+      </w:r>
+      <w:r>
+        <w:t>er</w:t>
+      </w:r>
+    </w:p>
+    <w:p>
+      <w:pPr>
+        <w:pStyle w:val="ListParagraph"/>
+        <w:numPr>
+          <w:ilvl w:val="0"/>
+          <w:numId w:val="14"/>
+        </w:numPr>
+      </w:pPr>
+      <w:r>
+        <w:t>SQL</w:t>
+      </w:r>
+    </w:p>
+    <w:p/>
+    <w:p/>
+    <w:p/>
+    <w:p/>
+    <w:p/>
+    <w:p/>
+    <w:p/>
+    <w:p/>
+    <w:p/>
+    <w:p>
+      <w:pPr>
         <w:pStyle w:val="Heading1"/>
       </w:pPr>
-      <w:bookmarkStart w:id="17" w:name="_Toc493841797"/>
-      <w:bookmarkStart w:id="18" w:name="_Toc497482754"/>
-      <w:r>
-        <w:lastRenderedPageBreak/>
+      <w:bookmarkStart w:id="18" w:name="_Toc493841797"/>
+      <w:bookmarkStart w:id="19" w:name="_Toc497482754"/>
+      <w:r>
         <w:t>D</w:t>
       </w:r>
       <w:r>
         <w:t>iagrams</w:t>
       </w:r>
-      <w:bookmarkEnd w:id="17"/>
       <w:bookmarkEnd w:id="18"/>
+      <w:bookmarkEnd w:id="19"/>
     </w:p>
     <w:p/>
     <w:p>
       <w:pPr>
         <w:pStyle w:val="Heading2"/>
       </w:pPr>
-      <w:bookmarkStart w:id="19" w:name="_Toc493841798"/>
-      <w:bookmarkStart w:id="20" w:name="_Toc497482755"/>
+      <w:bookmarkStart w:id="20" w:name="_Toc493841798"/>
+      <w:bookmarkStart w:id="21" w:name="_Toc497482755"/>
       <w:r>
         <w:t>Use case</w:t>
       </w:r>
-      <w:bookmarkEnd w:id="19"/>
       <w:bookmarkEnd w:id="20"/>
+      <w:bookmarkEnd w:id="21"/>
     </w:p>
     <w:p>
       <w:r>
@@ -6747,16 +6781,16 @@
       <w:pPr>
         <w:pStyle w:val="Heading2"/>
       </w:pPr>
-      <w:bookmarkStart w:id="21" w:name="_Toc493841799"/>
-      <w:bookmarkStart w:id="22" w:name="_Toc497482756"/>
+      <w:bookmarkStart w:id="22" w:name="_Toc493841799"/>
+      <w:bookmarkStart w:id="23" w:name="_Toc497482756"/>
       <w:r>
         <w:t>C</w:t>
       </w:r>
       <w:r>
         <w:t>lass</w:t>
       </w:r>
-      <w:bookmarkEnd w:id="21"/>
       <w:bookmarkEnd w:id="22"/>
+      <w:bookmarkEnd w:id="23"/>
     </w:p>
     <w:p>
       <w:r>
@@ -6781,10 +6815,10 @@
           <w:lang w:eastAsia="en-GB"/>
         </w:rPr>
         <w:drawing>
-          <wp:inline distT="0" distB="0" distL="0" distR="0" wp14:anchorId="3FAD59DE" wp14:editId="4ECD9CB6">
-            <wp:extent cx="5724525" cy="3876675"/>
-            <wp:effectExtent l="0" t="0" r="9525" b="9525"/>
-            <wp:docPr id="11" name="Picture 11" descr="F:\software_development_year_2\3_graded_unit\graded_unit\stage_1\UML Class.PNG"/>
+          <wp:inline distT="0" distB="0" distL="0" distR="0" wp14:anchorId="65BC274F" wp14:editId="0BBCE926">
+            <wp:extent cx="5731510" cy="4004466"/>
+            <wp:effectExtent l="0" t="0" r="2540" b="0"/>
+            <wp:docPr id="41" name="Picture 41" descr="F:\software_development_year_2\3_graded_unit\graded_unit\stage_1\diagrams\class.PNG"/>
             <wp:cNvGraphicFramePr>
               <a:graphicFrameLocks xmlns:a="http://schemas.openxmlformats.org/drawingml/2006/main" noChangeAspect="1"/>
             </wp:cNvGraphicFramePr>
@@ -6792,7 +6826,7 @@
               <a:graphicData uri="http://schemas.openxmlformats.org/drawingml/2006/picture">
                 <pic:pic xmlns:pic="http://schemas.openxmlformats.org/drawingml/2006/picture">
                   <pic:nvPicPr>
-                    <pic:cNvPr id="0" name="Picture 1" descr="F:\software_development_year_2\3_graded_unit\graded_unit\stage_1\UML Class.PNG"/>
+                    <pic:cNvPr id="0" name="Picture 1" descr="F:\software_development_year_2\3_graded_unit\graded_unit\stage_1\diagrams\class.PNG"/>
                     <pic:cNvPicPr>
                       <a:picLocks noChangeAspect="1" noChangeArrowheads="1"/>
                     </pic:cNvPicPr>
@@ -6813,7 +6847,7 @@
                   <pic:spPr bwMode="auto">
                     <a:xfrm>
                       <a:off x="0" y="0"/>
-                      <a:ext cx="5724525" cy="3876675"/>
+                      <a:ext cx="5731510" cy="4004466"/>
                     </a:xfrm>
                     <a:prstGeom prst="rect">
                       <a:avLst/>
@@ -6846,17 +6880,16 @@
       <w:pPr>
         <w:pStyle w:val="Heading2"/>
       </w:pPr>
-      <w:bookmarkStart w:id="23" w:name="_Toc493841800"/>
-      <w:bookmarkStart w:id="24" w:name="_Toc497482757"/>
-      <w:r>
-        <w:lastRenderedPageBreak/>
+      <w:bookmarkStart w:id="24" w:name="_Toc493841800"/>
+      <w:bookmarkStart w:id="25" w:name="_Toc497482757"/>
+      <w:r>
         <w:t>A</w:t>
       </w:r>
       <w:r>
         <w:t>ctivity</w:t>
       </w:r>
-      <w:bookmarkEnd w:id="23"/>
       <w:bookmarkEnd w:id="24"/>
+      <w:bookmarkEnd w:id="25"/>
     </w:p>
     <w:p>
       <w:r>
@@ -6972,17 +7005,16 @@
       <w:pPr>
         <w:pStyle w:val="Heading1"/>
       </w:pPr>
-      <w:bookmarkStart w:id="25" w:name="_Toc493841802"/>
-      <w:bookmarkStart w:id="26" w:name="_Toc497482758"/>
-      <w:r>
-        <w:lastRenderedPageBreak/>
+      <w:bookmarkStart w:id="26" w:name="_Toc493841802"/>
+      <w:bookmarkStart w:id="27" w:name="_Toc497482758"/>
+      <w:r>
         <w:t>User Interface D</w:t>
       </w:r>
       <w:r>
         <w:t>esign</w:t>
       </w:r>
-      <w:bookmarkEnd w:id="25"/>
       <w:bookmarkEnd w:id="26"/>
+      <w:bookmarkEnd w:id="27"/>
     </w:p>
     <w:p>
       <w:r>
@@ -7002,16 +7034,16 @@
       <w:pPr>
         <w:pStyle w:val="Heading2"/>
       </w:pPr>
-      <w:bookmarkStart w:id="27" w:name="_Toc493841803"/>
-      <w:bookmarkStart w:id="28" w:name="_Toc497482759"/>
+      <w:bookmarkStart w:id="28" w:name="_Toc493841803"/>
+      <w:bookmarkStart w:id="29" w:name="_Toc497482759"/>
       <w:r>
         <w:t>W</w:t>
       </w:r>
       <w:r>
         <w:t>ireframes</w:t>
       </w:r>
-      <w:bookmarkEnd w:id="27"/>
       <w:bookmarkEnd w:id="28"/>
+      <w:bookmarkEnd w:id="29"/>
     </w:p>
     <w:p>
       <w:r>
@@ -7023,10 +7055,7 @@
         <w:t>The colours used are merely placeholders however and this does not reflect the actual colour scheme of the system.</w:t>
       </w:r>
     </w:p>
-    <w:p>
-      <w:bookmarkStart w:id="29" w:name="_GoBack"/>
-      <w:bookmarkEnd w:id="29"/>
-    </w:p>
+    <w:p/>
     <w:p>
       <w:pPr>
         <w:pStyle w:val="Heading5"/>
@@ -7042,9 +7071,75 @@
           <w:lang w:eastAsia="en-GB"/>
         </w:rPr>
         <w:drawing>
-          <wp:inline distT="0" distB="0" distL="0" distR="0" wp14:anchorId="05965F50" wp14:editId="4E8D032B">
-            <wp:extent cx="5731510" cy="3502968"/>
-            <wp:effectExtent l="0" t="0" r="2540" b="2540"/>
+          <wp:anchor distT="0" distB="0" distL="114300" distR="114300" simplePos="0" relativeHeight="251663360" behindDoc="1" locked="0" layoutInCell="1" allowOverlap="1" wp14:anchorId="2CD8728E" wp14:editId="3BD14317">
+            <wp:simplePos x="0" y="0"/>
+            <wp:positionH relativeFrom="column">
+              <wp:posOffset>-876300</wp:posOffset>
+            </wp:positionH>
+            <wp:positionV relativeFrom="paragraph">
+              <wp:posOffset>264160</wp:posOffset>
+            </wp:positionV>
+            <wp:extent cx="2190750" cy="1114425"/>
+            <wp:effectExtent l="0" t="0" r="9525" b="9525"/>
+            <wp:wrapNone/>
+            <wp:docPr id="42" name="Picture 42"/>
+            <wp:cNvGraphicFramePr>
+              <a:graphicFrameLocks xmlns:a="http://schemas.openxmlformats.org/drawingml/2006/main" noChangeAspect="1"/>
+            </wp:cNvGraphicFramePr>
+            <a:graphic xmlns:a="http://schemas.openxmlformats.org/drawingml/2006/main">
+              <a:graphicData uri="http://schemas.openxmlformats.org/drawingml/2006/picture">
+                <pic:pic xmlns:pic="http://schemas.openxmlformats.org/drawingml/2006/picture">
+                  <pic:nvPicPr>
+                    <pic:cNvPr id="1" name=""/>
+                    <pic:cNvPicPr/>
+                  </pic:nvPicPr>
+                  <pic:blipFill>
+                    <a:blip r:embed="rId12">
+                      <a:extLst>
+                        <a:ext uri="{28A0092B-C50C-407E-A947-70E740481C1C}">
+                          <a14:useLocalDpi xmlns:a14="http://schemas.microsoft.com/office/drawing/2010/main" val="0"/>
+                        </a:ext>
+                      </a:extLst>
+                    </a:blip>
+                    <a:stretch>
+                      <a:fillRect/>
+                    </a:stretch>
+                  </pic:blipFill>
+                  <pic:spPr>
+                    <a:xfrm>
+                      <a:off x="0" y="0"/>
+                      <a:ext cx="2190750" cy="1114425"/>
+                    </a:xfrm>
+                    <a:prstGeom prst="rect">
+                      <a:avLst/>
+                    </a:prstGeom>
+                  </pic:spPr>
+                </pic:pic>
+              </a:graphicData>
+            </a:graphic>
+            <wp14:sizeRelH relativeFrom="margin">
+              <wp14:pctWidth>0</wp14:pctWidth>
+            </wp14:sizeRelH>
+          </wp:anchor>
+        </w:drawing>
+      </w:r>
+      <w:r>
+        <w:rPr>
+          <w:noProof/>
+          <w:lang w:eastAsia="en-GB"/>
+        </w:rPr>
+        <w:drawing>
+          <wp:anchor distT="0" distB="0" distL="114300" distR="114300" simplePos="0" relativeHeight="251662336" behindDoc="1" locked="0" layoutInCell="1" allowOverlap="1" wp14:anchorId="480DBB82" wp14:editId="65B9B32B">
+            <wp:simplePos x="0" y="0"/>
+            <wp:positionH relativeFrom="column">
+              <wp:posOffset>1351804</wp:posOffset>
+            </wp:positionH>
+            <wp:positionV relativeFrom="paragraph">
+              <wp:posOffset>35560</wp:posOffset>
+            </wp:positionV>
+            <wp:extent cx="5236452" cy="3200400"/>
+            <wp:effectExtent l="0" t="0" r="2540" b="0"/>
+            <wp:wrapNone/>
             <wp:docPr id="36" name="Picture 36" descr="E:\software_development_year_2\3_graded_unit\graded_unit\stage_1\wireframes\production_insert_liquid.PNG"/>
             <wp:cNvGraphicFramePr>
               <a:graphicFrameLocks xmlns:a="http://schemas.openxmlformats.org/drawingml/2006/main" noChangeAspect="1"/>
@@ -7054,76 +7149,6 @@
                 <pic:pic xmlns:pic="http://schemas.openxmlformats.org/drawingml/2006/picture">
                   <pic:nvPicPr>
                     <pic:cNvPr id="0" name="Picture 1" descr="E:\software_development_year_2\3_graded_unit\graded_unit\stage_1\wireframes\production_insert_liquid.PNG"/>
-                    <pic:cNvPicPr>
-                      <a:picLocks noChangeAspect="1" noChangeArrowheads="1"/>
-                    </pic:cNvPicPr>
-                  </pic:nvPicPr>
-                  <pic:blipFill>
-                    <a:blip r:embed="rId12">
-                      <a:extLst>
-                        <a:ext uri="{28A0092B-C50C-407E-A947-70E740481C1C}">
-                          <a14:useLocalDpi xmlns:a14="http://schemas.microsoft.com/office/drawing/2010/main" val="0"/>
-                        </a:ext>
-                      </a:extLst>
-                    </a:blip>
-                    <a:srcRect/>
-                    <a:stretch>
-                      <a:fillRect/>
-                    </a:stretch>
-                  </pic:blipFill>
-                  <pic:spPr bwMode="auto">
-                    <a:xfrm>
-                      <a:off x="0" y="0"/>
-                      <a:ext cx="5731510" cy="3502968"/>
-                    </a:xfrm>
-                    <a:prstGeom prst="rect">
-                      <a:avLst/>
-                    </a:prstGeom>
-                    <a:noFill/>
-                    <a:ln>
-                      <a:noFill/>
-                    </a:ln>
-                  </pic:spPr>
-                </pic:pic>
-              </a:graphicData>
-            </a:graphic>
-          </wp:inline>
-        </w:drawing>
-      </w:r>
-    </w:p>
-    <w:p/>
-    <w:p/>
-    <w:p/>
-    <w:p/>
-    <w:p/>
-    <w:p>
-      <w:pPr>
-        <w:pStyle w:val="Heading5"/>
-      </w:pPr>
-      <w:r>
-        <w:lastRenderedPageBreak/>
-        <w:t>Production: View stock</w:t>
-      </w:r>
-    </w:p>
-    <w:p>
-      <w:r>
-        <w:rPr>
-          <w:noProof/>
-          <w:lang w:eastAsia="en-GB"/>
-        </w:rPr>
-        <w:drawing>
-          <wp:inline distT="0" distB="0" distL="0" distR="0" wp14:anchorId="657BCA2E" wp14:editId="69DCA337">
-            <wp:extent cx="5731510" cy="3434817"/>
-            <wp:effectExtent l="0" t="0" r="2540" b="0"/>
-            <wp:docPr id="37" name="Picture 37" descr="E:\software_development_year_2\3_graded_unit\graded_unit\stage_1\wireframes\production_view_stock.PNG"/>
-            <wp:cNvGraphicFramePr>
-              <a:graphicFrameLocks xmlns:a="http://schemas.openxmlformats.org/drawingml/2006/main" noChangeAspect="1"/>
-            </wp:cNvGraphicFramePr>
-            <a:graphic xmlns:a="http://schemas.openxmlformats.org/drawingml/2006/main">
-              <a:graphicData uri="http://schemas.openxmlformats.org/drawingml/2006/picture">
-                <pic:pic xmlns:pic="http://schemas.openxmlformats.org/drawingml/2006/picture">
-                  <pic:nvPicPr>
-                    <pic:cNvPr id="0" name="Picture 2" descr="E:\software_development_year_2\3_graded_unit\graded_unit\stage_1\wireframes\production_view_stock.PNG"/>
                     <pic:cNvPicPr>
                       <a:picLocks noChangeAspect="1" noChangeArrowheads="1"/>
                     </pic:cNvPicPr>
@@ -7144,7 +7169,7 @@
                   <pic:spPr bwMode="auto">
                     <a:xfrm>
                       <a:off x="0" y="0"/>
-                      <a:ext cx="5731510" cy="3434817"/>
+                      <a:ext cx="5240262" cy="3202729"/>
                     </a:xfrm>
                     <a:prstGeom prst="rect">
                       <a:avLst/>
@@ -7157,16 +7182,389 @@
                 </pic:pic>
               </a:graphicData>
             </a:graphic>
-          </wp:inline>
+            <wp14:sizeRelH relativeFrom="margin">
+              <wp14:pctWidth>0</wp14:pctWidth>
+            </wp14:sizeRelH>
+            <wp14:sizeRelV relativeFrom="margin">
+              <wp14:pctHeight>0</wp14:pctHeight>
+            </wp14:sizeRelV>
+          </wp:anchor>
         </w:drawing>
       </w:r>
     </w:p>
     <w:p>
-      <w:pPr>
-        <w:pStyle w:val="Heading5"/>
-      </w:pPr>
-      <w:r>
-        <w:t>Packaging: Labelling stock</w:t>
+      <w:r>
+        <w:rPr>
+          <w:noProof/>
+          <w:lang w:eastAsia="en-GB"/>
+        </w:rPr>
+        <mc:AlternateContent>
+          <mc:Choice Requires="wps">
+            <w:drawing>
+              <wp:anchor distT="0" distB="0" distL="114300" distR="114300" simplePos="0" relativeHeight="251670528" behindDoc="0" locked="0" layoutInCell="1" allowOverlap="1" wp14:anchorId="11178962" wp14:editId="3FCFADA5">
+                <wp:simplePos x="0" y="0"/>
+                <wp:positionH relativeFrom="column">
+                  <wp:posOffset>1142999</wp:posOffset>
+                </wp:positionH>
+                <wp:positionV relativeFrom="paragraph">
+                  <wp:posOffset>200025</wp:posOffset>
+                </wp:positionV>
+                <wp:extent cx="1895475" cy="1352550"/>
+                <wp:effectExtent l="0" t="0" r="66675" b="57150"/>
+                <wp:wrapNone/>
+                <wp:docPr id="47" name="Straight Arrow Connector 47"/>
+                <wp:cNvGraphicFramePr/>
+                <a:graphic xmlns:a="http://schemas.openxmlformats.org/drawingml/2006/main">
+                  <a:graphicData uri="http://schemas.microsoft.com/office/word/2010/wordprocessingShape">
+                    <wps:wsp>
+                      <wps:cNvCnPr/>
+                      <wps:spPr>
+                        <a:xfrm>
+                          <a:off x="0" y="0"/>
+                          <a:ext cx="1895475" cy="1352550"/>
+                        </a:xfrm>
+                        <a:prstGeom prst="straightConnector1">
+                          <a:avLst/>
+                        </a:prstGeom>
+                        <a:ln>
+                          <a:tailEnd type="triangle"/>
+                        </a:ln>
+                      </wps:spPr>
+                      <wps:style>
+                        <a:lnRef idx="1">
+                          <a:schemeClr val="accent2"/>
+                        </a:lnRef>
+                        <a:fillRef idx="0">
+                          <a:schemeClr val="accent2"/>
+                        </a:fillRef>
+                        <a:effectRef idx="0">
+                          <a:schemeClr val="accent2"/>
+                        </a:effectRef>
+                        <a:fontRef idx="minor">
+                          <a:schemeClr val="tx1"/>
+                        </a:fontRef>
+                      </wps:style>
+                      <wps:bodyPr/>
+                    </wps:wsp>
+                  </a:graphicData>
+                </a:graphic>
+                <wp14:sizeRelH relativeFrom="margin">
+                  <wp14:pctWidth>0</wp14:pctWidth>
+                </wp14:sizeRelH>
+                <wp14:sizeRelV relativeFrom="margin">
+                  <wp14:pctHeight>0</wp14:pctHeight>
+                </wp14:sizeRelV>
+              </wp:anchor>
+            </w:drawing>
+          </mc:Choice>
+          <mc:Fallback>
+            <w:pict>
+              <v:shapetype w14:anchorId="614EAF8D" id="_x0000_t32" coordsize="21600,21600" o:spt="32" o:oned="t" path="m,l21600,21600e" filled="f">
+                <v:path arrowok="t" fillok="f" o:connecttype="none"/>
+                <o:lock v:ext="edit" shapetype="t"/>
+              </v:shapetype>
+              <v:shape id="Straight Arrow Connector 47" o:spid="_x0000_s1026" type="#_x0000_t32" style="position:absolute;margin-left:90pt;margin-top:15.75pt;width:149.25pt;height:106.5pt;z-index:251670528;visibility:visible;mso-wrap-style:square;mso-width-percent:0;mso-height-percent:0;mso-wrap-distance-left:9pt;mso-wrap-distance-top:0;mso-wrap-distance-right:9pt;mso-wrap-distance-bottom:0;mso-position-horizontal:absolute;mso-position-horizontal-relative:text;mso-position-vertical:absolute;mso-position-vertical-relative:text;mso-width-percent:0;mso-height-percent:0;mso-width-relative:margin;mso-height-relative:margin" o:gfxdata="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" strokecolor="#ed7d31 [3205]" strokeweight=".5pt">
+                <v:stroke endarrow="block" joinstyle="miter"/>
+              </v:shape>
+            </w:pict>
+          </mc:Fallback>
+        </mc:AlternateContent>
+      </w:r>
+      <w:r>
+        <w:rPr>
+          <w:noProof/>
+          <w:lang w:eastAsia="en-GB"/>
+        </w:rPr>
+        <mc:AlternateContent>
+          <mc:Choice Requires="wps">
+            <w:drawing>
+              <wp:anchor distT="0" distB="0" distL="114300" distR="114300" simplePos="0" relativeHeight="251668480" behindDoc="0" locked="0" layoutInCell="1" allowOverlap="1" wp14:anchorId="069A3647" wp14:editId="58FC3251">
+                <wp:simplePos x="0" y="0"/>
+                <wp:positionH relativeFrom="column">
+                  <wp:posOffset>1200150</wp:posOffset>
+                </wp:positionH>
+                <wp:positionV relativeFrom="paragraph">
+                  <wp:posOffset>133350</wp:posOffset>
+                </wp:positionV>
+                <wp:extent cx="1819275" cy="895350"/>
+                <wp:effectExtent l="0" t="0" r="66675" b="57150"/>
+                <wp:wrapNone/>
+                <wp:docPr id="46" name="Straight Arrow Connector 46"/>
+                <wp:cNvGraphicFramePr/>
+                <a:graphic xmlns:a="http://schemas.openxmlformats.org/drawingml/2006/main">
+                  <a:graphicData uri="http://schemas.microsoft.com/office/word/2010/wordprocessingShape">
+                    <wps:wsp>
+                      <wps:cNvCnPr/>
+                      <wps:spPr>
+                        <a:xfrm>
+                          <a:off x="0" y="0"/>
+                          <a:ext cx="1819275" cy="895350"/>
+                        </a:xfrm>
+                        <a:prstGeom prst="straightConnector1">
+                          <a:avLst/>
+                        </a:prstGeom>
+                        <a:ln>
+                          <a:tailEnd type="triangle"/>
+                        </a:ln>
+                      </wps:spPr>
+                      <wps:style>
+                        <a:lnRef idx="1">
+                          <a:schemeClr val="accent2"/>
+                        </a:lnRef>
+                        <a:fillRef idx="0">
+                          <a:schemeClr val="accent2"/>
+                        </a:fillRef>
+                        <a:effectRef idx="0">
+                          <a:schemeClr val="accent2"/>
+                        </a:effectRef>
+                        <a:fontRef idx="minor">
+                          <a:schemeClr val="tx1"/>
+                        </a:fontRef>
+                      </wps:style>
+                      <wps:bodyPr/>
+                    </wps:wsp>
+                  </a:graphicData>
+                </a:graphic>
+                <wp14:sizeRelH relativeFrom="margin">
+                  <wp14:pctWidth>0</wp14:pctWidth>
+                </wp14:sizeRelH>
+                <wp14:sizeRelV relativeFrom="margin">
+                  <wp14:pctHeight>0</wp14:pctHeight>
+                </wp14:sizeRelV>
+              </wp:anchor>
+            </w:drawing>
+          </mc:Choice>
+          <mc:Fallback>
+            <w:pict>
+              <v:shape w14:anchorId="336D2AAF" id="Straight Arrow Connector 46" o:spid="_x0000_s1026" type="#_x0000_t32" style="position:absolute;margin-left:94.5pt;margin-top:10.5pt;width:143.25pt;height:70.5pt;z-index:251668480;visibility:visible;mso-wrap-style:square;mso-width-percent:0;mso-height-percent:0;mso-wrap-distance-left:9pt;mso-wrap-distance-top:0;mso-wrap-distance-right:9pt;mso-wrap-distance-bottom:0;mso-position-horizontal:absolute;mso-position-horizontal-relative:text;mso-position-vertical:absolute;mso-position-vertical-relative:text;mso-width-percent:0;mso-height-percent:0;mso-width-relative:margin;mso-height-relative:margin" o:gfxdata="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" strokecolor="#ed7d31 [3205]" strokeweight=".5pt">
+                <v:stroke endarrow="block" joinstyle="miter"/>
+              </v:shape>
+            </w:pict>
+          </mc:Fallback>
+        </mc:AlternateContent>
+      </w:r>
+      <w:r>
+        <w:rPr>
+          <w:noProof/>
+          <w:lang w:eastAsia="en-GB"/>
+        </w:rPr>
+        <mc:AlternateContent>
+          <mc:Choice Requires="wps">
+            <w:drawing>
+              <wp:anchor distT="0" distB="0" distL="114300" distR="114300" simplePos="0" relativeHeight="251666432" behindDoc="0" locked="0" layoutInCell="1" allowOverlap="1" wp14:anchorId="16234621" wp14:editId="1DE7B801">
+                <wp:simplePos x="0" y="0"/>
+                <wp:positionH relativeFrom="column">
+                  <wp:posOffset>1200149</wp:posOffset>
+                </wp:positionH>
+                <wp:positionV relativeFrom="paragraph">
+                  <wp:posOffset>9525</wp:posOffset>
+                </wp:positionV>
+                <wp:extent cx="1838325" cy="495300"/>
+                <wp:effectExtent l="0" t="0" r="66675" b="76200"/>
+                <wp:wrapNone/>
+                <wp:docPr id="45" name="Straight Arrow Connector 45"/>
+                <wp:cNvGraphicFramePr/>
+                <a:graphic xmlns:a="http://schemas.openxmlformats.org/drawingml/2006/main">
+                  <a:graphicData uri="http://schemas.microsoft.com/office/word/2010/wordprocessingShape">
+                    <wps:wsp>
+                      <wps:cNvCnPr/>
+                      <wps:spPr>
+                        <a:xfrm>
+                          <a:off x="0" y="0"/>
+                          <a:ext cx="1838325" cy="495300"/>
+                        </a:xfrm>
+                        <a:prstGeom prst="straightConnector1">
+                          <a:avLst/>
+                        </a:prstGeom>
+                        <a:ln>
+                          <a:tailEnd type="triangle"/>
+                        </a:ln>
+                      </wps:spPr>
+                      <wps:style>
+                        <a:lnRef idx="1">
+                          <a:schemeClr val="accent2"/>
+                        </a:lnRef>
+                        <a:fillRef idx="0">
+                          <a:schemeClr val="accent2"/>
+                        </a:fillRef>
+                        <a:effectRef idx="0">
+                          <a:schemeClr val="accent2"/>
+                        </a:effectRef>
+                        <a:fontRef idx="minor">
+                          <a:schemeClr val="tx1"/>
+                        </a:fontRef>
+                      </wps:style>
+                      <wps:bodyPr/>
+                    </wps:wsp>
+                  </a:graphicData>
+                </a:graphic>
+              </wp:anchor>
+            </w:drawing>
+          </mc:Choice>
+          <mc:Fallback>
+            <w:pict>
+              <v:shape w14:anchorId="43DC979D" id="Straight Arrow Connector 45" o:spid="_x0000_s1026" type="#_x0000_t32" style="position:absolute;margin-left:94.5pt;margin-top:.75pt;width:144.75pt;height:39pt;z-index:251666432;visibility:visible;mso-wrap-style:square;mso-wrap-distance-left:9pt;mso-wrap-distance-top:0;mso-wrap-distance-right:9pt;mso-wrap-distance-bottom:0;mso-position-horizontal:absolute;mso-position-horizontal-relative:text;mso-position-vertical:absolute;mso-position-vertical-relative:text" o:gfxdata="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" strokecolor="#ed7d31 [3205]" strokeweight=".5pt">
+                <v:stroke endarrow="block" joinstyle="miter"/>
+              </v:shape>
+            </w:pict>
+          </mc:Fallback>
+        </mc:AlternateContent>
+      </w:r>
+    </w:p>
+    <w:p/>
+    <w:p/>
+    <w:p/>
+    <w:p/>
+    <w:p/>
+    <w:p>
+      <w:r>
+        <w:rPr>
+          <w:noProof/>
+          <w:lang w:eastAsia="en-GB"/>
+        </w:rPr>
+        <mc:AlternateContent>
+          <mc:Choice Requires="wps">
+            <w:drawing>
+              <wp:anchor distT="0" distB="0" distL="114300" distR="114300" simplePos="0" relativeHeight="251672576" behindDoc="0" locked="0" layoutInCell="1" allowOverlap="1" wp14:anchorId="5D291F26" wp14:editId="70FA8522">
+                <wp:simplePos x="0" y="0"/>
+                <wp:positionH relativeFrom="column">
+                  <wp:posOffset>1104900</wp:posOffset>
+                </wp:positionH>
+                <wp:positionV relativeFrom="paragraph">
+                  <wp:posOffset>130809</wp:posOffset>
+                </wp:positionV>
+                <wp:extent cx="1933575" cy="1095375"/>
+                <wp:effectExtent l="0" t="38100" r="47625" b="28575"/>
+                <wp:wrapNone/>
+                <wp:docPr id="48" name="Straight Arrow Connector 48"/>
+                <wp:cNvGraphicFramePr/>
+                <a:graphic xmlns:a="http://schemas.openxmlformats.org/drawingml/2006/main">
+                  <a:graphicData uri="http://schemas.microsoft.com/office/word/2010/wordprocessingShape">
+                    <wps:wsp>
+                      <wps:cNvCnPr/>
+                      <wps:spPr>
+                        <a:xfrm flipV="1">
+                          <a:off x="0" y="0"/>
+                          <a:ext cx="1933575" cy="1095375"/>
+                        </a:xfrm>
+                        <a:prstGeom prst="straightConnector1">
+                          <a:avLst/>
+                        </a:prstGeom>
+                        <a:ln>
+                          <a:tailEnd type="triangle"/>
+                        </a:ln>
+                      </wps:spPr>
+                      <wps:style>
+                        <a:lnRef idx="1">
+                          <a:schemeClr val="accent6"/>
+                        </a:lnRef>
+                        <a:fillRef idx="0">
+                          <a:schemeClr val="accent6"/>
+                        </a:fillRef>
+                        <a:effectRef idx="0">
+                          <a:schemeClr val="accent6"/>
+                        </a:effectRef>
+                        <a:fontRef idx="minor">
+                          <a:schemeClr val="tx1"/>
+                        </a:fontRef>
+                      </wps:style>
+                      <wps:bodyPr/>
+                    </wps:wsp>
+                  </a:graphicData>
+                </a:graphic>
+                <wp14:sizeRelH relativeFrom="margin">
+                  <wp14:pctWidth>0</wp14:pctWidth>
+                </wp14:sizeRelH>
+                <wp14:sizeRelV relativeFrom="margin">
+                  <wp14:pctHeight>0</wp14:pctHeight>
+                </wp14:sizeRelV>
+              </wp:anchor>
+            </w:drawing>
+          </mc:Choice>
+          <mc:Fallback>
+            <w:pict>
+              <v:shape w14:anchorId="7F9FDFE9" id="Straight Arrow Connector 48" o:spid="_x0000_s1026" type="#_x0000_t32" style="position:absolute;margin-left:87pt;margin-top:10.3pt;width:152.25pt;height:86.25pt;flip:y;z-index:251672576;visibility:visible;mso-wrap-style:square;mso-width-percent:0;mso-height-percent:0;mso-wrap-distance-left:9pt;mso-wrap-distance-top:0;mso-wrap-distance-right:9pt;mso-wrap-distance-bottom:0;mso-position-horizontal:absolute;mso-position-horizontal-relative:text;mso-position-vertical:absolute;mso-position-vertical-relative:text;mso-width-percent:0;mso-height-percent:0;mso-width-relative:margin;mso-height-relative:margin" o:gfxdata="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" strokecolor="#70ad47 [3209]" strokeweight=".5pt">
+                <v:stroke endarrow="block" joinstyle="miter"/>
+              </v:shape>
+            </w:pict>
+          </mc:Fallback>
+        </mc:AlternateContent>
+      </w:r>
+    </w:p>
+    <w:p/>
+    <w:p>
+      <w:r>
+        <w:rPr>
+          <w:noProof/>
+          <w:lang w:eastAsia="en-GB"/>
+        </w:rPr>
+        <mc:AlternateContent>
+          <mc:Choice Requires="wps">
+            <w:drawing>
+              <wp:anchor distT="0" distB="0" distL="114300" distR="114300" simplePos="0" relativeHeight="251674624" behindDoc="0" locked="0" layoutInCell="1" allowOverlap="1" wp14:anchorId="2B29B383" wp14:editId="554FE540">
+                <wp:simplePos x="0" y="0"/>
+                <wp:positionH relativeFrom="column">
+                  <wp:posOffset>3019424</wp:posOffset>
+                </wp:positionH>
+                <wp:positionV relativeFrom="paragraph">
+                  <wp:posOffset>167640</wp:posOffset>
+                </wp:positionV>
+                <wp:extent cx="2286000" cy="314325"/>
+                <wp:effectExtent l="38100" t="57150" r="19050" b="28575"/>
+                <wp:wrapNone/>
+                <wp:docPr id="49" name="Straight Arrow Connector 49"/>
+                <wp:cNvGraphicFramePr/>
+                <a:graphic xmlns:a="http://schemas.openxmlformats.org/drawingml/2006/main">
+                  <a:graphicData uri="http://schemas.microsoft.com/office/word/2010/wordprocessingShape">
+                    <wps:wsp>
+                      <wps:cNvCnPr/>
+                      <wps:spPr>
+                        <a:xfrm flipH="1" flipV="1">
+                          <a:off x="0" y="0"/>
+                          <a:ext cx="2286000" cy="314325"/>
+                        </a:xfrm>
+                        <a:prstGeom prst="straightConnector1">
+                          <a:avLst/>
+                        </a:prstGeom>
+                        <a:ln>
+                          <a:tailEnd type="triangle"/>
+                        </a:ln>
+                      </wps:spPr>
+                      <wps:style>
+                        <a:lnRef idx="1">
+                          <a:schemeClr val="accent4"/>
+                        </a:lnRef>
+                        <a:fillRef idx="0">
+                          <a:schemeClr val="accent4"/>
+                        </a:fillRef>
+                        <a:effectRef idx="0">
+                          <a:schemeClr val="accent4"/>
+                        </a:effectRef>
+                        <a:fontRef idx="minor">
+                          <a:schemeClr val="tx1"/>
+                        </a:fontRef>
+                      </wps:style>
+                      <wps:bodyPr/>
+                    </wps:wsp>
+                  </a:graphicData>
+                </a:graphic>
+                <wp14:sizeRelH relativeFrom="margin">
+                  <wp14:pctWidth>0</wp14:pctWidth>
+                </wp14:sizeRelH>
+                <wp14:sizeRelV relativeFrom="margin">
+                  <wp14:pctHeight>0</wp14:pctHeight>
+                </wp14:sizeRelV>
+              </wp:anchor>
+            </w:drawing>
+          </mc:Choice>
+          <mc:Fallback>
+            <w:pict>
+              <v:shape w14:anchorId="45E38E81" id="Straight Arrow Connector 49" o:spid="_x0000_s1026" type="#_x0000_t32" style="position:absolute;margin-left:237.75pt;margin-top:13.2pt;width:180pt;height:24.75pt;flip:x y;z-index:251674624;visibility:visible;mso-wrap-style:square;mso-width-percent:0;mso-height-percent:0;mso-wrap-distance-left:9pt;mso-wrap-distance-top:0;mso-wrap-distance-right:9pt;mso-wrap-distance-bottom:0;mso-position-horizontal:absolute;mso-position-horizontal-relative:text;mso-position-vertical:absolute;mso-position-vertical-relative:text;mso-width-percent:0;mso-height-percent:0;mso-width-relative:margin;mso-height-relative:margin" o:gfxdata="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" strokecolor="#ffc000 [3207]" strokeweight=".5pt">
+                <v:stroke endarrow="block" joinstyle="miter"/>
+              </v:shape>
+            </w:pict>
+          </mc:Fallback>
+        </mc:AlternateContent>
       </w:r>
     </w:p>
     <w:p>
@@ -7176,9 +7574,923 @@
           <w:lang w:eastAsia="en-GB"/>
         </w:rPr>
         <w:drawing>
-          <wp:inline distT="0" distB="0" distL="0" distR="0" wp14:anchorId="3AEF7CA0" wp14:editId="78ADB639">
-            <wp:extent cx="5731510" cy="4016839"/>
-            <wp:effectExtent l="0" t="0" r="2540" b="3175"/>
+          <wp:anchor distT="0" distB="0" distL="114300" distR="114300" simplePos="0" relativeHeight="251665408" behindDoc="1" locked="0" layoutInCell="1" allowOverlap="1" wp14:anchorId="4D3D80EA" wp14:editId="610769CC">
+            <wp:simplePos x="0" y="0"/>
+            <wp:positionH relativeFrom="column">
+              <wp:posOffset>4324350</wp:posOffset>
+            </wp:positionH>
+            <wp:positionV relativeFrom="paragraph">
+              <wp:posOffset>110490</wp:posOffset>
+            </wp:positionV>
+            <wp:extent cx="2190750" cy="2238375"/>
+            <wp:effectExtent l="0" t="0" r="0" b="9525"/>
+            <wp:wrapNone/>
+            <wp:docPr id="44" name="Picture 44"/>
+            <wp:cNvGraphicFramePr>
+              <a:graphicFrameLocks xmlns:a="http://schemas.openxmlformats.org/drawingml/2006/main" noChangeAspect="1"/>
+            </wp:cNvGraphicFramePr>
+            <a:graphic xmlns:a="http://schemas.openxmlformats.org/drawingml/2006/main">
+              <a:graphicData uri="http://schemas.openxmlformats.org/drawingml/2006/picture">
+                <pic:pic xmlns:pic="http://schemas.openxmlformats.org/drawingml/2006/picture">
+                  <pic:nvPicPr>
+                    <pic:cNvPr id="1" name=""/>
+                    <pic:cNvPicPr/>
+                  </pic:nvPicPr>
+                  <pic:blipFill>
+                    <a:blip r:embed="rId14">
+                      <a:extLst>
+                        <a:ext uri="{28A0092B-C50C-407E-A947-70E740481C1C}">
+                          <a14:useLocalDpi xmlns:a14="http://schemas.microsoft.com/office/drawing/2010/main" val="0"/>
+                        </a:ext>
+                      </a:extLst>
+                    </a:blip>
+                    <a:stretch>
+                      <a:fillRect/>
+                    </a:stretch>
+                  </pic:blipFill>
+                  <pic:spPr>
+                    <a:xfrm>
+                      <a:off x="0" y="0"/>
+                      <a:ext cx="2190750" cy="2238375"/>
+                    </a:xfrm>
+                    <a:prstGeom prst="rect">
+                      <a:avLst/>
+                    </a:prstGeom>
+                  </pic:spPr>
+                </pic:pic>
+              </a:graphicData>
+            </a:graphic>
+          </wp:anchor>
+        </w:drawing>
+      </w:r>
+      <w:r>
+        <w:rPr>
+          <w:noProof/>
+          <w:lang w:eastAsia="en-GB"/>
+        </w:rPr>
+        <w:drawing>
+          <wp:anchor distT="0" distB="0" distL="114300" distR="114300" simplePos="0" relativeHeight="251664384" behindDoc="1" locked="0" layoutInCell="1" allowOverlap="1" wp14:anchorId="2704EF53" wp14:editId="54817519">
+            <wp:simplePos x="0" y="0"/>
+            <wp:positionH relativeFrom="column">
+              <wp:posOffset>-876300</wp:posOffset>
+            </wp:positionH>
+            <wp:positionV relativeFrom="paragraph">
+              <wp:posOffset>148590</wp:posOffset>
+            </wp:positionV>
+            <wp:extent cx="2181225" cy="1104900"/>
+            <wp:effectExtent l="0" t="0" r="9525" b="0"/>
+            <wp:wrapNone/>
+            <wp:docPr id="43" name="Picture 43"/>
+            <wp:cNvGraphicFramePr>
+              <a:graphicFrameLocks xmlns:a="http://schemas.openxmlformats.org/drawingml/2006/main" noChangeAspect="1"/>
+            </wp:cNvGraphicFramePr>
+            <a:graphic xmlns:a="http://schemas.openxmlformats.org/drawingml/2006/main">
+              <a:graphicData uri="http://schemas.openxmlformats.org/drawingml/2006/picture">
+                <pic:pic xmlns:pic="http://schemas.openxmlformats.org/drawingml/2006/picture">
+                  <pic:nvPicPr>
+                    <pic:cNvPr id="1" name=""/>
+                    <pic:cNvPicPr/>
+                  </pic:nvPicPr>
+                  <pic:blipFill>
+                    <a:blip r:embed="rId15">
+                      <a:extLst>
+                        <a:ext uri="{28A0092B-C50C-407E-A947-70E740481C1C}">
+                          <a14:useLocalDpi xmlns:a14="http://schemas.microsoft.com/office/drawing/2010/main" val="0"/>
+                        </a:ext>
+                      </a:extLst>
+                    </a:blip>
+                    <a:stretch>
+                      <a:fillRect/>
+                    </a:stretch>
+                  </pic:blipFill>
+                  <pic:spPr>
+                    <a:xfrm>
+                      <a:off x="0" y="0"/>
+                      <a:ext cx="2181225" cy="1104900"/>
+                    </a:xfrm>
+                    <a:prstGeom prst="rect">
+                      <a:avLst/>
+                    </a:prstGeom>
+                  </pic:spPr>
+                </pic:pic>
+              </a:graphicData>
+            </a:graphic>
+          </wp:anchor>
+        </w:drawing>
+      </w:r>
+    </w:p>
+    <w:p/>
+    <w:p/>
+    <w:p/>
+    <w:p/>
+    <w:p/>
+    <w:p/>
+    <w:p/>
+    <w:p>
+      <w:pPr>
+        <w:pStyle w:val="Heading5"/>
+      </w:pPr>
+      <w:r>
+        <w:t>Production: View stock</w:t>
+      </w:r>
+    </w:p>
+    <w:p>
+      <w:r>
+        <w:rPr>
+          <w:noProof/>
+          <w:lang w:eastAsia="en-GB"/>
+        </w:rPr>
+        <w:drawing>
+          <wp:anchor distT="0" distB="0" distL="114300" distR="114300" simplePos="0" relativeHeight="251675648" behindDoc="1" locked="0" layoutInCell="1" allowOverlap="1" wp14:anchorId="422446D1" wp14:editId="4AA6F24C">
+            <wp:simplePos x="0" y="0"/>
+            <wp:positionH relativeFrom="margin">
+              <wp:posOffset>1292778</wp:posOffset>
+            </wp:positionH>
+            <wp:positionV relativeFrom="paragraph">
+              <wp:posOffset>66041</wp:posOffset>
+            </wp:positionV>
+            <wp:extent cx="5276931" cy="3162300"/>
+            <wp:effectExtent l="0" t="0" r="0" b="0"/>
+            <wp:wrapNone/>
+            <wp:docPr id="37" name="Picture 37" descr="E:\software_development_year_2\3_graded_unit\graded_unit\stage_1\wireframes\production_view_stock.PNG"/>
+            <wp:cNvGraphicFramePr>
+              <a:graphicFrameLocks xmlns:a="http://schemas.openxmlformats.org/drawingml/2006/main" noChangeAspect="1"/>
+            </wp:cNvGraphicFramePr>
+            <a:graphic xmlns:a="http://schemas.openxmlformats.org/drawingml/2006/main">
+              <a:graphicData uri="http://schemas.openxmlformats.org/drawingml/2006/picture">
+                <pic:pic xmlns:pic="http://schemas.openxmlformats.org/drawingml/2006/picture">
+                  <pic:nvPicPr>
+                    <pic:cNvPr id="0" name="Picture 2" descr="E:\software_development_year_2\3_graded_unit\graded_unit\stage_1\wireframes\production_view_stock.PNG"/>
+                    <pic:cNvPicPr>
+                      <a:picLocks noChangeAspect="1" noChangeArrowheads="1"/>
+                    </pic:cNvPicPr>
+                  </pic:nvPicPr>
+                  <pic:blipFill>
+                    <a:blip r:embed="rId16">
+                      <a:extLst>
+                        <a:ext uri="{28A0092B-C50C-407E-A947-70E740481C1C}">
+                          <a14:useLocalDpi xmlns:a14="http://schemas.microsoft.com/office/drawing/2010/main" val="0"/>
+                        </a:ext>
+                      </a:extLst>
+                    </a:blip>
+                    <a:srcRect/>
+                    <a:stretch>
+                      <a:fillRect/>
+                    </a:stretch>
+                  </pic:blipFill>
+                  <pic:spPr bwMode="auto">
+                    <a:xfrm>
+                      <a:off x="0" y="0"/>
+                      <a:ext cx="5300511" cy="3176431"/>
+                    </a:xfrm>
+                    <a:prstGeom prst="rect">
+                      <a:avLst/>
+                    </a:prstGeom>
+                    <a:noFill/>
+                    <a:ln>
+                      <a:noFill/>
+                    </a:ln>
+                  </pic:spPr>
+                </pic:pic>
+              </a:graphicData>
+            </a:graphic>
+            <wp14:sizeRelH relativeFrom="margin">
+              <wp14:pctWidth>0</wp14:pctWidth>
+            </wp14:sizeRelH>
+            <wp14:sizeRelV relativeFrom="margin">
+              <wp14:pctHeight>0</wp14:pctHeight>
+            </wp14:sizeRelV>
+          </wp:anchor>
+        </w:drawing>
+      </w:r>
+    </w:p>
+    <w:p/>
+    <w:p/>
+    <w:p/>
+    <w:p/>
+    <w:p/>
+    <w:p/>
+    <w:p/>
+    <w:p>
+      <w:r>
+        <w:rPr>
+          <w:noProof/>
+          <w:lang w:eastAsia="en-GB"/>
+        </w:rPr>
+        <mc:AlternateContent>
+          <mc:Choice Requires="wps">
+            <w:drawing>
+              <wp:anchor distT="0" distB="0" distL="114300" distR="114300" simplePos="0" relativeHeight="251691008" behindDoc="0" locked="0" layoutInCell="1" allowOverlap="1" wp14:anchorId="0F79FDFD" wp14:editId="664578C6">
+                <wp:simplePos x="0" y="0"/>
+                <wp:positionH relativeFrom="column">
+                  <wp:posOffset>5381625</wp:posOffset>
+                </wp:positionH>
+                <wp:positionV relativeFrom="paragraph">
+                  <wp:posOffset>160654</wp:posOffset>
+                </wp:positionV>
+                <wp:extent cx="45719" cy="1295400"/>
+                <wp:effectExtent l="38100" t="38100" r="50165" b="19050"/>
+                <wp:wrapNone/>
+                <wp:docPr id="57" name="Straight Arrow Connector 57"/>
+                <wp:cNvGraphicFramePr/>
+                <a:graphic xmlns:a="http://schemas.openxmlformats.org/drawingml/2006/main">
+                  <a:graphicData uri="http://schemas.microsoft.com/office/word/2010/wordprocessingShape">
+                    <wps:wsp>
+                      <wps:cNvCnPr/>
+                      <wps:spPr>
+                        <a:xfrm flipV="1">
+                          <a:off x="0" y="0"/>
+                          <a:ext cx="45719" cy="1295400"/>
+                        </a:xfrm>
+                        <a:prstGeom prst="straightConnector1">
+                          <a:avLst/>
+                        </a:prstGeom>
+                        <a:ln>
+                          <a:tailEnd type="triangle"/>
+                        </a:ln>
+                      </wps:spPr>
+                      <wps:style>
+                        <a:lnRef idx="1">
+                          <a:schemeClr val="accent2"/>
+                        </a:lnRef>
+                        <a:fillRef idx="0">
+                          <a:schemeClr val="accent2"/>
+                        </a:fillRef>
+                        <a:effectRef idx="0">
+                          <a:schemeClr val="accent2"/>
+                        </a:effectRef>
+                        <a:fontRef idx="minor">
+                          <a:schemeClr val="tx1"/>
+                        </a:fontRef>
+                      </wps:style>
+                      <wps:bodyPr/>
+                    </wps:wsp>
+                  </a:graphicData>
+                </a:graphic>
+                <wp14:sizeRelH relativeFrom="margin">
+                  <wp14:pctWidth>0</wp14:pctWidth>
+                </wp14:sizeRelH>
+                <wp14:sizeRelV relativeFrom="margin">
+                  <wp14:pctHeight>0</wp14:pctHeight>
+                </wp14:sizeRelV>
+              </wp:anchor>
+            </w:drawing>
+          </mc:Choice>
+          <mc:Fallback>
+            <w:pict>
+              <v:shape w14:anchorId="50B7094B" id="Straight Arrow Connector 57" o:spid="_x0000_s1026" type="#_x0000_t32" style="position:absolute;margin-left:423.75pt;margin-top:12.65pt;width:3.6pt;height:102pt;flip:y;z-index:251691008;visibility:visible;mso-wrap-style:square;mso-width-percent:0;mso-height-percent:0;mso-wrap-distance-left:9pt;mso-wrap-distance-top:0;mso-wrap-distance-right:9pt;mso-wrap-distance-bottom:0;mso-position-horizontal:absolute;mso-position-horizontal-relative:text;mso-position-vertical:absolute;mso-position-vertical-relative:text;mso-width-percent:0;mso-height-percent:0;mso-width-relative:margin;mso-height-relative:margin" o:gfxdata="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" strokecolor="#ed7d31 [3205]" strokeweight=".5pt">
+                <v:stroke endarrow="block" joinstyle="miter"/>
+              </v:shape>
+            </w:pict>
+          </mc:Fallback>
+        </mc:AlternateContent>
+      </w:r>
+      <w:r>
+        <w:rPr>
+          <w:noProof/>
+          <w:lang w:eastAsia="en-GB"/>
+        </w:rPr>
+        <mc:AlternateContent>
+          <mc:Choice Requires="wps">
+            <w:drawing>
+              <wp:anchor distT="0" distB="0" distL="114300" distR="114300" simplePos="0" relativeHeight="251684864" behindDoc="0" locked="0" layoutInCell="1" allowOverlap="1" wp14:anchorId="7EF3376B" wp14:editId="13A017B1">
+                <wp:simplePos x="0" y="0"/>
+                <wp:positionH relativeFrom="column">
+                  <wp:posOffset>3190240</wp:posOffset>
+                </wp:positionH>
+                <wp:positionV relativeFrom="paragraph">
+                  <wp:posOffset>46354</wp:posOffset>
+                </wp:positionV>
+                <wp:extent cx="45719" cy="1362075"/>
+                <wp:effectExtent l="38100" t="38100" r="50165" b="28575"/>
+                <wp:wrapNone/>
+                <wp:docPr id="54" name="Straight Arrow Connector 54"/>
+                <wp:cNvGraphicFramePr/>
+                <a:graphic xmlns:a="http://schemas.openxmlformats.org/drawingml/2006/main">
+                  <a:graphicData uri="http://schemas.microsoft.com/office/word/2010/wordprocessingShape">
+                    <wps:wsp>
+                      <wps:cNvCnPr/>
+                      <wps:spPr>
+                        <a:xfrm flipV="1">
+                          <a:off x="0" y="0"/>
+                          <a:ext cx="45719" cy="1362075"/>
+                        </a:xfrm>
+                        <a:prstGeom prst="straightConnector1">
+                          <a:avLst/>
+                        </a:prstGeom>
+                        <a:ln>
+                          <a:tailEnd type="triangle"/>
+                        </a:ln>
+                      </wps:spPr>
+                      <wps:style>
+                        <a:lnRef idx="1">
+                          <a:schemeClr val="accent4"/>
+                        </a:lnRef>
+                        <a:fillRef idx="0">
+                          <a:schemeClr val="accent4"/>
+                        </a:fillRef>
+                        <a:effectRef idx="0">
+                          <a:schemeClr val="accent4"/>
+                        </a:effectRef>
+                        <a:fontRef idx="minor">
+                          <a:schemeClr val="tx1"/>
+                        </a:fontRef>
+                      </wps:style>
+                      <wps:bodyPr/>
+                    </wps:wsp>
+                  </a:graphicData>
+                </a:graphic>
+                <wp14:sizeRelH relativeFrom="margin">
+                  <wp14:pctWidth>0</wp14:pctWidth>
+                </wp14:sizeRelH>
+                <wp14:sizeRelV relativeFrom="margin">
+                  <wp14:pctHeight>0</wp14:pctHeight>
+                </wp14:sizeRelV>
+              </wp:anchor>
+            </w:drawing>
+          </mc:Choice>
+          <mc:Fallback>
+            <w:pict>
+              <v:shape w14:anchorId="2627E155" id="Straight Arrow Connector 54" o:spid="_x0000_s1026" type="#_x0000_t32" style="position:absolute;margin-left:251.2pt;margin-top:3.65pt;width:3.6pt;height:107.25pt;flip:y;z-index:251684864;visibility:visible;mso-wrap-style:square;mso-width-percent:0;mso-height-percent:0;mso-wrap-distance-left:9pt;mso-wrap-distance-top:0;mso-wrap-distance-right:9pt;mso-wrap-distance-bottom:0;mso-position-horizontal:absolute;mso-position-horizontal-relative:text;mso-position-vertical:absolute;mso-position-vertical-relative:text;mso-width-percent:0;mso-height-percent:0;mso-width-relative:margin;mso-height-relative:margin" o:gfxdata="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" strokecolor="#ffc000 [3207]" strokeweight=".5pt">
+                <v:stroke endarrow="block" joinstyle="miter"/>
+              </v:shape>
+            </w:pict>
+          </mc:Fallback>
+        </mc:AlternateContent>
+      </w:r>
+      <w:r>
+        <w:rPr>
+          <w:noProof/>
+          <w:lang w:eastAsia="en-GB"/>
+        </w:rPr>
+        <mc:AlternateContent>
+          <mc:Choice Requires="wps">
+            <w:drawing>
+              <wp:anchor distT="0" distB="0" distL="114300" distR="114300" simplePos="0" relativeHeight="251688960" behindDoc="0" locked="0" layoutInCell="1" allowOverlap="1" wp14:anchorId="62AD2347" wp14:editId="1FC00B44">
+                <wp:simplePos x="0" y="0"/>
+                <wp:positionH relativeFrom="column">
+                  <wp:posOffset>3390900</wp:posOffset>
+                </wp:positionH>
+                <wp:positionV relativeFrom="paragraph">
+                  <wp:posOffset>294005</wp:posOffset>
+                </wp:positionV>
+                <wp:extent cx="2714625" cy="1114425"/>
+                <wp:effectExtent l="0" t="38100" r="47625" b="28575"/>
+                <wp:wrapNone/>
+                <wp:docPr id="56" name="Straight Arrow Connector 56"/>
+                <wp:cNvGraphicFramePr/>
+                <a:graphic xmlns:a="http://schemas.openxmlformats.org/drawingml/2006/main">
+                  <a:graphicData uri="http://schemas.microsoft.com/office/word/2010/wordprocessingShape">
+                    <wps:wsp>
+                      <wps:cNvCnPr/>
+                      <wps:spPr>
+                        <a:xfrm flipV="1">
+                          <a:off x="0" y="0"/>
+                          <a:ext cx="2714625" cy="1114425"/>
+                        </a:xfrm>
+                        <a:prstGeom prst="straightConnector1">
+                          <a:avLst/>
+                        </a:prstGeom>
+                        <a:ln>
+                          <a:tailEnd type="triangle"/>
+                        </a:ln>
+                      </wps:spPr>
+                      <wps:style>
+                        <a:lnRef idx="1">
+                          <a:schemeClr val="accent4"/>
+                        </a:lnRef>
+                        <a:fillRef idx="0">
+                          <a:schemeClr val="accent4"/>
+                        </a:fillRef>
+                        <a:effectRef idx="0">
+                          <a:schemeClr val="accent4"/>
+                        </a:effectRef>
+                        <a:fontRef idx="minor">
+                          <a:schemeClr val="tx1"/>
+                        </a:fontRef>
+                      </wps:style>
+                      <wps:bodyPr/>
+                    </wps:wsp>
+                  </a:graphicData>
+                </a:graphic>
+                <wp14:sizeRelH relativeFrom="margin">
+                  <wp14:pctWidth>0</wp14:pctWidth>
+                </wp14:sizeRelH>
+                <wp14:sizeRelV relativeFrom="margin">
+                  <wp14:pctHeight>0</wp14:pctHeight>
+                </wp14:sizeRelV>
+              </wp:anchor>
+            </w:drawing>
+          </mc:Choice>
+          <mc:Fallback>
+            <w:pict>
+              <v:shape w14:anchorId="4F0A19BD" id="Straight Arrow Connector 56" o:spid="_x0000_s1026" type="#_x0000_t32" style="position:absolute;margin-left:267pt;margin-top:23.15pt;width:213.75pt;height:87.75pt;flip:y;z-index:251688960;visibility:visible;mso-wrap-style:square;mso-width-percent:0;mso-height-percent:0;mso-wrap-distance-left:9pt;mso-wrap-distance-top:0;mso-wrap-distance-right:9pt;mso-wrap-distance-bottom:0;mso-position-horizontal:absolute;mso-position-horizontal-relative:text;mso-position-vertical:absolute;mso-position-vertical-relative:text;mso-width-percent:0;mso-height-percent:0;mso-width-relative:margin;mso-height-relative:margin" o:gfxdata="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" strokecolor="#ffc000 [3207]" strokeweight=".5pt">
+                <v:stroke endarrow="block" joinstyle="miter"/>
+              </v:shape>
+            </w:pict>
+          </mc:Fallback>
+        </mc:AlternateContent>
+      </w:r>
+      <w:r>
+        <w:rPr>
+          <w:noProof/>
+          <w:lang w:eastAsia="en-GB"/>
+        </w:rPr>
+        <mc:AlternateContent>
+          <mc:Choice Requires="wps">
+            <w:drawing>
+              <wp:anchor distT="0" distB="0" distL="114300" distR="114300" simplePos="0" relativeHeight="251682816" behindDoc="0" locked="0" layoutInCell="1" allowOverlap="1" wp14:anchorId="6F9E0F19" wp14:editId="5AAA3C8D">
+                <wp:simplePos x="0" y="0"/>
+                <wp:positionH relativeFrom="column">
+                  <wp:posOffset>1400175</wp:posOffset>
+                </wp:positionH>
+                <wp:positionV relativeFrom="paragraph">
+                  <wp:posOffset>236855</wp:posOffset>
+                </wp:positionV>
+                <wp:extent cx="3276600" cy="1238250"/>
+                <wp:effectExtent l="0" t="38100" r="57150" b="19050"/>
+                <wp:wrapNone/>
+                <wp:docPr id="53" name="Straight Arrow Connector 53"/>
+                <wp:cNvGraphicFramePr/>
+                <a:graphic xmlns:a="http://schemas.openxmlformats.org/drawingml/2006/main">
+                  <a:graphicData uri="http://schemas.microsoft.com/office/word/2010/wordprocessingShape">
+                    <wps:wsp>
+                      <wps:cNvCnPr/>
+                      <wps:spPr>
+                        <a:xfrm flipV="1">
+                          <a:off x="0" y="0"/>
+                          <a:ext cx="3276600" cy="1238250"/>
+                        </a:xfrm>
+                        <a:prstGeom prst="straightConnector1">
+                          <a:avLst/>
+                        </a:prstGeom>
+                        <a:ln>
+                          <a:tailEnd type="triangle"/>
+                        </a:ln>
+                      </wps:spPr>
+                      <wps:style>
+                        <a:lnRef idx="1">
+                          <a:schemeClr val="dk1"/>
+                        </a:lnRef>
+                        <a:fillRef idx="0">
+                          <a:schemeClr val="dk1"/>
+                        </a:fillRef>
+                        <a:effectRef idx="0">
+                          <a:schemeClr val="dk1"/>
+                        </a:effectRef>
+                        <a:fontRef idx="minor">
+                          <a:schemeClr val="tx1"/>
+                        </a:fontRef>
+                      </wps:style>
+                      <wps:bodyPr/>
+                    </wps:wsp>
+                  </a:graphicData>
+                </a:graphic>
+              </wp:anchor>
+            </w:drawing>
+          </mc:Choice>
+          <mc:Fallback>
+            <w:pict>
+              <v:shape w14:anchorId="6D6E1933" id="Straight Arrow Connector 53" o:spid="_x0000_s1026" type="#_x0000_t32" style="position:absolute;margin-left:110.25pt;margin-top:18.65pt;width:258pt;height:97.5pt;flip:y;z-index:251682816;visibility:visible;mso-wrap-style:square;mso-wrap-distance-left:9pt;mso-wrap-distance-top:0;mso-wrap-distance-right:9pt;mso-wrap-distance-bottom:0;mso-position-horizontal:absolute;mso-position-horizontal-relative:text;mso-position-vertical:absolute;mso-position-vertical-relative:text" o:gfxdata="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" strokecolor="black [3200]" strokeweight=".5pt">
+                <v:stroke endarrow="block" joinstyle="miter"/>
+              </v:shape>
+            </w:pict>
+          </mc:Fallback>
+        </mc:AlternateContent>
+      </w:r>
+    </w:p>
+    <w:p>
+      <w:r>
+        <w:rPr>
+          <w:noProof/>
+          <w:lang w:eastAsia="en-GB"/>
+        </w:rPr>
+        <mc:AlternateContent>
+          <mc:Choice Requires="wps">
+            <w:drawing>
+              <wp:anchor distT="0" distB="0" distL="114300" distR="114300" simplePos="0" relativeHeight="251686912" behindDoc="0" locked="0" layoutInCell="1" allowOverlap="1" wp14:anchorId="2943E743" wp14:editId="0C88AF27">
+                <wp:simplePos x="0" y="0"/>
+                <wp:positionH relativeFrom="column">
+                  <wp:posOffset>1314449</wp:posOffset>
+                </wp:positionH>
+                <wp:positionV relativeFrom="paragraph">
+                  <wp:posOffset>36194</wp:posOffset>
+                </wp:positionV>
+                <wp:extent cx="2524125" cy="1162050"/>
+                <wp:effectExtent l="0" t="38100" r="47625" b="19050"/>
+                <wp:wrapNone/>
+                <wp:docPr id="55" name="Straight Arrow Connector 55"/>
+                <wp:cNvGraphicFramePr/>
+                <a:graphic xmlns:a="http://schemas.openxmlformats.org/drawingml/2006/main">
+                  <a:graphicData uri="http://schemas.microsoft.com/office/word/2010/wordprocessingShape">
+                    <wps:wsp>
+                      <wps:cNvCnPr/>
+                      <wps:spPr>
+                        <a:xfrm flipV="1">
+                          <a:off x="0" y="0"/>
+                          <a:ext cx="2524125" cy="1162050"/>
+                        </a:xfrm>
+                        <a:prstGeom prst="straightConnector1">
+                          <a:avLst/>
+                        </a:prstGeom>
+                        <a:ln>
+                          <a:tailEnd type="triangle"/>
+                        </a:ln>
+                      </wps:spPr>
+                      <wps:style>
+                        <a:lnRef idx="1">
+                          <a:schemeClr val="dk1"/>
+                        </a:lnRef>
+                        <a:fillRef idx="0">
+                          <a:schemeClr val="dk1"/>
+                        </a:fillRef>
+                        <a:effectRef idx="0">
+                          <a:schemeClr val="dk1"/>
+                        </a:effectRef>
+                        <a:fontRef idx="minor">
+                          <a:schemeClr val="tx1"/>
+                        </a:fontRef>
+                      </wps:style>
+                      <wps:bodyPr/>
+                    </wps:wsp>
+                  </a:graphicData>
+                </a:graphic>
+                <wp14:sizeRelH relativeFrom="margin">
+                  <wp14:pctWidth>0</wp14:pctWidth>
+                </wp14:sizeRelH>
+                <wp14:sizeRelV relativeFrom="margin">
+                  <wp14:pctHeight>0</wp14:pctHeight>
+                </wp14:sizeRelV>
+              </wp:anchor>
+            </w:drawing>
+          </mc:Choice>
+          <mc:Fallback>
+            <w:pict>
+              <v:shape w14:anchorId="09C35F71" id="Straight Arrow Connector 55" o:spid="_x0000_s1026" type="#_x0000_t32" style="position:absolute;margin-left:103.5pt;margin-top:2.85pt;width:198.75pt;height:91.5pt;flip:y;z-index:251686912;visibility:visible;mso-wrap-style:square;mso-width-percent:0;mso-height-percent:0;mso-wrap-distance-left:9pt;mso-wrap-distance-top:0;mso-wrap-distance-right:9pt;mso-wrap-distance-bottom:0;mso-position-horizontal:absolute;mso-position-horizontal-relative:text;mso-position-vertical:absolute;mso-position-vertical-relative:text;mso-width-percent:0;mso-height-percent:0;mso-width-relative:margin;mso-height-relative:margin" o:gfxdata="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" strokecolor="black [3200]" strokeweight=".5pt">
+                <v:stroke endarrow="block" joinstyle="miter"/>
+              </v:shape>
+            </w:pict>
+          </mc:Fallback>
+        </mc:AlternateContent>
+      </w:r>
+    </w:p>
+    <w:p/>
+    <w:p>
+      <w:r>
+        <w:rPr>
+          <w:noProof/>
+          <w:lang w:eastAsia="en-GB"/>
+        </w:rPr>
+        <w:drawing>
+          <wp:anchor distT="0" distB="0" distL="114300" distR="114300" simplePos="0" relativeHeight="251681792" behindDoc="1" locked="0" layoutInCell="1" allowOverlap="1" wp14:anchorId="1BDA4D97" wp14:editId="5C6FA1DF">
+            <wp:simplePos x="0" y="0"/>
+            <wp:positionH relativeFrom="column">
+              <wp:posOffset>-333375</wp:posOffset>
+            </wp:positionH>
+            <wp:positionV relativeFrom="paragraph">
+              <wp:posOffset>349885</wp:posOffset>
+            </wp:positionV>
+            <wp:extent cx="2134577" cy="1085850"/>
+            <wp:effectExtent l="0" t="0" r="0" b="0"/>
+            <wp:wrapNone/>
+            <wp:docPr id="52" name="Picture 52"/>
+            <wp:cNvGraphicFramePr>
+              <a:graphicFrameLocks xmlns:a="http://schemas.openxmlformats.org/drawingml/2006/main" noChangeAspect="1"/>
+            </wp:cNvGraphicFramePr>
+            <a:graphic xmlns:a="http://schemas.openxmlformats.org/drawingml/2006/main">
+              <a:graphicData uri="http://schemas.openxmlformats.org/drawingml/2006/picture">
+                <pic:pic xmlns:pic="http://schemas.openxmlformats.org/drawingml/2006/picture">
+                  <pic:nvPicPr>
+                    <pic:cNvPr id="1" name=""/>
+                    <pic:cNvPicPr/>
+                  </pic:nvPicPr>
+                  <pic:blipFill>
+                    <a:blip r:embed="rId12">
+                      <a:extLst>
+                        <a:ext uri="{28A0092B-C50C-407E-A947-70E740481C1C}">
+                          <a14:useLocalDpi xmlns:a14="http://schemas.microsoft.com/office/drawing/2010/main" val="0"/>
+                        </a:ext>
+                      </a:extLst>
+                    </a:blip>
+                    <a:stretch>
+                      <a:fillRect/>
+                    </a:stretch>
+                  </pic:blipFill>
+                  <pic:spPr>
+                    <a:xfrm>
+                      <a:off x="0" y="0"/>
+                      <a:ext cx="2134577" cy="1085850"/>
+                    </a:xfrm>
+                    <a:prstGeom prst="rect">
+                      <a:avLst/>
+                    </a:prstGeom>
+                  </pic:spPr>
+                </pic:pic>
+              </a:graphicData>
+            </a:graphic>
+            <wp14:sizeRelH relativeFrom="margin">
+              <wp14:pctWidth>0</wp14:pctWidth>
+            </wp14:sizeRelH>
+            <wp14:sizeRelV relativeFrom="margin">
+              <wp14:pctHeight>0</wp14:pctHeight>
+            </wp14:sizeRelV>
+          </wp:anchor>
+        </w:drawing>
+      </w:r>
+    </w:p>
+    <w:p>
+      <w:r>
+        <w:rPr>
+          <w:noProof/>
+          <w:lang w:eastAsia="en-GB"/>
+        </w:rPr>
+        <w:drawing>
+          <wp:anchor distT="0" distB="0" distL="114300" distR="114300" simplePos="0" relativeHeight="251677696" behindDoc="1" locked="0" layoutInCell="1" allowOverlap="1" wp14:anchorId="5788414B" wp14:editId="300BCF83">
+            <wp:simplePos x="0" y="0"/>
+            <wp:positionH relativeFrom="margin">
+              <wp:posOffset>2057400</wp:posOffset>
+            </wp:positionH>
+            <wp:positionV relativeFrom="paragraph">
+              <wp:posOffset>6350</wp:posOffset>
+            </wp:positionV>
+            <wp:extent cx="2125494" cy="2171700"/>
+            <wp:effectExtent l="0" t="0" r="8255" b="0"/>
+            <wp:wrapNone/>
+            <wp:docPr id="50" name="Picture 50"/>
+            <wp:cNvGraphicFramePr>
+              <a:graphicFrameLocks xmlns:a="http://schemas.openxmlformats.org/drawingml/2006/main" noChangeAspect="1"/>
+            </wp:cNvGraphicFramePr>
+            <a:graphic xmlns:a="http://schemas.openxmlformats.org/drawingml/2006/main">
+              <a:graphicData uri="http://schemas.openxmlformats.org/drawingml/2006/picture">
+                <pic:pic xmlns:pic="http://schemas.openxmlformats.org/drawingml/2006/picture">
+                  <pic:nvPicPr>
+                    <pic:cNvPr id="1" name=""/>
+                    <pic:cNvPicPr/>
+                  </pic:nvPicPr>
+                  <pic:blipFill>
+                    <a:blip r:embed="rId14">
+                      <a:extLst>
+                        <a:ext uri="{28A0092B-C50C-407E-A947-70E740481C1C}">
+                          <a14:useLocalDpi xmlns:a14="http://schemas.microsoft.com/office/drawing/2010/main" val="0"/>
+                        </a:ext>
+                      </a:extLst>
+                    </a:blip>
+                    <a:stretch>
+                      <a:fillRect/>
+                    </a:stretch>
+                  </pic:blipFill>
+                  <pic:spPr>
+                    <a:xfrm>
+                      <a:off x="0" y="0"/>
+                      <a:ext cx="2125494" cy="2171700"/>
+                    </a:xfrm>
+                    <a:prstGeom prst="rect">
+                      <a:avLst/>
+                    </a:prstGeom>
+                  </pic:spPr>
+                </pic:pic>
+              </a:graphicData>
+            </a:graphic>
+            <wp14:sizeRelH relativeFrom="margin">
+              <wp14:pctWidth>0</wp14:pctWidth>
+            </wp14:sizeRelH>
+            <wp14:sizeRelV relativeFrom="margin">
+              <wp14:pctHeight>0</wp14:pctHeight>
+            </wp14:sizeRelV>
+          </wp:anchor>
+        </w:drawing>
+      </w:r>
+      <w:r>
+        <w:rPr>
+          <w:noProof/>
+          <w:lang w:eastAsia="en-GB"/>
+        </w:rPr>
+        <w:drawing>
+          <wp:anchor distT="0" distB="0" distL="114300" distR="114300" simplePos="0" relativeHeight="251679744" behindDoc="1" locked="0" layoutInCell="1" allowOverlap="1" wp14:anchorId="454306A7" wp14:editId="7060639B">
+            <wp:simplePos x="0" y="0"/>
+            <wp:positionH relativeFrom="column">
+              <wp:posOffset>4333875</wp:posOffset>
+            </wp:positionH>
+            <wp:positionV relativeFrom="paragraph">
+              <wp:posOffset>6350</wp:posOffset>
+            </wp:positionV>
+            <wp:extent cx="2181225" cy="1104900"/>
+            <wp:effectExtent l="0" t="0" r="9525" b="0"/>
+            <wp:wrapNone/>
+            <wp:docPr id="51" name="Picture 51"/>
+            <wp:cNvGraphicFramePr>
+              <a:graphicFrameLocks xmlns:a="http://schemas.openxmlformats.org/drawingml/2006/main" noChangeAspect="1"/>
+            </wp:cNvGraphicFramePr>
+            <a:graphic xmlns:a="http://schemas.openxmlformats.org/drawingml/2006/main">
+              <a:graphicData uri="http://schemas.openxmlformats.org/drawingml/2006/picture">
+                <pic:pic xmlns:pic="http://schemas.openxmlformats.org/drawingml/2006/picture">
+                  <pic:nvPicPr>
+                    <pic:cNvPr id="1" name=""/>
+                    <pic:cNvPicPr/>
+                  </pic:nvPicPr>
+                  <pic:blipFill>
+                    <a:blip r:embed="rId15">
+                      <a:extLst>
+                        <a:ext uri="{28A0092B-C50C-407E-A947-70E740481C1C}">
+                          <a14:useLocalDpi xmlns:a14="http://schemas.microsoft.com/office/drawing/2010/main" val="0"/>
+                        </a:ext>
+                      </a:extLst>
+                    </a:blip>
+                    <a:stretch>
+                      <a:fillRect/>
+                    </a:stretch>
+                  </pic:blipFill>
+                  <pic:spPr>
+                    <a:xfrm>
+                      <a:off x="0" y="0"/>
+                      <a:ext cx="2181225" cy="1104900"/>
+                    </a:xfrm>
+                    <a:prstGeom prst="rect">
+                      <a:avLst/>
+                    </a:prstGeom>
+                  </pic:spPr>
+                </pic:pic>
+              </a:graphicData>
+            </a:graphic>
+          </wp:anchor>
+        </w:drawing>
+      </w:r>
+    </w:p>
+    <w:p/>
+    <w:p/>
+    <w:p/>
+    <w:p/>
+    <w:p/>
+    <w:p/>
+    <w:p/>
+    <w:p/>
+    <w:p/>
+    <w:p/>
+    <w:p/>
+    <w:p/>
+    <w:p/>
+    <w:p/>
+    <w:p/>
+    <w:p>
+      <w:pPr>
+        <w:pStyle w:val="Heading5"/>
+      </w:pPr>
+      <w:r>
+        <w:t>Packaging: Labelling stock</w:t>
+      </w:r>
+    </w:p>
+    <w:p>
+      <w:r>
+        <w:rPr>
+          <w:noProof/>
+          <w:lang w:eastAsia="en-GB"/>
+        </w:rPr>
+        <mc:AlternateContent>
+          <mc:Choice Requires="wps">
+            <w:drawing>
+              <wp:anchor distT="0" distB="0" distL="114300" distR="114300" simplePos="0" relativeHeight="251700224" behindDoc="0" locked="0" layoutInCell="1" allowOverlap="1" wp14:anchorId="76BF138B" wp14:editId="68920463">
+                <wp:simplePos x="0" y="0"/>
+                <wp:positionH relativeFrom="column">
+                  <wp:posOffset>1200150</wp:posOffset>
+                </wp:positionH>
+                <wp:positionV relativeFrom="paragraph">
+                  <wp:posOffset>266065</wp:posOffset>
+                </wp:positionV>
+                <wp:extent cx="1924050" cy="695325"/>
+                <wp:effectExtent l="0" t="0" r="76200" b="66675"/>
+                <wp:wrapNone/>
+                <wp:docPr id="62" name="Straight Arrow Connector 62"/>
+                <wp:cNvGraphicFramePr/>
+                <a:graphic xmlns:a="http://schemas.openxmlformats.org/drawingml/2006/main">
+                  <a:graphicData uri="http://schemas.microsoft.com/office/word/2010/wordprocessingShape">
+                    <wps:wsp>
+                      <wps:cNvCnPr/>
+                      <wps:spPr>
+                        <a:xfrm>
+                          <a:off x="0" y="0"/>
+                          <a:ext cx="1924050" cy="695325"/>
+                        </a:xfrm>
+                        <a:prstGeom prst="straightConnector1">
+                          <a:avLst/>
+                        </a:prstGeom>
+                        <a:ln>
+                          <a:tailEnd type="triangle"/>
+                        </a:ln>
+                      </wps:spPr>
+                      <wps:style>
+                        <a:lnRef idx="1">
+                          <a:schemeClr val="accent2"/>
+                        </a:lnRef>
+                        <a:fillRef idx="0">
+                          <a:schemeClr val="accent2"/>
+                        </a:fillRef>
+                        <a:effectRef idx="0">
+                          <a:schemeClr val="accent2"/>
+                        </a:effectRef>
+                        <a:fontRef idx="minor">
+                          <a:schemeClr val="tx1"/>
+                        </a:fontRef>
+                      </wps:style>
+                      <wps:bodyPr/>
+                    </wps:wsp>
+                  </a:graphicData>
+                </a:graphic>
+                <wp14:sizeRelH relativeFrom="margin">
+                  <wp14:pctWidth>0</wp14:pctWidth>
+                </wp14:sizeRelH>
+                <wp14:sizeRelV relativeFrom="margin">
+                  <wp14:pctHeight>0</wp14:pctHeight>
+                </wp14:sizeRelV>
+              </wp:anchor>
+            </w:drawing>
+          </mc:Choice>
+          <mc:Fallback>
+            <w:pict>
+              <v:shape w14:anchorId="7CFBE2C6" id="Straight Arrow Connector 62" o:spid="_x0000_s1026" type="#_x0000_t32" style="position:absolute;margin-left:94.5pt;margin-top:20.95pt;width:151.5pt;height:54.75pt;z-index:251700224;visibility:visible;mso-wrap-style:square;mso-width-percent:0;mso-height-percent:0;mso-wrap-distance-left:9pt;mso-wrap-distance-top:0;mso-wrap-distance-right:9pt;mso-wrap-distance-bottom:0;mso-position-horizontal:absolute;mso-position-horizontal-relative:text;mso-position-vertical:absolute;mso-position-vertical-relative:text;mso-width-percent:0;mso-height-percent:0;mso-width-relative:margin;mso-height-relative:margin" o:gfxdata="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" strokecolor="#ed7d31 [3205]" strokeweight=".5pt">
+                <v:stroke endarrow="block" joinstyle="miter"/>
+              </v:shape>
+            </w:pict>
+          </mc:Fallback>
+        </mc:AlternateContent>
+      </w:r>
+      <w:r>
+        <w:rPr>
+          <w:noProof/>
+          <w:lang w:eastAsia="en-GB"/>
+        </w:rPr>
+        <w:drawing>
+          <wp:anchor distT="0" distB="0" distL="114300" distR="114300" simplePos="0" relativeHeight="251695104" behindDoc="1" locked="0" layoutInCell="1" allowOverlap="1" wp14:anchorId="65C917B0" wp14:editId="67F2116C">
+            <wp:simplePos x="0" y="0"/>
+            <wp:positionH relativeFrom="margin">
+              <wp:posOffset>-733425</wp:posOffset>
+            </wp:positionH>
+            <wp:positionV relativeFrom="paragraph">
+              <wp:posOffset>145415</wp:posOffset>
+            </wp:positionV>
+            <wp:extent cx="2125494" cy="2171700"/>
+            <wp:effectExtent l="0" t="0" r="8255" b="0"/>
+            <wp:wrapNone/>
+            <wp:docPr id="59" name="Picture 59"/>
+            <wp:cNvGraphicFramePr>
+              <a:graphicFrameLocks xmlns:a="http://schemas.openxmlformats.org/drawingml/2006/main" noChangeAspect="1"/>
+            </wp:cNvGraphicFramePr>
+            <a:graphic xmlns:a="http://schemas.openxmlformats.org/drawingml/2006/main">
+              <a:graphicData uri="http://schemas.openxmlformats.org/drawingml/2006/picture">
+                <pic:pic xmlns:pic="http://schemas.openxmlformats.org/drawingml/2006/picture">
+                  <pic:nvPicPr>
+                    <pic:cNvPr id="1" name=""/>
+                    <pic:cNvPicPr/>
+                  </pic:nvPicPr>
+                  <pic:blipFill>
+                    <a:blip r:embed="rId14">
+                      <a:extLst>
+                        <a:ext uri="{28A0092B-C50C-407E-A947-70E740481C1C}">
+                          <a14:useLocalDpi xmlns:a14="http://schemas.microsoft.com/office/drawing/2010/main" val="0"/>
+                        </a:ext>
+                      </a:extLst>
+                    </a:blip>
+                    <a:stretch>
+                      <a:fillRect/>
+                    </a:stretch>
+                  </pic:blipFill>
+                  <pic:spPr>
+                    <a:xfrm>
+                      <a:off x="0" y="0"/>
+                      <a:ext cx="2125494" cy="2171700"/>
+                    </a:xfrm>
+                    <a:prstGeom prst="rect">
+                      <a:avLst/>
+                    </a:prstGeom>
+                  </pic:spPr>
+                </pic:pic>
+              </a:graphicData>
+            </a:graphic>
+            <wp14:sizeRelH relativeFrom="margin">
+              <wp14:pctWidth>0</wp14:pctWidth>
+            </wp14:sizeRelH>
+            <wp14:sizeRelV relativeFrom="margin">
+              <wp14:pctHeight>0</wp14:pctHeight>
+            </wp14:sizeRelV>
+          </wp:anchor>
+        </w:drawing>
+      </w:r>
+      <w:r>
+        <w:rPr>
+          <w:noProof/>
+          <w:lang w:eastAsia="en-GB"/>
+        </w:rPr>
+        <w:drawing>
+          <wp:anchor distT="0" distB="0" distL="114300" distR="114300" simplePos="0" relativeHeight="251692032" behindDoc="1" locked="0" layoutInCell="1" allowOverlap="1" wp14:anchorId="6133E78D" wp14:editId="01411577">
+            <wp:simplePos x="0" y="0"/>
+            <wp:positionH relativeFrom="column">
+              <wp:posOffset>1526808</wp:posOffset>
+            </wp:positionH>
+            <wp:positionV relativeFrom="paragraph">
+              <wp:posOffset>75565</wp:posOffset>
+            </wp:positionV>
+            <wp:extent cx="5042240" cy="3533775"/>
+            <wp:effectExtent l="0" t="0" r="6350" b="0"/>
+            <wp:wrapNone/>
             <wp:docPr id="38" name="Picture 38" descr="E:\software_development_year_2\3_graded_unit\graded_unit\stage_1\wireframes\packaging_labelling_stock.PNG"/>
             <wp:cNvGraphicFramePr>
               <a:graphicFrameLocks xmlns:a="http://schemas.openxmlformats.org/drawingml/2006/main" noChangeAspect="1"/>
@@ -7193,7 +8505,7 @@
                     </pic:cNvPicPr>
                   </pic:nvPicPr>
                   <pic:blipFill>
-                    <a:blip r:embed="rId14">
+                    <a:blip r:embed="rId17">
                       <a:extLst>
                         <a:ext uri="{28A0092B-C50C-407E-A947-70E740481C1C}">
                           <a14:useLocalDpi xmlns:a14="http://schemas.microsoft.com/office/drawing/2010/main" val="0"/>
@@ -7208,7 +8520,7 @@
                   <pic:spPr bwMode="auto">
                     <a:xfrm>
                       <a:off x="0" y="0"/>
-                      <a:ext cx="5731510" cy="4016839"/>
+                      <a:ext cx="5049830" cy="3539094"/>
                     </a:xfrm>
                     <a:prstGeom prst="rect">
                       <a:avLst/>
@@ -7221,19 +8533,394 @@
                 </pic:pic>
               </a:graphicData>
             </a:graphic>
-          </wp:inline>
+            <wp14:sizeRelH relativeFrom="margin">
+              <wp14:pctWidth>0</wp14:pctWidth>
+            </wp14:sizeRelH>
+            <wp14:sizeRelV relativeFrom="margin">
+              <wp14:pctHeight>0</wp14:pctHeight>
+            </wp14:sizeRelV>
+          </wp:anchor>
         </w:drawing>
       </w:r>
     </w:p>
-    <w:p/>
-    <w:p/>
     <w:p>
-      <w:pPr>
-        <w:pStyle w:val="Heading5"/>
-      </w:pPr>
-      <w:r>
-        <w:lastRenderedPageBreak/>
-        <w:t>Packaging: View stock</w:t>
+      <w:r>
+        <w:rPr>
+          <w:noProof/>
+          <w:lang w:eastAsia="en-GB"/>
+        </w:rPr>
+        <mc:AlternateContent>
+          <mc:Choice Requires="wps">
+            <w:drawing>
+              <wp:anchor distT="0" distB="0" distL="114300" distR="114300" simplePos="0" relativeHeight="251702272" behindDoc="0" locked="0" layoutInCell="1" allowOverlap="1" wp14:anchorId="2177289D" wp14:editId="7582811E">
+                <wp:simplePos x="0" y="0"/>
+                <wp:positionH relativeFrom="column">
+                  <wp:posOffset>1085850</wp:posOffset>
+                </wp:positionH>
+                <wp:positionV relativeFrom="paragraph">
+                  <wp:posOffset>11430</wp:posOffset>
+                </wp:positionV>
+                <wp:extent cx="2028825" cy="952500"/>
+                <wp:effectExtent l="0" t="0" r="47625" b="57150"/>
+                <wp:wrapNone/>
+                <wp:docPr id="63" name="Straight Arrow Connector 63"/>
+                <wp:cNvGraphicFramePr/>
+                <a:graphic xmlns:a="http://schemas.openxmlformats.org/drawingml/2006/main">
+                  <a:graphicData uri="http://schemas.microsoft.com/office/word/2010/wordprocessingShape">
+                    <wps:wsp>
+                      <wps:cNvCnPr/>
+                      <wps:spPr>
+                        <a:xfrm>
+                          <a:off x="0" y="0"/>
+                          <a:ext cx="2028825" cy="952500"/>
+                        </a:xfrm>
+                        <a:prstGeom prst="straightConnector1">
+                          <a:avLst/>
+                        </a:prstGeom>
+                        <a:ln>
+                          <a:tailEnd type="triangle"/>
+                        </a:ln>
+                      </wps:spPr>
+                      <wps:style>
+                        <a:lnRef idx="1">
+                          <a:schemeClr val="accent2"/>
+                        </a:lnRef>
+                        <a:fillRef idx="0">
+                          <a:schemeClr val="accent2"/>
+                        </a:fillRef>
+                        <a:effectRef idx="0">
+                          <a:schemeClr val="accent2"/>
+                        </a:effectRef>
+                        <a:fontRef idx="minor">
+                          <a:schemeClr val="tx1"/>
+                        </a:fontRef>
+                      </wps:style>
+                      <wps:bodyPr/>
+                    </wps:wsp>
+                  </a:graphicData>
+                </a:graphic>
+                <wp14:sizeRelH relativeFrom="margin">
+                  <wp14:pctWidth>0</wp14:pctWidth>
+                </wp14:sizeRelH>
+                <wp14:sizeRelV relativeFrom="margin">
+                  <wp14:pctHeight>0</wp14:pctHeight>
+                </wp14:sizeRelV>
+              </wp:anchor>
+            </w:drawing>
+          </mc:Choice>
+          <mc:Fallback>
+            <w:pict>
+              <v:shape w14:anchorId="2086B494" id="Straight Arrow Connector 63" o:spid="_x0000_s1026" type="#_x0000_t32" style="position:absolute;margin-left:85.5pt;margin-top:.9pt;width:159.75pt;height:75pt;z-index:251702272;visibility:visible;mso-wrap-style:square;mso-width-percent:0;mso-height-percent:0;mso-wrap-distance-left:9pt;mso-wrap-distance-top:0;mso-wrap-distance-right:9pt;mso-wrap-distance-bottom:0;mso-position-horizontal:absolute;mso-position-horizontal-relative:text;mso-position-vertical:absolute;mso-position-vertical-relative:text;mso-width-percent:0;mso-height-percent:0;mso-width-relative:margin;mso-height-relative:margin" o:gfxdata="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" strokecolor="#ed7d31 [3205]" strokeweight=".5pt">
+                <v:stroke endarrow="block" joinstyle="miter"/>
+              </v:shape>
+            </w:pict>
+          </mc:Fallback>
+        </mc:AlternateContent>
+      </w:r>
+    </w:p>
+    <w:p/>
+    <w:p/>
+    <w:p/>
+    <w:p>
+      <w:r>
+        <w:rPr>
+          <w:noProof/>
+          <w:lang w:eastAsia="en-GB"/>
+        </w:rPr>
+        <mc:AlternateContent>
+          <mc:Choice Requires="wps">
+            <w:drawing>
+              <wp:anchor distT="0" distB="0" distL="114300" distR="114300" simplePos="0" relativeHeight="251698176" behindDoc="0" locked="0" layoutInCell="1" allowOverlap="1" wp14:anchorId="42B22C12" wp14:editId="1FFB195A">
+                <wp:simplePos x="0" y="0"/>
+                <wp:positionH relativeFrom="column">
+                  <wp:posOffset>1238249</wp:posOffset>
+                </wp:positionH>
+                <wp:positionV relativeFrom="paragraph">
+                  <wp:posOffset>200025</wp:posOffset>
+                </wp:positionV>
+                <wp:extent cx="1876425" cy="1981200"/>
+                <wp:effectExtent l="0" t="38100" r="47625" b="19050"/>
+                <wp:wrapNone/>
+                <wp:docPr id="61" name="Straight Arrow Connector 61"/>
+                <wp:cNvGraphicFramePr/>
+                <a:graphic xmlns:a="http://schemas.openxmlformats.org/drawingml/2006/main">
+                  <a:graphicData uri="http://schemas.microsoft.com/office/word/2010/wordprocessingShape">
+                    <wps:wsp>
+                      <wps:cNvCnPr/>
+                      <wps:spPr>
+                        <a:xfrm flipV="1">
+                          <a:off x="0" y="0"/>
+                          <a:ext cx="1876425" cy="1981200"/>
+                        </a:xfrm>
+                        <a:prstGeom prst="straightConnector1">
+                          <a:avLst/>
+                        </a:prstGeom>
+                        <a:ln>
+                          <a:tailEnd type="triangle"/>
+                        </a:ln>
+                      </wps:spPr>
+                      <wps:style>
+                        <a:lnRef idx="1">
+                          <a:schemeClr val="accent6"/>
+                        </a:lnRef>
+                        <a:fillRef idx="0">
+                          <a:schemeClr val="accent6"/>
+                        </a:fillRef>
+                        <a:effectRef idx="0">
+                          <a:schemeClr val="accent6"/>
+                        </a:effectRef>
+                        <a:fontRef idx="minor">
+                          <a:schemeClr val="tx1"/>
+                        </a:fontRef>
+                      </wps:style>
+                      <wps:bodyPr/>
+                    </wps:wsp>
+                  </a:graphicData>
+                </a:graphic>
+                <wp14:sizeRelH relativeFrom="margin">
+                  <wp14:pctWidth>0</wp14:pctWidth>
+                </wp14:sizeRelH>
+                <wp14:sizeRelV relativeFrom="margin">
+                  <wp14:pctHeight>0</wp14:pctHeight>
+                </wp14:sizeRelV>
+              </wp:anchor>
+            </w:drawing>
+          </mc:Choice>
+          <mc:Fallback>
+            <w:pict>
+              <v:shape w14:anchorId="053DD4B4" id="Straight Arrow Connector 61" o:spid="_x0000_s1026" type="#_x0000_t32" style="position:absolute;margin-left:97.5pt;margin-top:15.75pt;width:147.75pt;height:156pt;flip:y;z-index:251698176;visibility:visible;mso-wrap-style:square;mso-width-percent:0;mso-height-percent:0;mso-wrap-distance-left:9pt;mso-wrap-distance-top:0;mso-wrap-distance-right:9pt;mso-wrap-distance-bottom:0;mso-position-horizontal:absolute;mso-position-horizontal-relative:text;mso-position-vertical:absolute;mso-position-vertical-relative:text;mso-width-percent:0;mso-height-percent:0;mso-width-relative:margin;mso-height-relative:margin" o:gfxdata="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" strokecolor="#70ad47 [3209]" strokeweight=".5pt">
+                <v:stroke endarrow="block" joinstyle="miter"/>
+              </v:shape>
+            </w:pict>
+          </mc:Fallback>
+        </mc:AlternateContent>
+      </w:r>
+    </w:p>
+    <w:p/>
+    <w:p>
+      <w:r>
+        <w:rPr>
+          <w:noProof/>
+          <w:lang w:eastAsia="en-GB"/>
+        </w:rPr>
+        <mc:AlternateContent>
+          <mc:Choice Requires="wps">
+            <w:drawing>
+              <wp:anchor distT="0" distB="0" distL="114300" distR="114300" simplePos="0" relativeHeight="251704320" behindDoc="0" locked="0" layoutInCell="1" allowOverlap="1" wp14:anchorId="65440ACD" wp14:editId="43C467F5">
+                <wp:simplePos x="0" y="0"/>
+                <wp:positionH relativeFrom="column">
+                  <wp:posOffset>3105149</wp:posOffset>
+                </wp:positionH>
+                <wp:positionV relativeFrom="paragraph">
+                  <wp:posOffset>66039</wp:posOffset>
+                </wp:positionV>
+                <wp:extent cx="3038475" cy="1571625"/>
+                <wp:effectExtent l="38100" t="38100" r="28575" b="28575"/>
+                <wp:wrapNone/>
+                <wp:docPr id="64" name="Straight Arrow Connector 64"/>
+                <wp:cNvGraphicFramePr/>
+                <a:graphic xmlns:a="http://schemas.openxmlformats.org/drawingml/2006/main">
+                  <a:graphicData uri="http://schemas.microsoft.com/office/word/2010/wordprocessingShape">
+                    <wps:wsp>
+                      <wps:cNvCnPr/>
+                      <wps:spPr>
+                        <a:xfrm flipH="1" flipV="1">
+                          <a:off x="0" y="0"/>
+                          <a:ext cx="3038475" cy="1571625"/>
+                        </a:xfrm>
+                        <a:prstGeom prst="straightConnector1">
+                          <a:avLst/>
+                        </a:prstGeom>
+                        <a:ln>
+                          <a:tailEnd type="triangle"/>
+                        </a:ln>
+                      </wps:spPr>
+                      <wps:style>
+                        <a:lnRef idx="1">
+                          <a:schemeClr val="accent4"/>
+                        </a:lnRef>
+                        <a:fillRef idx="0">
+                          <a:schemeClr val="accent4"/>
+                        </a:fillRef>
+                        <a:effectRef idx="0">
+                          <a:schemeClr val="accent4"/>
+                        </a:effectRef>
+                        <a:fontRef idx="minor">
+                          <a:schemeClr val="tx1"/>
+                        </a:fontRef>
+                      </wps:style>
+                      <wps:bodyPr/>
+                    </wps:wsp>
+                  </a:graphicData>
+                </a:graphic>
+                <wp14:sizeRelH relativeFrom="margin">
+                  <wp14:pctWidth>0</wp14:pctWidth>
+                </wp14:sizeRelH>
+                <wp14:sizeRelV relativeFrom="margin">
+                  <wp14:pctHeight>0</wp14:pctHeight>
+                </wp14:sizeRelV>
+              </wp:anchor>
+            </w:drawing>
+          </mc:Choice>
+          <mc:Fallback>
+            <w:pict>
+              <v:shape w14:anchorId="356A1184" id="Straight Arrow Connector 64" o:spid="_x0000_s1026" type="#_x0000_t32" style="position:absolute;margin-left:244.5pt;margin-top:5.2pt;width:239.25pt;height:123.75pt;flip:x y;z-index:251704320;visibility:visible;mso-wrap-style:square;mso-width-percent:0;mso-height-percent:0;mso-wrap-distance-left:9pt;mso-wrap-distance-top:0;mso-wrap-distance-right:9pt;mso-wrap-distance-bottom:0;mso-position-horizontal:absolute;mso-position-horizontal-relative:text;mso-position-vertical:absolute;mso-position-vertical-relative:text;mso-width-percent:0;mso-height-percent:0;mso-width-relative:margin;mso-height-relative:margin" o:gfxdata="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" strokecolor="#ffc000 [3207]" strokeweight=".5pt">
+                <v:stroke endarrow="block" joinstyle="miter"/>
+              </v:shape>
+            </w:pict>
+          </mc:Fallback>
+        </mc:AlternateContent>
+      </w:r>
+    </w:p>
+    <w:p>
+      <w:r>
+        <w:rPr>
+          <w:noProof/>
+          <w:lang w:eastAsia="en-GB"/>
+        </w:rPr>
+        <mc:AlternateContent>
+          <mc:Choice Requires="wps">
+            <w:drawing>
+              <wp:anchor distT="0" distB="0" distL="114300" distR="114300" simplePos="0" relativeHeight="251706368" behindDoc="0" locked="0" layoutInCell="1" allowOverlap="1" wp14:anchorId="3A97D889" wp14:editId="7B0D147A">
+                <wp:simplePos x="0" y="0"/>
+                <wp:positionH relativeFrom="column">
+                  <wp:posOffset>3105149</wp:posOffset>
+                </wp:positionH>
+                <wp:positionV relativeFrom="paragraph">
+                  <wp:posOffset>246380</wp:posOffset>
+                </wp:positionV>
+                <wp:extent cx="2962275" cy="1123950"/>
+                <wp:effectExtent l="38100" t="38100" r="28575" b="19050"/>
+                <wp:wrapNone/>
+                <wp:docPr id="65" name="Straight Arrow Connector 65"/>
+                <wp:cNvGraphicFramePr/>
+                <a:graphic xmlns:a="http://schemas.openxmlformats.org/drawingml/2006/main">
+                  <a:graphicData uri="http://schemas.microsoft.com/office/word/2010/wordprocessingShape">
+                    <wps:wsp>
+                      <wps:cNvCnPr/>
+                      <wps:spPr>
+                        <a:xfrm flipH="1" flipV="1">
+                          <a:off x="0" y="0"/>
+                          <a:ext cx="2962275" cy="1123950"/>
+                        </a:xfrm>
+                        <a:prstGeom prst="straightConnector1">
+                          <a:avLst/>
+                        </a:prstGeom>
+                        <a:ln>
+                          <a:tailEnd type="triangle"/>
+                        </a:ln>
+                      </wps:spPr>
+                      <wps:style>
+                        <a:lnRef idx="1">
+                          <a:schemeClr val="accent4"/>
+                        </a:lnRef>
+                        <a:fillRef idx="0">
+                          <a:schemeClr val="accent4"/>
+                        </a:fillRef>
+                        <a:effectRef idx="0">
+                          <a:schemeClr val="accent4"/>
+                        </a:effectRef>
+                        <a:fontRef idx="minor">
+                          <a:schemeClr val="tx1"/>
+                        </a:fontRef>
+                      </wps:style>
+                      <wps:bodyPr/>
+                    </wps:wsp>
+                  </a:graphicData>
+                </a:graphic>
+                <wp14:sizeRelH relativeFrom="margin">
+                  <wp14:pctWidth>0</wp14:pctWidth>
+                </wp14:sizeRelH>
+                <wp14:sizeRelV relativeFrom="margin">
+                  <wp14:pctHeight>0</wp14:pctHeight>
+                </wp14:sizeRelV>
+              </wp:anchor>
+            </w:drawing>
+          </mc:Choice>
+          <mc:Fallback>
+            <w:pict>
+              <v:shape w14:anchorId="68E91721" id="Straight Arrow Connector 65" o:spid="_x0000_s1026" type="#_x0000_t32" style="position:absolute;margin-left:244.5pt;margin-top:19.4pt;width:233.25pt;height:88.5pt;flip:x y;z-index:251706368;visibility:visible;mso-wrap-style:square;mso-width-percent:0;mso-height-percent:0;mso-wrap-distance-left:9pt;mso-wrap-distance-top:0;mso-wrap-distance-right:9pt;mso-wrap-distance-bottom:0;mso-position-horizontal:absolute;mso-position-horizontal-relative:text;mso-position-vertical:absolute;mso-position-vertical-relative:text;mso-width-percent:0;mso-height-percent:0;mso-width-relative:margin;mso-height-relative:margin" o:gfxdata="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" strokecolor="#ffc000 [3207]" strokeweight=".5pt">
+                <v:stroke endarrow="block" joinstyle="miter"/>
+              </v:shape>
+            </w:pict>
+          </mc:Fallback>
+        </mc:AlternateContent>
+      </w:r>
+    </w:p>
+    <w:p/>
+    <w:p>
+      <w:r>
+        <w:rPr>
+          <w:noProof/>
+          <w:lang w:eastAsia="en-GB"/>
+        </w:rPr>
+        <mc:AlternateContent>
+          <mc:Choice Requires="wps">
+            <w:drawing>
+              <wp:anchor distT="0" distB="0" distL="114300" distR="114300" simplePos="0" relativeHeight="251708416" behindDoc="0" locked="0" layoutInCell="1" allowOverlap="1" wp14:anchorId="13D602A7" wp14:editId="2B097405">
+                <wp:simplePos x="0" y="0"/>
+                <wp:positionH relativeFrom="column">
+                  <wp:posOffset>3095625</wp:posOffset>
+                </wp:positionH>
+                <wp:positionV relativeFrom="paragraph">
+                  <wp:posOffset>45720</wp:posOffset>
+                </wp:positionV>
+                <wp:extent cx="2819400" cy="752475"/>
+                <wp:effectExtent l="38100" t="57150" r="19050" b="28575"/>
+                <wp:wrapNone/>
+                <wp:docPr id="66" name="Straight Arrow Connector 66"/>
+                <wp:cNvGraphicFramePr/>
+                <a:graphic xmlns:a="http://schemas.openxmlformats.org/drawingml/2006/main">
+                  <a:graphicData uri="http://schemas.microsoft.com/office/word/2010/wordprocessingShape">
+                    <wps:wsp>
+                      <wps:cNvCnPr/>
+                      <wps:spPr>
+                        <a:xfrm flipH="1" flipV="1">
+                          <a:off x="0" y="0"/>
+                          <a:ext cx="2819400" cy="752475"/>
+                        </a:xfrm>
+                        <a:prstGeom prst="straightConnector1">
+                          <a:avLst/>
+                        </a:prstGeom>
+                        <a:ln>
+                          <a:tailEnd type="triangle"/>
+                        </a:ln>
+                      </wps:spPr>
+                      <wps:style>
+                        <a:lnRef idx="1">
+                          <a:schemeClr val="accent4"/>
+                        </a:lnRef>
+                        <a:fillRef idx="0">
+                          <a:schemeClr val="accent4"/>
+                        </a:fillRef>
+                        <a:effectRef idx="0">
+                          <a:schemeClr val="accent4"/>
+                        </a:effectRef>
+                        <a:fontRef idx="minor">
+                          <a:schemeClr val="tx1"/>
+                        </a:fontRef>
+                      </wps:style>
+                      <wps:bodyPr/>
+                    </wps:wsp>
+                  </a:graphicData>
+                </a:graphic>
+                <wp14:sizeRelH relativeFrom="margin">
+                  <wp14:pctWidth>0</wp14:pctWidth>
+                </wp14:sizeRelH>
+                <wp14:sizeRelV relativeFrom="margin">
+                  <wp14:pctHeight>0</wp14:pctHeight>
+                </wp14:sizeRelV>
+              </wp:anchor>
+            </w:drawing>
+          </mc:Choice>
+          <mc:Fallback>
+            <w:pict>
+              <v:shape w14:anchorId="145028FD" id="Straight Arrow Connector 66" o:spid="_x0000_s1026" type="#_x0000_t32" style="position:absolute;margin-left:243.75pt;margin-top:3.6pt;width:222pt;height:59.25pt;flip:x y;z-index:251708416;visibility:visible;mso-wrap-style:square;mso-width-percent:0;mso-height-percent:0;mso-wrap-distance-left:9pt;mso-wrap-distance-top:0;mso-wrap-distance-right:9pt;mso-wrap-distance-bottom:0;mso-position-horizontal:absolute;mso-position-horizontal-relative:text;mso-position-vertical:absolute;mso-position-vertical-relative:text;mso-width-percent:0;mso-height-percent:0;mso-width-relative:margin;mso-height-relative:margin" o:gfxdata="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" strokecolor="#ffc000 [3207]" strokeweight=".5pt">
+                <v:stroke endarrow="block" joinstyle="miter"/>
+              </v:shape>
+            </w:pict>
+          </mc:Fallback>
+        </mc:AlternateContent>
       </w:r>
     </w:p>
     <w:p>
@@ -7243,9 +8930,153 @@
           <w:lang w:eastAsia="en-GB"/>
         </w:rPr>
         <w:drawing>
-          <wp:inline distT="0" distB="0" distL="0" distR="0" wp14:anchorId="4DE3511B" wp14:editId="007F9486">
-            <wp:extent cx="5731510" cy="3318591"/>
-            <wp:effectExtent l="0" t="0" r="2540" b="0"/>
+          <wp:anchor distT="0" distB="0" distL="114300" distR="114300" simplePos="0" relativeHeight="251696128" behindDoc="1" locked="0" layoutInCell="1" allowOverlap="1" wp14:anchorId="037548BC" wp14:editId="5504D6CB">
+            <wp:simplePos x="0" y="0"/>
+            <wp:positionH relativeFrom="column">
+              <wp:posOffset>4286250</wp:posOffset>
+            </wp:positionH>
+            <wp:positionV relativeFrom="paragraph">
+              <wp:posOffset>197485</wp:posOffset>
+            </wp:positionV>
+            <wp:extent cx="2200275" cy="1771650"/>
+            <wp:effectExtent l="0" t="0" r="9525" b="0"/>
+            <wp:wrapNone/>
+            <wp:docPr id="60" name="Picture 60"/>
+            <wp:cNvGraphicFramePr>
+              <a:graphicFrameLocks xmlns:a="http://schemas.openxmlformats.org/drawingml/2006/main" noChangeAspect="1"/>
+            </wp:cNvGraphicFramePr>
+            <a:graphic xmlns:a="http://schemas.openxmlformats.org/drawingml/2006/main">
+              <a:graphicData uri="http://schemas.openxmlformats.org/drawingml/2006/picture">
+                <pic:pic xmlns:pic="http://schemas.openxmlformats.org/drawingml/2006/picture">
+                  <pic:nvPicPr>
+                    <pic:cNvPr id="1" name=""/>
+                    <pic:cNvPicPr/>
+                  </pic:nvPicPr>
+                  <pic:blipFill>
+                    <a:blip r:embed="rId18">
+                      <a:extLst>
+                        <a:ext uri="{28A0092B-C50C-407E-A947-70E740481C1C}">
+                          <a14:useLocalDpi xmlns:a14="http://schemas.microsoft.com/office/drawing/2010/main" val="0"/>
+                        </a:ext>
+                      </a:extLst>
+                    </a:blip>
+                    <a:stretch>
+                      <a:fillRect/>
+                    </a:stretch>
+                  </pic:blipFill>
+                  <pic:spPr>
+                    <a:xfrm>
+                      <a:off x="0" y="0"/>
+                      <a:ext cx="2200275" cy="1771650"/>
+                    </a:xfrm>
+                    <a:prstGeom prst="rect">
+                      <a:avLst/>
+                    </a:prstGeom>
+                  </pic:spPr>
+                </pic:pic>
+              </a:graphicData>
+            </a:graphic>
+          </wp:anchor>
+        </w:drawing>
+      </w:r>
+      <w:r>
+        <w:rPr>
+          <w:noProof/>
+          <w:lang w:eastAsia="en-GB"/>
+        </w:rPr>
+        <w:drawing>
+          <wp:anchor distT="0" distB="0" distL="114300" distR="114300" simplePos="0" relativeHeight="251693056" behindDoc="1" locked="0" layoutInCell="1" allowOverlap="1" wp14:anchorId="6D6422F7" wp14:editId="17C05963">
+            <wp:simplePos x="0" y="0"/>
+            <wp:positionH relativeFrom="column">
+              <wp:posOffset>-781050</wp:posOffset>
+            </wp:positionH>
+            <wp:positionV relativeFrom="paragraph">
+              <wp:posOffset>187960</wp:posOffset>
+            </wp:positionV>
+            <wp:extent cx="2219325" cy="1695450"/>
+            <wp:effectExtent l="0" t="0" r="9525" b="0"/>
+            <wp:wrapNone/>
+            <wp:docPr id="58" name="Picture 58"/>
+            <wp:cNvGraphicFramePr>
+              <a:graphicFrameLocks xmlns:a="http://schemas.openxmlformats.org/drawingml/2006/main" noChangeAspect="1"/>
+            </wp:cNvGraphicFramePr>
+            <a:graphic xmlns:a="http://schemas.openxmlformats.org/drawingml/2006/main">
+              <a:graphicData uri="http://schemas.openxmlformats.org/drawingml/2006/picture">
+                <pic:pic xmlns:pic="http://schemas.openxmlformats.org/drawingml/2006/picture">
+                  <pic:nvPicPr>
+                    <pic:cNvPr id="1" name=""/>
+                    <pic:cNvPicPr/>
+                  </pic:nvPicPr>
+                  <pic:blipFill>
+                    <a:blip r:embed="rId19">
+                      <a:extLst>
+                        <a:ext uri="{28A0092B-C50C-407E-A947-70E740481C1C}">
+                          <a14:useLocalDpi xmlns:a14="http://schemas.microsoft.com/office/drawing/2010/main" val="0"/>
+                        </a:ext>
+                      </a:extLst>
+                    </a:blip>
+                    <a:stretch>
+                      <a:fillRect/>
+                    </a:stretch>
+                  </pic:blipFill>
+                  <pic:spPr>
+                    <a:xfrm>
+                      <a:off x="0" y="0"/>
+                      <a:ext cx="2219325" cy="1695450"/>
+                    </a:xfrm>
+                    <a:prstGeom prst="rect">
+                      <a:avLst/>
+                    </a:prstGeom>
+                  </pic:spPr>
+                </pic:pic>
+              </a:graphicData>
+            </a:graphic>
+          </wp:anchor>
+        </w:drawing>
+      </w:r>
+    </w:p>
+    <w:p/>
+    <w:p/>
+    <w:p/>
+    <w:p/>
+    <w:p/>
+    <w:p/>
+    <w:p/>
+    <w:p/>
+    <w:p/>
+    <w:p/>
+    <w:p/>
+    <w:p/>
+    <w:p/>
+    <w:p/>
+    <w:p/>
+    <w:p/>
+    <w:p>
+      <w:pPr>
+        <w:pStyle w:val="Heading5"/>
+      </w:pPr>
+      <w:r>
+        <w:t>Packaging: View stock</w:t>
+      </w:r>
+    </w:p>
+    <w:p>
+      <w:r>
+        <w:rPr>
+          <w:noProof/>
+          <w:lang w:eastAsia="en-GB"/>
+        </w:rPr>
+        <w:drawing>
+          <wp:anchor distT="0" distB="0" distL="114300" distR="114300" simplePos="0" relativeHeight="251709440" behindDoc="1" locked="0" layoutInCell="1" allowOverlap="1" wp14:anchorId="2D1F1908" wp14:editId="577E1917">
+            <wp:simplePos x="0" y="0"/>
+            <wp:positionH relativeFrom="column">
+              <wp:posOffset>1269215</wp:posOffset>
+            </wp:positionH>
+            <wp:positionV relativeFrom="paragraph">
+              <wp:posOffset>66759</wp:posOffset>
+            </wp:positionV>
+            <wp:extent cx="5348600" cy="3096883"/>
+            <wp:effectExtent l="0" t="0" r="5080" b="8890"/>
+            <wp:wrapNone/>
             <wp:docPr id="39" name="Picture 39" descr="E:\software_development_year_2\3_graded_unit\graded_unit\stage_1\wireframes\packaging_view_stock.PNG"/>
             <wp:cNvGraphicFramePr>
               <a:graphicFrameLocks xmlns:a="http://schemas.openxmlformats.org/drawingml/2006/main" noChangeAspect="1"/>
@@ -7260,7 +9091,7 @@
                     </pic:cNvPicPr>
                   </pic:nvPicPr>
                   <pic:blipFill>
-                    <a:blip r:embed="rId15">
+                    <a:blip r:embed="rId20">
                       <a:extLst>
                         <a:ext uri="{28A0092B-C50C-407E-A947-70E740481C1C}">
                           <a14:useLocalDpi xmlns:a14="http://schemas.microsoft.com/office/drawing/2010/main" val="0"/>
@@ -7275,7 +9106,7 @@
                   <pic:spPr bwMode="auto">
                     <a:xfrm>
                       <a:off x="0" y="0"/>
-                      <a:ext cx="5731510" cy="3318591"/>
+                      <a:ext cx="5354485" cy="3100291"/>
                     </a:xfrm>
                     <a:prstGeom prst="rect">
                       <a:avLst/>
@@ -7288,10 +9119,661 @@
                 </pic:pic>
               </a:graphicData>
             </a:graphic>
-          </wp:inline>
+            <wp14:sizeRelH relativeFrom="margin">
+              <wp14:pctWidth>0</wp14:pctWidth>
+            </wp14:sizeRelH>
+            <wp14:sizeRelV relativeFrom="margin">
+              <wp14:pctHeight>0</wp14:pctHeight>
+            </wp14:sizeRelV>
+          </wp:anchor>
         </w:drawing>
       </w:r>
     </w:p>
+    <w:p/>
+    <w:p>
+      <w:r>
+        <w:rPr>
+          <w:noProof/>
+          <w:lang w:eastAsia="en-GB"/>
+        </w:rPr>
+        <w:drawing>
+          <wp:anchor distT="0" distB="0" distL="114300" distR="114300" simplePos="0" relativeHeight="251713536" behindDoc="1" locked="0" layoutInCell="1" allowOverlap="1" wp14:anchorId="210587F7" wp14:editId="4612D0EF">
+            <wp:simplePos x="0" y="0"/>
+            <wp:positionH relativeFrom="page">
+              <wp:align>left</wp:align>
+            </wp:positionH>
+            <wp:positionV relativeFrom="paragraph">
+              <wp:posOffset>432435</wp:posOffset>
+            </wp:positionV>
+            <wp:extent cx="2181225" cy="1104900"/>
+            <wp:effectExtent l="0" t="0" r="9525" b="0"/>
+            <wp:wrapNone/>
+            <wp:docPr id="67" name="Picture 67"/>
+            <wp:cNvGraphicFramePr>
+              <a:graphicFrameLocks xmlns:a="http://schemas.openxmlformats.org/drawingml/2006/main" noChangeAspect="1"/>
+            </wp:cNvGraphicFramePr>
+            <a:graphic xmlns:a="http://schemas.openxmlformats.org/drawingml/2006/main">
+              <a:graphicData uri="http://schemas.openxmlformats.org/drawingml/2006/picture">
+                <pic:pic xmlns:pic="http://schemas.openxmlformats.org/drawingml/2006/picture">
+                  <pic:nvPicPr>
+                    <pic:cNvPr id="1" name=""/>
+                    <pic:cNvPicPr/>
+                  </pic:nvPicPr>
+                  <pic:blipFill>
+                    <a:blip r:embed="rId15">
+                      <a:extLst>
+                        <a:ext uri="{28A0092B-C50C-407E-A947-70E740481C1C}">
+                          <a14:useLocalDpi xmlns:a14="http://schemas.microsoft.com/office/drawing/2010/main" val="0"/>
+                        </a:ext>
+                      </a:extLst>
+                    </a:blip>
+                    <a:stretch>
+                      <a:fillRect/>
+                    </a:stretch>
+                  </pic:blipFill>
+                  <pic:spPr>
+                    <a:xfrm>
+                      <a:off x="0" y="0"/>
+                      <a:ext cx="2181225" cy="1104900"/>
+                    </a:xfrm>
+                    <a:prstGeom prst="rect">
+                      <a:avLst/>
+                    </a:prstGeom>
+                  </pic:spPr>
+                </pic:pic>
+              </a:graphicData>
+            </a:graphic>
+          </wp:anchor>
+        </w:drawing>
+      </w:r>
+    </w:p>
+    <w:p/>
+    <w:p>
+      <w:r>
+        <w:rPr>
+          <w:noProof/>
+          <w:lang w:eastAsia="en-GB"/>
+        </w:rPr>
+        <mc:AlternateContent>
+          <mc:Choice Requires="wps">
+            <w:drawing>
+              <wp:anchor distT="0" distB="0" distL="114300" distR="114300" simplePos="0" relativeHeight="251716608" behindDoc="0" locked="0" layoutInCell="1" allowOverlap="1" wp14:anchorId="5082A717" wp14:editId="0434E97F">
+                <wp:simplePos x="0" y="0"/>
+                <wp:positionH relativeFrom="column">
+                  <wp:posOffset>948905</wp:posOffset>
+                </wp:positionH>
+                <wp:positionV relativeFrom="paragraph">
+                  <wp:posOffset>15731</wp:posOffset>
+                </wp:positionV>
+                <wp:extent cx="3260785" cy="0"/>
+                <wp:effectExtent l="0" t="76200" r="15875" b="95250"/>
+                <wp:wrapNone/>
+                <wp:docPr id="69" name="Straight Arrow Connector 69"/>
+                <wp:cNvGraphicFramePr/>
+                <a:graphic xmlns:a="http://schemas.openxmlformats.org/drawingml/2006/main">
+                  <a:graphicData uri="http://schemas.microsoft.com/office/word/2010/wordprocessingShape">
+                    <wps:wsp>
+                      <wps:cNvCnPr/>
+                      <wps:spPr>
+                        <a:xfrm>
+                          <a:off x="0" y="0"/>
+                          <a:ext cx="3260785" cy="0"/>
+                        </a:xfrm>
+                        <a:prstGeom prst="straightConnector1">
+                          <a:avLst/>
+                        </a:prstGeom>
+                        <a:ln>
+                          <a:tailEnd type="triangle"/>
+                        </a:ln>
+                      </wps:spPr>
+                      <wps:style>
+                        <a:lnRef idx="1">
+                          <a:schemeClr val="dk1"/>
+                        </a:lnRef>
+                        <a:fillRef idx="0">
+                          <a:schemeClr val="dk1"/>
+                        </a:fillRef>
+                        <a:effectRef idx="0">
+                          <a:schemeClr val="dk1"/>
+                        </a:effectRef>
+                        <a:fontRef idx="minor">
+                          <a:schemeClr val="tx1"/>
+                        </a:fontRef>
+                      </wps:style>
+                      <wps:bodyPr/>
+                    </wps:wsp>
+                  </a:graphicData>
+                </a:graphic>
+              </wp:anchor>
+            </w:drawing>
+          </mc:Choice>
+          <mc:Fallback>
+            <w:pict>
+              <v:shapetype w14:anchorId="20BA1118" id="_x0000_t32" coordsize="21600,21600" o:spt="32" o:oned="t" path="m,l21600,21600e" filled="f">
+                <v:path arrowok="t" fillok="f" o:connecttype="none"/>
+                <o:lock v:ext="edit" shapetype="t"/>
+              </v:shapetype>
+              <v:shape id="Straight Arrow Connector 69" o:spid="_x0000_s1026" type="#_x0000_t32" style="position:absolute;margin-left:74.7pt;margin-top:1.25pt;width:256.75pt;height:0;z-index:251716608;visibility:visible;mso-wrap-style:square;mso-wrap-distance-left:9pt;mso-wrap-distance-top:0;mso-wrap-distance-right:9pt;mso-wrap-distance-bottom:0;mso-position-horizontal:absolute;mso-position-horizontal-relative:text;mso-position-vertical:absolute;mso-position-vertical-relative:text" o:gfxdata="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" strokecolor="black [3200]" strokeweight=".5pt">
+                <v:stroke endarrow="block" joinstyle="miter"/>
+              </v:shape>
+            </w:pict>
+          </mc:Fallback>
+        </mc:AlternateContent>
+      </w:r>
+    </w:p>
+    <w:p/>
+    <w:p/>
+    <w:p/>
+    <w:p>
+      <w:r>
+        <w:rPr>
+          <w:noProof/>
+          <w:lang w:eastAsia="en-GB"/>
+        </w:rPr>
+        <mc:AlternateContent>
+          <mc:Choice Requires="wps">
+            <w:drawing>
+              <wp:anchor distT="0" distB="0" distL="114300" distR="114300" simplePos="0" relativeHeight="251726848" behindDoc="0" locked="0" layoutInCell="1" allowOverlap="1" wp14:anchorId="28802876" wp14:editId="031F7B4F">
+                <wp:simplePos x="0" y="0"/>
+                <wp:positionH relativeFrom="margin">
+                  <wp:posOffset>5814205</wp:posOffset>
+                </wp:positionH>
+                <wp:positionV relativeFrom="paragraph">
+                  <wp:posOffset>157599</wp:posOffset>
+                </wp:positionV>
+                <wp:extent cx="450526" cy="586356"/>
+                <wp:effectExtent l="0" t="38100" r="64135" b="23495"/>
+                <wp:wrapNone/>
+                <wp:docPr id="74" name="Straight Arrow Connector 74"/>
+                <wp:cNvGraphicFramePr/>
+                <a:graphic xmlns:a="http://schemas.openxmlformats.org/drawingml/2006/main">
+                  <a:graphicData uri="http://schemas.microsoft.com/office/word/2010/wordprocessingShape">
+                    <wps:wsp>
+                      <wps:cNvCnPr/>
+                      <wps:spPr>
+                        <a:xfrm flipV="1">
+                          <a:off x="0" y="0"/>
+                          <a:ext cx="450526" cy="586356"/>
+                        </a:xfrm>
+                        <a:prstGeom prst="straightConnector1">
+                          <a:avLst/>
+                        </a:prstGeom>
+                        <a:ln>
+                          <a:tailEnd type="triangle"/>
+                        </a:ln>
+                      </wps:spPr>
+                      <wps:style>
+                        <a:lnRef idx="1">
+                          <a:schemeClr val="accent2"/>
+                        </a:lnRef>
+                        <a:fillRef idx="0">
+                          <a:schemeClr val="accent2"/>
+                        </a:fillRef>
+                        <a:effectRef idx="0">
+                          <a:schemeClr val="accent2"/>
+                        </a:effectRef>
+                        <a:fontRef idx="minor">
+                          <a:schemeClr val="tx1"/>
+                        </a:fontRef>
+                      </wps:style>
+                      <wps:bodyPr/>
+                    </wps:wsp>
+                  </a:graphicData>
+                </a:graphic>
+                <wp14:sizeRelH relativeFrom="margin">
+                  <wp14:pctWidth>0</wp14:pctWidth>
+                </wp14:sizeRelH>
+                <wp14:sizeRelV relativeFrom="margin">
+                  <wp14:pctHeight>0</wp14:pctHeight>
+                </wp14:sizeRelV>
+              </wp:anchor>
+            </w:drawing>
+          </mc:Choice>
+          <mc:Fallback>
+            <w:pict>
+              <v:shape w14:anchorId="47AEE3E7" id="Straight Arrow Connector 74" o:spid="_x0000_s1026" type="#_x0000_t32" style="position:absolute;margin-left:457.8pt;margin-top:12.4pt;width:35.45pt;height:46.15pt;flip:y;z-index:251726848;visibility:visible;mso-wrap-style:square;mso-width-percent:0;mso-height-percent:0;mso-wrap-distance-left:9pt;mso-wrap-distance-top:0;mso-wrap-distance-right:9pt;mso-wrap-distance-bottom:0;mso-position-horizontal:absolute;mso-position-horizontal-relative:margin;mso-position-vertical:absolute;mso-position-vertical-relative:text;mso-width-percent:0;mso-height-percent:0;mso-width-relative:margin;mso-height-relative:margin" o:gfxdata="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" strokecolor="#ed7d31 [3205]" strokeweight=".5pt">
+                <v:stroke endarrow="block" joinstyle="miter"/>
+                <w10:wrap anchorx="margin"/>
+              </v:shape>
+            </w:pict>
+          </mc:Fallback>
+        </mc:AlternateContent>
+      </w:r>
+      <w:r>
+        <w:rPr>
+          <w:noProof/>
+          <w:lang w:eastAsia="en-GB"/>
+        </w:rPr>
+        <mc:AlternateContent>
+          <mc:Choice Requires="wps">
+            <w:drawing>
+              <wp:anchor distT="0" distB="0" distL="114300" distR="114300" simplePos="0" relativeHeight="251724800" behindDoc="0" locked="0" layoutInCell="1" allowOverlap="1" wp14:anchorId="2A574FAC" wp14:editId="4B4BE611">
+                <wp:simplePos x="0" y="0"/>
+                <wp:positionH relativeFrom="margin">
+                  <wp:posOffset>5606774</wp:posOffset>
+                </wp:positionH>
+                <wp:positionV relativeFrom="paragraph">
+                  <wp:posOffset>140346</wp:posOffset>
+                </wp:positionV>
+                <wp:extent cx="103362" cy="620970"/>
+                <wp:effectExtent l="38100" t="38100" r="30480" b="27305"/>
+                <wp:wrapNone/>
+                <wp:docPr id="73" name="Straight Arrow Connector 73"/>
+                <wp:cNvGraphicFramePr/>
+                <a:graphic xmlns:a="http://schemas.openxmlformats.org/drawingml/2006/main">
+                  <a:graphicData uri="http://schemas.microsoft.com/office/word/2010/wordprocessingShape">
+                    <wps:wsp>
+                      <wps:cNvCnPr/>
+                      <wps:spPr>
+                        <a:xfrm flipH="1" flipV="1">
+                          <a:off x="0" y="0"/>
+                          <a:ext cx="103362" cy="620970"/>
+                        </a:xfrm>
+                        <a:prstGeom prst="straightConnector1">
+                          <a:avLst/>
+                        </a:prstGeom>
+                        <a:ln>
+                          <a:tailEnd type="triangle"/>
+                        </a:ln>
+                      </wps:spPr>
+                      <wps:style>
+                        <a:lnRef idx="1">
+                          <a:schemeClr val="accent2"/>
+                        </a:lnRef>
+                        <a:fillRef idx="0">
+                          <a:schemeClr val="accent2"/>
+                        </a:fillRef>
+                        <a:effectRef idx="0">
+                          <a:schemeClr val="accent2"/>
+                        </a:effectRef>
+                        <a:fontRef idx="minor">
+                          <a:schemeClr val="tx1"/>
+                        </a:fontRef>
+                      </wps:style>
+                      <wps:bodyPr/>
+                    </wps:wsp>
+                  </a:graphicData>
+                </a:graphic>
+                <wp14:sizeRelH relativeFrom="margin">
+                  <wp14:pctWidth>0</wp14:pctWidth>
+                </wp14:sizeRelH>
+                <wp14:sizeRelV relativeFrom="margin">
+                  <wp14:pctHeight>0</wp14:pctHeight>
+                </wp14:sizeRelV>
+              </wp:anchor>
+            </w:drawing>
+          </mc:Choice>
+          <mc:Fallback>
+            <w:pict>
+              <v:shape w14:anchorId="0075EDE2" id="Straight Arrow Connector 73" o:spid="_x0000_s1026" type="#_x0000_t32" style="position:absolute;margin-left:441.5pt;margin-top:11.05pt;width:8.15pt;height:48.9pt;flip:x y;z-index:251724800;visibility:visible;mso-wrap-style:square;mso-width-percent:0;mso-height-percent:0;mso-wrap-distance-left:9pt;mso-wrap-distance-top:0;mso-wrap-distance-right:9pt;mso-wrap-distance-bottom:0;mso-position-horizontal:absolute;mso-position-horizontal-relative:margin;mso-position-vertical:absolute;mso-position-vertical-relative:text;mso-width-percent:0;mso-height-percent:0;mso-width-relative:margin;mso-height-relative:margin" o:gfxdata="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" strokecolor="#ed7d31 [3205]" strokeweight=".5pt">
+                <v:stroke endarrow="block" joinstyle="miter"/>
+                <w10:wrap anchorx="margin"/>
+              </v:shape>
+            </w:pict>
+          </mc:Fallback>
+        </mc:AlternateContent>
+      </w:r>
+      <w:r>
+        <w:rPr>
+          <w:noProof/>
+          <w:lang w:eastAsia="en-GB"/>
+        </w:rPr>
+        <mc:AlternateContent>
+          <mc:Choice Requires="wps">
+            <w:drawing>
+              <wp:anchor distT="0" distB="0" distL="114300" distR="114300" simplePos="0" relativeHeight="251722752" behindDoc="0" locked="0" layoutInCell="1" allowOverlap="1" wp14:anchorId="62463461" wp14:editId="42026FAB">
+                <wp:simplePos x="0" y="0"/>
+                <wp:positionH relativeFrom="column">
+                  <wp:posOffset>4934308</wp:posOffset>
+                </wp:positionH>
+                <wp:positionV relativeFrom="paragraph">
+                  <wp:posOffset>45456</wp:posOffset>
+                </wp:positionV>
+                <wp:extent cx="672681" cy="733114"/>
+                <wp:effectExtent l="38100" t="38100" r="32385" b="29210"/>
+                <wp:wrapNone/>
+                <wp:docPr id="72" name="Straight Arrow Connector 72"/>
+                <wp:cNvGraphicFramePr/>
+                <a:graphic xmlns:a="http://schemas.openxmlformats.org/drawingml/2006/main">
+                  <a:graphicData uri="http://schemas.microsoft.com/office/word/2010/wordprocessingShape">
+                    <wps:wsp>
+                      <wps:cNvCnPr/>
+                      <wps:spPr>
+                        <a:xfrm flipH="1" flipV="1">
+                          <a:off x="0" y="0"/>
+                          <a:ext cx="672681" cy="733114"/>
+                        </a:xfrm>
+                        <a:prstGeom prst="straightConnector1">
+                          <a:avLst/>
+                        </a:prstGeom>
+                        <a:ln>
+                          <a:tailEnd type="triangle"/>
+                        </a:ln>
+                      </wps:spPr>
+                      <wps:style>
+                        <a:lnRef idx="1">
+                          <a:schemeClr val="accent2"/>
+                        </a:lnRef>
+                        <a:fillRef idx="0">
+                          <a:schemeClr val="accent2"/>
+                        </a:fillRef>
+                        <a:effectRef idx="0">
+                          <a:schemeClr val="accent2"/>
+                        </a:effectRef>
+                        <a:fontRef idx="minor">
+                          <a:schemeClr val="tx1"/>
+                        </a:fontRef>
+                      </wps:style>
+                      <wps:bodyPr/>
+                    </wps:wsp>
+                  </a:graphicData>
+                </a:graphic>
+                <wp14:sizeRelH relativeFrom="margin">
+                  <wp14:pctWidth>0</wp14:pctWidth>
+                </wp14:sizeRelH>
+                <wp14:sizeRelV relativeFrom="margin">
+                  <wp14:pctHeight>0</wp14:pctHeight>
+                </wp14:sizeRelV>
+              </wp:anchor>
+            </w:drawing>
+          </mc:Choice>
+          <mc:Fallback>
+            <w:pict>
+              <v:shape w14:anchorId="1C2FC069" id="Straight Arrow Connector 72" o:spid="_x0000_s1026" type="#_x0000_t32" style="position:absolute;margin-left:388.55pt;margin-top:3.6pt;width:52.95pt;height:57.75pt;flip:x y;z-index:251722752;visibility:visible;mso-wrap-style:square;mso-width-percent:0;mso-height-percent:0;mso-wrap-distance-left:9pt;mso-wrap-distance-top:0;mso-wrap-distance-right:9pt;mso-wrap-distance-bottom:0;mso-position-horizontal:absolute;mso-position-horizontal-relative:text;mso-position-vertical:absolute;mso-position-vertical-relative:text;mso-width-percent:0;mso-height-percent:0;mso-width-relative:margin;mso-height-relative:margin" o:gfxdata="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" strokecolor="#ed7d31 [3205]" strokeweight=".5pt">
+                <v:stroke endarrow="block" joinstyle="miter"/>
+              </v:shape>
+            </w:pict>
+          </mc:Fallback>
+        </mc:AlternateContent>
+      </w:r>
+      <w:r>
+        <w:rPr>
+          <w:noProof/>
+          <w:lang w:eastAsia="en-GB"/>
+        </w:rPr>
+        <mc:AlternateContent>
+          <mc:Choice Requires="wps">
+            <w:drawing>
+              <wp:anchor distT="0" distB="0" distL="114300" distR="114300" simplePos="0" relativeHeight="251720704" behindDoc="0" locked="0" layoutInCell="1" allowOverlap="1" wp14:anchorId="6F23B6FB" wp14:editId="4B212AA9">
+                <wp:simplePos x="0" y="0"/>
+                <wp:positionH relativeFrom="column">
+                  <wp:posOffset>3062377</wp:posOffset>
+                </wp:positionH>
+                <wp:positionV relativeFrom="paragraph">
+                  <wp:posOffset>45456</wp:posOffset>
+                </wp:positionV>
+                <wp:extent cx="2372073" cy="698596"/>
+                <wp:effectExtent l="38100" t="38100" r="28575" b="25400"/>
+                <wp:wrapNone/>
+                <wp:docPr id="71" name="Straight Arrow Connector 71"/>
+                <wp:cNvGraphicFramePr/>
+                <a:graphic xmlns:a="http://schemas.openxmlformats.org/drawingml/2006/main">
+                  <a:graphicData uri="http://schemas.microsoft.com/office/word/2010/wordprocessingShape">
+                    <wps:wsp>
+                      <wps:cNvCnPr/>
+                      <wps:spPr>
+                        <a:xfrm flipH="1" flipV="1">
+                          <a:off x="0" y="0"/>
+                          <a:ext cx="2372073" cy="698596"/>
+                        </a:xfrm>
+                        <a:prstGeom prst="straightConnector1">
+                          <a:avLst/>
+                        </a:prstGeom>
+                        <a:ln>
+                          <a:tailEnd type="triangle"/>
+                        </a:ln>
+                      </wps:spPr>
+                      <wps:style>
+                        <a:lnRef idx="1">
+                          <a:schemeClr val="accent2"/>
+                        </a:lnRef>
+                        <a:fillRef idx="0">
+                          <a:schemeClr val="accent2"/>
+                        </a:fillRef>
+                        <a:effectRef idx="0">
+                          <a:schemeClr val="accent2"/>
+                        </a:effectRef>
+                        <a:fontRef idx="minor">
+                          <a:schemeClr val="tx1"/>
+                        </a:fontRef>
+                      </wps:style>
+                      <wps:bodyPr/>
+                    </wps:wsp>
+                  </a:graphicData>
+                </a:graphic>
+                <wp14:sizeRelH relativeFrom="margin">
+                  <wp14:pctWidth>0</wp14:pctWidth>
+                </wp14:sizeRelH>
+                <wp14:sizeRelV relativeFrom="margin">
+                  <wp14:pctHeight>0</wp14:pctHeight>
+                </wp14:sizeRelV>
+              </wp:anchor>
+            </w:drawing>
+          </mc:Choice>
+          <mc:Fallback>
+            <w:pict>
+              <v:shape w14:anchorId="0C7D0819" id="Straight Arrow Connector 71" o:spid="_x0000_s1026" type="#_x0000_t32" style="position:absolute;margin-left:241.15pt;margin-top:3.6pt;width:186.8pt;height:55pt;flip:x y;z-index:251720704;visibility:visible;mso-wrap-style:square;mso-width-percent:0;mso-height-percent:0;mso-wrap-distance-left:9pt;mso-wrap-distance-top:0;mso-wrap-distance-right:9pt;mso-wrap-distance-bottom:0;mso-position-horizontal:absolute;mso-position-horizontal-relative:text;mso-position-vertical:absolute;mso-position-vertical-relative:text;mso-width-percent:0;mso-height-percent:0;mso-width-relative:margin;mso-height-relative:margin" o:gfxdata="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" strokecolor="#ed7d31 [3205]" strokeweight=".5pt">
+                <v:stroke endarrow="block" joinstyle="miter"/>
+              </v:shape>
+            </w:pict>
+          </mc:Fallback>
+        </mc:AlternateContent>
+      </w:r>
+      <w:r>
+        <w:rPr>
+          <w:noProof/>
+          <w:lang w:eastAsia="en-GB"/>
+        </w:rPr>
+        <mc:AlternateContent>
+          <mc:Choice Requires="wps">
+            <w:drawing>
+              <wp:anchor distT="0" distB="0" distL="114300" distR="114300" simplePos="0" relativeHeight="251718656" behindDoc="0" locked="0" layoutInCell="1" allowOverlap="1" wp14:anchorId="239AFF82" wp14:editId="73078526">
+                <wp:simplePos x="0" y="0"/>
+                <wp:positionH relativeFrom="column">
+                  <wp:posOffset>992039</wp:posOffset>
+                </wp:positionH>
+                <wp:positionV relativeFrom="paragraph">
+                  <wp:posOffset>261117</wp:posOffset>
+                </wp:positionV>
+                <wp:extent cx="2631056" cy="741871"/>
+                <wp:effectExtent l="0" t="57150" r="0" b="20320"/>
+                <wp:wrapNone/>
+                <wp:docPr id="70" name="Straight Arrow Connector 70"/>
+                <wp:cNvGraphicFramePr/>
+                <a:graphic xmlns:a="http://schemas.openxmlformats.org/drawingml/2006/main">
+                  <a:graphicData uri="http://schemas.microsoft.com/office/word/2010/wordprocessingShape">
+                    <wps:wsp>
+                      <wps:cNvCnPr/>
+                      <wps:spPr>
+                        <a:xfrm flipV="1">
+                          <a:off x="0" y="0"/>
+                          <a:ext cx="2631056" cy="741871"/>
+                        </a:xfrm>
+                        <a:prstGeom prst="straightConnector1">
+                          <a:avLst/>
+                        </a:prstGeom>
+                        <a:ln>
+                          <a:tailEnd type="triangle"/>
+                        </a:ln>
+                      </wps:spPr>
+                      <wps:style>
+                        <a:lnRef idx="1">
+                          <a:schemeClr val="accent4"/>
+                        </a:lnRef>
+                        <a:fillRef idx="0">
+                          <a:schemeClr val="accent4"/>
+                        </a:fillRef>
+                        <a:effectRef idx="0">
+                          <a:schemeClr val="accent4"/>
+                        </a:effectRef>
+                        <a:fontRef idx="minor">
+                          <a:schemeClr val="tx1"/>
+                        </a:fontRef>
+                      </wps:style>
+                      <wps:bodyPr/>
+                    </wps:wsp>
+                  </a:graphicData>
+                </a:graphic>
+                <wp14:sizeRelH relativeFrom="margin">
+                  <wp14:pctWidth>0</wp14:pctWidth>
+                </wp14:sizeRelH>
+                <wp14:sizeRelV relativeFrom="margin">
+                  <wp14:pctHeight>0</wp14:pctHeight>
+                </wp14:sizeRelV>
+              </wp:anchor>
+            </w:drawing>
+          </mc:Choice>
+          <mc:Fallback>
+            <w:pict>
+              <v:shape w14:anchorId="7855DB4F" id="Straight Arrow Connector 70" o:spid="_x0000_s1026" type="#_x0000_t32" style="position:absolute;margin-left:78.1pt;margin-top:20.55pt;width:207.15pt;height:58.4pt;flip:y;z-index:251718656;visibility:visible;mso-wrap-style:square;mso-width-percent:0;mso-height-percent:0;mso-wrap-distance-left:9pt;mso-wrap-distance-top:0;mso-wrap-distance-right:9pt;mso-wrap-distance-bottom:0;mso-position-horizontal:absolute;mso-position-horizontal-relative:text;mso-position-vertical:absolute;mso-position-vertical-relative:text;mso-width-percent:0;mso-height-percent:0;mso-width-relative:margin;mso-height-relative:margin" o:gfxdata="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" strokecolor="#ffc000 [3207]" strokeweight=".5pt">
+                <v:stroke endarrow="block" joinstyle="miter"/>
+              </v:shape>
+            </w:pict>
+          </mc:Fallback>
+        </mc:AlternateContent>
+      </w:r>
+    </w:p>
+    <w:p>
+      <w:r>
+        <w:rPr>
+          <w:noProof/>
+          <w:lang w:eastAsia="en-GB"/>
+        </w:rPr>
+        <w:drawing>
+          <wp:anchor distT="0" distB="0" distL="114300" distR="114300" simplePos="0" relativeHeight="251711488" behindDoc="1" locked="0" layoutInCell="1" allowOverlap="1" wp14:anchorId="6D1EB8CB" wp14:editId="20C38502">
+            <wp:simplePos x="0" y="0"/>
+            <wp:positionH relativeFrom="margin">
+              <wp:posOffset>4054416</wp:posOffset>
+            </wp:positionH>
+            <wp:positionV relativeFrom="paragraph">
+              <wp:posOffset>274859</wp:posOffset>
+            </wp:positionV>
+            <wp:extent cx="2032474" cy="2076658"/>
+            <wp:effectExtent l="0" t="0" r="6350" b="0"/>
+            <wp:wrapNone/>
+            <wp:docPr id="11" name="Picture 11"/>
+            <wp:cNvGraphicFramePr>
+              <a:graphicFrameLocks xmlns:a="http://schemas.openxmlformats.org/drawingml/2006/main" noChangeAspect="1"/>
+            </wp:cNvGraphicFramePr>
+            <a:graphic xmlns:a="http://schemas.openxmlformats.org/drawingml/2006/main">
+              <a:graphicData uri="http://schemas.openxmlformats.org/drawingml/2006/picture">
+                <pic:pic xmlns:pic="http://schemas.openxmlformats.org/drawingml/2006/picture">
+                  <pic:nvPicPr>
+                    <pic:cNvPr id="1" name=""/>
+                    <pic:cNvPicPr/>
+                  </pic:nvPicPr>
+                  <pic:blipFill>
+                    <a:blip r:embed="rId14">
+                      <a:extLst>
+                        <a:ext uri="{28A0092B-C50C-407E-A947-70E740481C1C}">
+                          <a14:useLocalDpi xmlns:a14="http://schemas.microsoft.com/office/drawing/2010/main" val="0"/>
+                        </a:ext>
+                      </a:extLst>
+                    </a:blip>
+                    <a:stretch>
+                      <a:fillRect/>
+                    </a:stretch>
+                  </pic:blipFill>
+                  <pic:spPr>
+                    <a:xfrm>
+                      <a:off x="0" y="0"/>
+                      <a:ext cx="2038678" cy="2082997"/>
+                    </a:xfrm>
+                    <a:prstGeom prst="rect">
+                      <a:avLst/>
+                    </a:prstGeom>
+                  </pic:spPr>
+                </pic:pic>
+              </a:graphicData>
+            </a:graphic>
+            <wp14:sizeRelH relativeFrom="margin">
+              <wp14:pctWidth>0</wp14:pctWidth>
+            </wp14:sizeRelH>
+            <wp14:sizeRelV relativeFrom="margin">
+              <wp14:pctHeight>0</wp14:pctHeight>
+            </wp14:sizeRelV>
+          </wp:anchor>
+        </w:drawing>
+      </w:r>
+      <w:r>
+        <w:rPr>
+          <w:noProof/>
+          <w:lang w:eastAsia="en-GB"/>
+        </w:rPr>
+        <w:drawing>
+          <wp:anchor distT="0" distB="0" distL="114300" distR="114300" simplePos="0" relativeHeight="251715584" behindDoc="1" locked="0" layoutInCell="1" allowOverlap="1" wp14:anchorId="0B4B2DF2" wp14:editId="0BA71C83">
+            <wp:simplePos x="0" y="0"/>
+            <wp:positionH relativeFrom="column">
+              <wp:posOffset>-845724</wp:posOffset>
+            </wp:positionH>
+            <wp:positionV relativeFrom="paragraph">
+              <wp:posOffset>387146</wp:posOffset>
+            </wp:positionV>
+            <wp:extent cx="2134577" cy="1085850"/>
+            <wp:effectExtent l="0" t="0" r="0" b="0"/>
+            <wp:wrapNone/>
+            <wp:docPr id="68" name="Picture 68"/>
+            <wp:cNvGraphicFramePr>
+              <a:graphicFrameLocks xmlns:a="http://schemas.openxmlformats.org/drawingml/2006/main" noChangeAspect="1"/>
+            </wp:cNvGraphicFramePr>
+            <a:graphic xmlns:a="http://schemas.openxmlformats.org/drawingml/2006/main">
+              <a:graphicData uri="http://schemas.openxmlformats.org/drawingml/2006/picture">
+                <pic:pic xmlns:pic="http://schemas.openxmlformats.org/drawingml/2006/picture">
+                  <pic:nvPicPr>
+                    <pic:cNvPr id="1" name=""/>
+                    <pic:cNvPicPr/>
+                  </pic:nvPicPr>
+                  <pic:blipFill>
+                    <a:blip r:embed="rId12">
+                      <a:extLst>
+                        <a:ext uri="{28A0092B-C50C-407E-A947-70E740481C1C}">
+                          <a14:useLocalDpi xmlns:a14="http://schemas.microsoft.com/office/drawing/2010/main" val="0"/>
+                        </a:ext>
+                      </a:extLst>
+                    </a:blip>
+                    <a:stretch>
+                      <a:fillRect/>
+                    </a:stretch>
+                  </pic:blipFill>
+                  <pic:spPr>
+                    <a:xfrm>
+                      <a:off x="0" y="0"/>
+                      <a:ext cx="2134577" cy="1085850"/>
+                    </a:xfrm>
+                    <a:prstGeom prst="rect">
+                      <a:avLst/>
+                    </a:prstGeom>
+                  </pic:spPr>
+                </pic:pic>
+              </a:graphicData>
+            </a:graphic>
+            <wp14:sizeRelH relativeFrom="margin">
+              <wp14:pctWidth>0</wp14:pctWidth>
+            </wp14:sizeRelH>
+            <wp14:sizeRelV relativeFrom="margin">
+              <wp14:pctHeight>0</wp14:pctHeight>
+            </wp14:sizeRelV>
+          </wp:anchor>
+        </w:drawing>
+      </w:r>
+    </w:p>
+    <w:p/>
+    <w:p/>
+    <w:p/>
+    <w:p/>
+    <w:p/>
+    <w:p/>
+    <w:p/>
+    <w:p/>
+    <w:p/>
+    <w:p/>
+    <w:p/>
+    <w:p/>
+    <w:p/>
+    <w:p/>
+    <w:p/>
+    <w:p/>
+    <w:p/>
     <w:p/>
     <w:p>
       <w:pPr>
@@ -7327,7 +9809,7 @@
                     </pic:cNvPicPr>
                   </pic:nvPicPr>
                   <pic:blipFill>
-                    <a:blip r:embed="rId16">
+                    <a:blip r:embed="rId21">
                       <a:extLst>
                         <a:ext uri="{28A0092B-C50C-407E-A947-70E740481C1C}">
                           <a14:useLocalDpi xmlns:a14="http://schemas.microsoft.com/office/drawing/2010/main" val="0"/>
@@ -7366,7 +9848,6 @@
       <w:bookmarkStart w:id="31" w:name="_Toc493841805"/>
       <w:bookmarkStart w:id="32" w:name="_Toc497482761"/>
       <w:r>
-        <w:lastRenderedPageBreak/>
         <w:t>N</w:t>
       </w:r>
       <w:r>
@@ -7940,6 +10421,7 @@
               <w:rPr>
                 <w:b w:val="0"/>
               </w:rPr>
+              <w:lastRenderedPageBreak/>
               <w:t>number_of_items</w:t>
             </w:r>
             <w:proofErr w:type="spellEnd"/>
@@ -9772,7 +12254,6 @@
       <w:bookmarkStart w:id="33" w:name="_Toc493841806"/>
       <w:bookmarkStart w:id="34" w:name="_Toc497482762"/>
       <w:r>
-        <w:lastRenderedPageBreak/>
         <w:t>Sample Table D</w:t>
       </w:r>
       <w:r>
@@ -10075,6 +12556,7 @@
           <w:p>
             <w:proofErr w:type="spellStart"/>
             <w:r>
+              <w:lastRenderedPageBreak/>
               <w:t>g</w:t>
             </w:r>
             <w:r>
@@ -10604,7 +13086,7 @@
             <w:tcW w:w="1963" w:type="dxa"/>
           </w:tcPr>
           <w:p>
-            <w:hyperlink r:id="rId17" w:history="1">
+            <w:hyperlink r:id="rId22" w:history="1">
               <w:r>
                 <w:rPr>
                   <w:rStyle w:val="Hyperlink"/>
@@ -10686,7 +13168,7 @@
             <w:tcW w:w="1963" w:type="dxa"/>
           </w:tcPr>
           <w:p>
-            <w:hyperlink r:id="rId18" w:history="1">
+            <w:hyperlink r:id="rId23" w:history="1">
               <w:r>
                 <w:rPr>
                   <w:rStyle w:val="Hyperlink"/>
@@ -10722,7 +13204,6 @@
       <w:bookmarkStart w:id="35" w:name="_Toc493841807"/>
       <w:bookmarkStart w:id="36" w:name="_Toc497482763"/>
       <w:r>
-        <w:lastRenderedPageBreak/>
         <w:t>Project T</w:t>
       </w:r>
       <w:r>
@@ -10760,7 +13241,7 @@
                     </pic:cNvPicPr>
                   </pic:nvPicPr>
                   <pic:blipFill>
-                    <a:blip r:embed="rId19">
+                    <a:blip r:embed="rId24">
                       <a:extLst>
                         <a:ext uri="{28A0092B-C50C-407E-A947-70E740481C1C}">
                           <a14:useLocalDpi xmlns:a14="http://schemas.microsoft.com/office/drawing/2010/main" val="0"/>
@@ -10792,6 +13273,64 @@
         </w:drawing>
       </w:r>
     </w:p>
+    <w:p>
+      <w:r>
+        <w:rPr>
+          <w:noProof/>
+          <w:lang w:eastAsia="en-GB"/>
+        </w:rPr>
+        <w:lastRenderedPageBreak/>
+        <w:drawing>
+          <wp:inline distT="0" distB="0" distL="0" distR="0" wp14:anchorId="7EA8BFB5" wp14:editId="66554460">
+            <wp:extent cx="5731510" cy="3000050"/>
+            <wp:effectExtent l="0" t="0" r="2540" b="0"/>
+            <wp:docPr id="75" name="Picture 75" descr="F:\software_development_year_2\3_graded_unit\graded_unit\stage_1\team_planner.PNG"/>
+            <wp:cNvGraphicFramePr>
+              <a:graphicFrameLocks xmlns:a="http://schemas.openxmlformats.org/drawingml/2006/main" noChangeAspect="1"/>
+            </wp:cNvGraphicFramePr>
+            <a:graphic xmlns:a="http://schemas.openxmlformats.org/drawingml/2006/main">
+              <a:graphicData uri="http://schemas.openxmlformats.org/drawingml/2006/picture">
+                <pic:pic xmlns:pic="http://schemas.openxmlformats.org/drawingml/2006/picture">
+                  <pic:nvPicPr>
+                    <pic:cNvPr id="0" name="Picture 1" descr="F:\software_development_year_2\3_graded_unit\graded_unit\stage_1\team_planner.PNG"/>
+                    <pic:cNvPicPr>
+                      <a:picLocks noChangeAspect="1" noChangeArrowheads="1"/>
+                    </pic:cNvPicPr>
+                  </pic:nvPicPr>
+                  <pic:blipFill>
+                    <a:blip r:embed="rId25">
+                      <a:extLst>
+                        <a:ext uri="{28A0092B-C50C-407E-A947-70E740481C1C}">
+                          <a14:useLocalDpi xmlns:a14="http://schemas.microsoft.com/office/drawing/2010/main" val="0"/>
+                        </a:ext>
+                      </a:extLst>
+                    </a:blip>
+                    <a:srcRect/>
+                    <a:stretch>
+                      <a:fillRect/>
+                    </a:stretch>
+                  </pic:blipFill>
+                  <pic:spPr bwMode="auto">
+                    <a:xfrm>
+                      <a:off x="0" y="0"/>
+                      <a:ext cx="5731510" cy="3000050"/>
+                    </a:xfrm>
+                    <a:prstGeom prst="rect">
+                      <a:avLst/>
+                    </a:prstGeom>
+                    <a:noFill/>
+                    <a:ln>
+                      <a:noFill/>
+                    </a:ln>
+                  </pic:spPr>
+                </pic:pic>
+              </a:graphicData>
+            </a:graphic>
+          </wp:inline>
+        </w:drawing>
+      </w:r>
+    </w:p>
+    <w:p/>
     <w:p/>
     <w:p/>
     <w:p/>
@@ -10968,8 +13507,8 @@
     </w:sdt>
     <w:p/>
     <w:sectPr>
-      <w:headerReference w:type="default" r:id="rId20"/>
-      <w:footerReference w:type="default" r:id="rId21"/>
+      <w:headerReference w:type="default" r:id="rId26"/>
+      <w:footerReference w:type="default" r:id="rId27"/>
       <w:pgSz w:w="11906" w:h="16838"/>
       <w:pgMar w:top="1440" w:right="1440" w:bottom="1440" w:left="1440" w:header="708" w:footer="708" w:gutter="0"/>
       <w:pgNumType w:start="0"/>
@@ -11078,7 +13617,7 @@
       <w:rPr>
         <w:noProof/>
       </w:rPr>
-      <w:t>14</w:t>
+      <w:t>2</w:t>
     </w:r>
     <w:r>
       <w:rPr>
@@ -14301,7 +16840,7 @@
 </file>
 
 <file path=customXml/itemProps2.xml><?xml version="1.0" encoding="utf-8"?>
-<ds:datastoreItem xmlns:ds="http://schemas.openxmlformats.org/officeDocument/2006/customXml" ds:itemID="{5D651E8B-4D9C-4E96-94D9-632D6CE9E552}">
+<ds:datastoreItem xmlns:ds="http://schemas.openxmlformats.org/officeDocument/2006/customXml" ds:itemID="{0FB02B57-F44C-4292-AB2E-05D15C5F2559}">
   <ds:schemaRefs>
     <ds:schemaRef ds:uri="http://schemas.openxmlformats.org/officeDocument/2006/bibliography"/>
   </ds:schemaRefs>

</xml_diff>

<commit_message>
Tidying up before work
</commit_message>
<xml_diff>
--- a/stage_1/inventory_management_planning.docx
+++ b/stage_1/inventory_management_planning.docx
@@ -1,6 +1,6 @@
 
 <file path=word/document.xml><?xml version="1.0" encoding="utf-8"?>
-<w:document xmlns:wpc="http://schemas.microsoft.com/office/word/2010/wordprocessingCanvas" xmlns:cx="http://schemas.microsoft.com/office/drawing/2014/chartex" xmlns:mc="http://schemas.openxmlformats.org/markup-compatibility/2006" xmlns:o="urn:schemas-microsoft-com:office:office" xmlns:r="http://schemas.openxmlformats.org/officeDocument/2006/relationships" xmlns:m="http://schemas.openxmlformats.org/officeDocument/2006/math" xmlns:v="urn:schemas-microsoft-com:vml" xmlns:wp14="http://schemas.microsoft.com/office/word/2010/wordprocessingDrawing" xmlns:wp="http://schemas.openxmlformats.org/drawingml/2006/wordprocessingDrawing" xmlns:w10="urn:schemas-microsoft-com:office:word" xmlns:w="http://schemas.openxmlformats.org/wordprocessingml/2006/main" xmlns:w14="http://schemas.microsoft.com/office/word/2010/wordml" xmlns:w15="http://schemas.microsoft.com/office/word/2012/wordml" xmlns:w16se="http://schemas.microsoft.com/office/word/2015/wordml/symex" xmlns:wpg="http://schemas.microsoft.com/office/word/2010/wordprocessingGroup" xmlns:wpi="http://schemas.microsoft.com/office/word/2010/wordprocessingInk" xmlns:wne="http://schemas.microsoft.com/office/word/2006/wordml" xmlns:wps="http://schemas.microsoft.com/office/word/2010/wordprocessingShape" mc:Ignorable="w14 w15 w16se wp14">
+<w:document xmlns:wpc="http://schemas.microsoft.com/office/word/2010/wordprocessingCanvas" xmlns:cx="http://schemas.microsoft.com/office/drawing/2014/chartex" xmlns:cx1="http://schemas.microsoft.com/office/drawing/2015/9/8/chartex" xmlns:cx2="http://schemas.microsoft.com/office/drawing/2015/10/21/chartex" xmlns:cx3="http://schemas.microsoft.com/office/drawing/2016/5/9/chartex" xmlns:cx4="http://schemas.microsoft.com/office/drawing/2016/5/10/chartex" xmlns:cx5="http://schemas.microsoft.com/office/drawing/2016/5/11/chartex" xmlns:cx6="http://schemas.microsoft.com/office/drawing/2016/5/12/chartex" xmlns:cx7="http://schemas.microsoft.com/office/drawing/2016/5/13/chartex" xmlns:cx8="http://schemas.microsoft.com/office/drawing/2016/5/14/chartex" xmlns:mc="http://schemas.openxmlformats.org/markup-compatibility/2006" xmlns:aink="http://schemas.microsoft.com/office/drawing/2016/ink" xmlns:am3d="http://schemas.microsoft.com/office/drawing/2017/model3d" xmlns:o="urn:schemas-microsoft-com:office:office" xmlns:r="http://schemas.openxmlformats.org/officeDocument/2006/relationships" xmlns:m="http://schemas.openxmlformats.org/officeDocument/2006/math" xmlns:v="urn:schemas-microsoft-com:vml" xmlns:wp14="http://schemas.microsoft.com/office/word/2010/wordprocessingDrawing" xmlns:wp="http://schemas.openxmlformats.org/drawingml/2006/wordprocessingDrawing" xmlns:w10="urn:schemas-microsoft-com:office:word" xmlns:w="http://schemas.openxmlformats.org/wordprocessingml/2006/main" xmlns:w14="http://schemas.microsoft.com/office/word/2010/wordml" xmlns:w15="http://schemas.microsoft.com/office/word/2012/wordml" xmlns:w16cid="http://schemas.microsoft.com/office/word/2016/wordml/cid" xmlns:w16se="http://schemas.microsoft.com/office/word/2015/wordml/symex" xmlns:wpg="http://schemas.microsoft.com/office/word/2010/wordprocessingGroup" xmlns:wpi="http://schemas.microsoft.com/office/word/2010/wordprocessingInk" xmlns:wne="http://schemas.microsoft.com/office/word/2006/wordml" xmlns:wps="http://schemas.microsoft.com/office/word/2010/wordprocessingShape" mc:Ignorable="w14 w15 w16se w16cid wp14">
   <w:body>
     <w:sdt>
       <w:sdtPr>
@@ -3428,7 +3428,7 @@
               </mc:Choice>
               <mc:Fallback>
                 <w:pict>
-                  <v:group w14:anchorId="7978ED14" id="Group 2" o:spid="_x0000_s1026" style="position:absolute;margin-left:0;margin-top:0;width:172.8pt;height:718.55pt;z-index:-251657216;mso-width-percent:330;mso-height-percent:950;mso-left-percent:40;mso-position-horizontal-relative:page;mso-position-vertical:center;mso-position-vertical-relative:page;mso-width-percent:330;mso-height-percent:950;mso-left-percent:40" coordsize="21945,91257" o:gfxdata="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">
+                  <v:group w14:anchorId="7978ED14" id="Group 2" o:spid="_x0000_s1026" style="position:absolute;margin-left:0;margin-top:0;width:172.8pt;height:718.55pt;z-index:-251657216;mso-width-percent:330;mso-height-percent:950;mso-left-percent:40;mso-position-horizontal-relative:page;mso-position-vertical:center;mso-position-vertical-relative:page;mso-width-percent:330;mso-height-percent:950;mso-left-percent:40" coordsize="21945,91257" o:gfxdata="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">
                     <v:rect id="Rectangle 3" o:spid="_x0000_s1027" style="position:absolute;width:1945;height:91257;visibility:visible;mso-wrap-style:square;v-text-anchor:middle" o:gfxdata="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" fillcolor="#44546a [3215]" stroked="f" strokeweight="1pt"/>
                     <v:shapetype id="_x0000_t15" coordsize="21600,21600" o:spt="15" adj="16200" path="m@0,l,,,21600@0,21600,21600,10800xe">
                       <v:stroke joinstyle="miter"/>
@@ -6612,6 +6612,11 @@
       <w:r>
         <w:t>er</w:t>
       </w:r>
+      <w:r>
+        <w:t xml:space="preserve"> </w:t>
+      </w:r>
+      <w:bookmarkStart w:id="17" w:name="_GoBack"/>
+      <w:bookmarkEnd w:id="17"/>
     </w:p>
     <w:p>
       <w:pPr>
@@ -6638,29 +6643,29 @@
       <w:pPr>
         <w:pStyle w:val="Heading1"/>
       </w:pPr>
-      <w:bookmarkStart w:id="17" w:name="_Toc493841797"/>
-      <w:bookmarkStart w:id="18" w:name="_Toc497482754"/>
+      <w:bookmarkStart w:id="18" w:name="_Toc493841797"/>
+      <w:bookmarkStart w:id="19" w:name="_Toc497482754"/>
       <w:r>
         <w:t>D</w:t>
       </w:r>
       <w:r>
         <w:t>iagrams</w:t>
       </w:r>
-      <w:bookmarkEnd w:id="17"/>
       <w:bookmarkEnd w:id="18"/>
+      <w:bookmarkEnd w:id="19"/>
     </w:p>
     <w:p/>
     <w:p>
       <w:pPr>
         <w:pStyle w:val="Heading2"/>
       </w:pPr>
-      <w:bookmarkStart w:id="19" w:name="_Toc493841798"/>
-      <w:bookmarkStart w:id="20" w:name="_Toc497482755"/>
+      <w:bookmarkStart w:id="20" w:name="_Toc493841798"/>
+      <w:bookmarkStart w:id="21" w:name="_Toc497482755"/>
       <w:r>
         <w:t>Use case</w:t>
       </w:r>
-      <w:bookmarkEnd w:id="19"/>
       <w:bookmarkEnd w:id="20"/>
+      <w:bookmarkEnd w:id="21"/>
     </w:p>
     <w:p>
       <w:r>
@@ -6779,16 +6784,16 @@
       <w:pPr>
         <w:pStyle w:val="Heading2"/>
       </w:pPr>
-      <w:bookmarkStart w:id="21" w:name="_Toc493841799"/>
-      <w:bookmarkStart w:id="22" w:name="_Toc497482756"/>
+      <w:bookmarkStart w:id="22" w:name="_Toc493841799"/>
+      <w:bookmarkStart w:id="23" w:name="_Toc497482756"/>
       <w:r>
         <w:t>C</w:t>
       </w:r>
       <w:r>
         <w:t>lass</w:t>
       </w:r>
-      <w:bookmarkEnd w:id="21"/>
       <w:bookmarkEnd w:id="22"/>
+      <w:bookmarkEnd w:id="23"/>
     </w:p>
     <w:p>
       <w:r>
@@ -6878,16 +6883,16 @@
       <w:pPr>
         <w:pStyle w:val="Heading2"/>
       </w:pPr>
-      <w:bookmarkStart w:id="23" w:name="_Toc493841800"/>
-      <w:bookmarkStart w:id="24" w:name="_Toc497482757"/>
+      <w:bookmarkStart w:id="24" w:name="_Toc493841800"/>
+      <w:bookmarkStart w:id="25" w:name="_Toc497482757"/>
       <w:r>
         <w:t>A</w:t>
       </w:r>
       <w:r>
         <w:t>ctivity</w:t>
       </w:r>
-      <w:bookmarkEnd w:id="23"/>
       <w:bookmarkEnd w:id="24"/>
+      <w:bookmarkEnd w:id="25"/>
     </w:p>
     <w:p>
       <w:r>
@@ -7003,16 +7008,16 @@
       <w:pPr>
         <w:pStyle w:val="Heading1"/>
       </w:pPr>
-      <w:bookmarkStart w:id="25" w:name="_Toc493841802"/>
-      <w:bookmarkStart w:id="26" w:name="_Toc497482758"/>
+      <w:bookmarkStart w:id="26" w:name="_Toc493841802"/>
+      <w:bookmarkStart w:id="27" w:name="_Toc497482758"/>
       <w:r>
         <w:t>User Interface D</w:t>
       </w:r>
       <w:r>
         <w:t>esign</w:t>
       </w:r>
-      <w:bookmarkEnd w:id="25"/>
       <w:bookmarkEnd w:id="26"/>
+      <w:bookmarkEnd w:id="27"/>
     </w:p>
     <w:p>
       <w:r>
@@ -7032,16 +7037,16 @@
       <w:pPr>
         <w:pStyle w:val="Heading2"/>
       </w:pPr>
-      <w:bookmarkStart w:id="27" w:name="_Toc493841803"/>
-      <w:bookmarkStart w:id="28" w:name="_Toc497482759"/>
+      <w:bookmarkStart w:id="28" w:name="_Toc493841803"/>
+      <w:bookmarkStart w:id="29" w:name="_Toc497482759"/>
       <w:r>
         <w:t>W</w:t>
       </w:r>
       <w:r>
         <w:t>ireframes</w:t>
       </w:r>
-      <w:bookmarkEnd w:id="27"/>
       <w:bookmarkEnd w:id="28"/>
+      <w:bookmarkEnd w:id="29"/>
     </w:p>
     <w:p>
       <w:r>
@@ -9783,6 +9788,9 @@
     </w:p>
     <w:p>
       <w:r>
+        <w:rPr>
+          <w:noProof/>
+        </w:rPr>
         <mc:AlternateContent>
           <mc:Choice Requires="wps">
             <w:drawing>
@@ -9849,7 +9857,7 @@
           </mc:Choice>
           <mc:Fallback>
             <w:pict>
-              <v:shape w14:anchorId="477E5A1B" id="Text Box 99" o:spid="_x0000_s1057" type="#_x0000_t202" style="position:absolute;margin-left:136.55pt;margin-top:18pt;width:174.5pt;height:27.1pt;z-index:251759616;visibility:visible;mso-wrap-style:square;mso-width-percent:0;mso-height-percent:0;mso-wrap-distance-left:9pt;mso-wrap-distance-top:0;mso-wrap-distance-right:9pt;mso-wrap-distance-bottom:0;mso-position-horizontal:absolute;mso-position-horizontal-relative:text;mso-position-vertical:absolute;mso-position-vertical-relative:text;mso-width-percent:0;mso-height-percent:0;mso-width-relative:margin;mso-height-relative:margin;v-text-anchor:top" o:gfxdata="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" fillcolor="white [3201]" strokeweight=".5pt">
+              <v:shape w14:anchorId="477E5A1B" id="Text Box 99" o:spid="_x0000_s1057" type="#_x0000_t202" style="position:absolute;margin-left:136.55pt;margin-top:18pt;width:174.5pt;height:27.1pt;z-index:251759616;visibility:visible;mso-wrap-style:square;mso-width-percent:0;mso-height-percent:0;mso-wrap-distance-left:9pt;mso-wrap-distance-top:0;mso-wrap-distance-right:9pt;mso-wrap-distance-bottom:0;mso-position-horizontal:absolute;mso-position-horizontal-relative:text;mso-position-vertical:absolute;mso-position-vertical-relative:text;mso-width-percent:0;mso-height-percent:0;mso-width-relative:margin;mso-height-relative:margin;v-text-anchor:top" o:gfxdata="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" fillcolor="white [3201]" strokeweight=".5pt">
                 <v:textbox>
                   <w:txbxContent>
                     <w:p>
@@ -9865,6 +9873,9 @@
         </mc:AlternateContent>
       </w:r>
       <w:r>
+        <w:rPr>
+          <w:noProof/>
+        </w:rPr>
         <mc:AlternateContent>
           <mc:Choice Requires="wps">
             <w:drawing>
@@ -10302,7 +10313,7 @@
           </mc:Choice>
           <mc:Fallback>
             <w:pict>
-              <v:shape w14:anchorId="3FB24057" id="Text Box 81" o:spid="_x0000_s1058" type="#_x0000_t202" style="position:absolute;margin-left:340.75pt;margin-top:4.85pt;width:121.6pt;height:27.1pt;z-index:251734016;visibility:visible;mso-wrap-style:square;mso-height-percent:0;mso-wrap-distance-left:9pt;mso-wrap-distance-top:0;mso-wrap-distance-right:9pt;mso-wrap-distance-bottom:0;mso-position-horizontal:absolute;mso-position-horizontal-relative:text;mso-position-vertical:absolute;mso-position-vertical-relative:text;mso-height-percent:0;mso-height-relative:margin;v-text-anchor:top" o:gfxdata="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" fillcolor="white [3201]" strokeweight=".5pt">
+              <v:shape w14:anchorId="3FB24057" id="Text Box 81" o:spid="_x0000_s1058" type="#_x0000_t202" style="position:absolute;margin-left:340.75pt;margin-top:4.85pt;width:121.6pt;height:27.1pt;z-index:251734016;visibility:visible;mso-wrap-style:square;mso-height-percent:0;mso-wrap-distance-left:9pt;mso-wrap-distance-top:0;mso-wrap-distance-right:9pt;mso-wrap-distance-bottom:0;mso-position-horizontal:absolute;mso-position-horizontal-relative:text;mso-position-vertical:absolute;mso-position-vertical-relative:text;mso-height-percent:0;mso-height-relative:margin;v-text-anchor:top" o:gfxdata="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" fillcolor="white [3201]" strokeweight=".5pt">
                 <v:textbox>
                   <w:txbxContent>
                     <w:p>
@@ -10385,7 +10396,7 @@
           </mc:Choice>
           <mc:Fallback>
             <w:pict>
-              <v:shape w14:anchorId="29B323D6" id="Text Box 80" o:spid="_x0000_s1059" type="#_x0000_t202" style="position:absolute;margin-left:161.4pt;margin-top:6.2pt;width:121.6pt;height:27.1pt;z-index:251732992;visibility:visible;mso-wrap-style:square;mso-height-percent:0;mso-wrap-distance-left:9pt;mso-wrap-distance-top:0;mso-wrap-distance-right:9pt;mso-wrap-distance-bottom:0;mso-position-horizontal:absolute;mso-position-horizontal-relative:text;mso-position-vertical:absolute;mso-position-vertical-relative:text;mso-height-percent:0;mso-height-relative:margin;v-text-anchor:top" o:gfxdata="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" fillcolor="white [3201]" strokeweight=".5pt">
+              <v:shape w14:anchorId="29B323D6" id="Text Box 80" o:spid="_x0000_s1059" type="#_x0000_t202" style="position:absolute;margin-left:161.4pt;margin-top:6.2pt;width:121.6pt;height:27.1pt;z-index:251732992;visibility:visible;mso-wrap-style:square;mso-height-percent:0;mso-wrap-distance-left:9pt;mso-wrap-distance-top:0;mso-wrap-distance-right:9pt;mso-wrap-distance-bottom:0;mso-position-horizontal:absolute;mso-position-horizontal-relative:text;mso-position-vertical:absolute;mso-position-vertical-relative:text;mso-height-percent:0;mso-height-relative:margin;v-text-anchor:top" o:gfxdata="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" fillcolor="white [3201]" strokeweight=".5pt">
                 <v:textbox>
                   <w:txbxContent>
                     <w:p>
@@ -10468,7 +10479,7 @@
           </mc:Choice>
           <mc:Fallback>
             <w:pict>
-              <v:shape w14:anchorId="3C1F95FD" id="Text Box 79" o:spid="_x0000_s1060" type="#_x0000_t202" style="position:absolute;margin-left:-8.8pt;margin-top:6.45pt;width:121.6pt;height:27.1pt;z-index:251731968;visibility:visible;mso-wrap-style:square;mso-height-percent:0;mso-wrap-distance-left:9pt;mso-wrap-distance-top:0;mso-wrap-distance-right:9pt;mso-wrap-distance-bottom:0;mso-position-horizontal:absolute;mso-position-horizontal-relative:text;mso-position-vertical:absolute;mso-position-vertical-relative:text;mso-height-percent:0;mso-height-relative:margin;v-text-anchor:top" o:gfxdata="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" fillcolor="white [3201]" strokeweight=".5pt">
+              <v:shape w14:anchorId="3C1F95FD" id="Text Box 79" o:spid="_x0000_s1060" type="#_x0000_t202" style="position:absolute;margin-left:-8.8pt;margin-top:6.45pt;width:121.6pt;height:27.1pt;z-index:251731968;visibility:visible;mso-wrap-style:square;mso-height-percent:0;mso-wrap-distance-left:9pt;mso-wrap-distance-top:0;mso-wrap-distance-right:9pt;mso-wrap-distance-bottom:0;mso-position-horizontal:absolute;mso-position-horizontal-relative:text;mso-position-vertical:absolute;mso-position-vertical-relative:text;mso-height-percent:0;mso-height-relative:margin;v-text-anchor:top" o:gfxdata="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" fillcolor="white [3201]" strokeweight=".5pt">
                 <v:textbox>
                   <w:txbxContent>
                     <w:p>
@@ -10850,6 +10861,9 @@
     </w:p>
     <w:p>
       <w:r>
+        <w:rPr>
+          <w:noProof/>
+        </w:rPr>
         <mc:AlternateContent>
           <mc:Choice Requires="wps">
             <w:drawing>
@@ -10919,6 +10933,9 @@
     </w:p>
     <w:p>
       <w:r>
+        <w:rPr>
+          <w:noProof/>
+        </w:rPr>
         <mc:AlternateContent>
           <mc:Choice Requires="wps">
             <w:drawing>
@@ -10986,6 +11003,9 @@
         </mc:AlternateContent>
       </w:r>
       <w:r>
+        <w:rPr>
+          <w:noProof/>
+        </w:rPr>
         <mc:AlternateContent>
           <mc:Choice Requires="wps">
             <w:drawing>
@@ -11049,7 +11069,7 @@
           </mc:Choice>
           <mc:Fallback>
             <w:pict>
-              <v:shape w14:anchorId="20E53524" id="Text Box 95" o:spid="_x0000_s1061" type="#_x0000_t202" style="position:absolute;margin-left:341.25pt;margin-top:6.8pt;width:121.6pt;height:27.1pt;z-index:251753472;visibility:visible;mso-wrap-style:square;mso-height-percent:0;mso-wrap-distance-left:9pt;mso-wrap-distance-top:0;mso-wrap-distance-right:9pt;mso-wrap-distance-bottom:0;mso-position-horizontal:absolute;mso-position-horizontal-relative:text;mso-position-vertical:absolute;mso-position-vertical-relative:text;mso-height-percent:0;mso-height-relative:margin;v-text-anchor:top" o:gfxdata="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" fillcolor="white [3201]" strokeweight=".5pt">
+              <v:shape w14:anchorId="20E53524" id="Text Box 95" o:spid="_x0000_s1061" type="#_x0000_t202" style="position:absolute;margin-left:341.25pt;margin-top:6.8pt;width:121.6pt;height:27.1pt;z-index:251753472;visibility:visible;mso-wrap-style:square;mso-height-percent:0;mso-wrap-distance-left:9pt;mso-wrap-distance-top:0;mso-wrap-distance-right:9pt;mso-wrap-distance-bottom:0;mso-position-horizontal:absolute;mso-position-horizontal-relative:text;mso-position-vertical:absolute;mso-position-vertical-relative:text;mso-height-percent:0;mso-height-relative:margin;v-text-anchor:top" o:gfxdata="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" fillcolor="white [3201]" strokeweight=".5pt">
                 <v:textbox>
                   <w:txbxContent>
                     <w:p>
@@ -11065,6 +11085,9 @@
         </mc:AlternateContent>
       </w:r>
       <w:r>
+        <w:rPr>
+          <w:noProof/>
+        </w:rPr>
         <mc:AlternateContent>
           <mc:Choice Requires="wps">
             <w:drawing>
@@ -11128,7 +11151,7 @@
           </mc:Choice>
           <mc:Fallback>
             <w:pict>
-              <v:shape w14:anchorId="5707843B" id="Text Box 83" o:spid="_x0000_s1062" type="#_x0000_t202" style="position:absolute;margin-left:-10.15pt;margin-top:7.1pt;width:121.6pt;height:27.1pt;z-index:251736064;visibility:visible;mso-wrap-style:square;mso-height-percent:0;mso-wrap-distance-left:9pt;mso-wrap-distance-top:0;mso-wrap-distance-right:9pt;mso-wrap-distance-bottom:0;mso-position-horizontal:absolute;mso-position-horizontal-relative:text;mso-position-vertical:absolute;mso-position-vertical-relative:text;mso-height-percent:0;mso-height-relative:margin;v-text-anchor:top" o:gfxdata="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" fillcolor="white [3201]" strokeweight=".5pt">
+              <v:shape w14:anchorId="5707843B" id="Text Box 83" o:spid="_x0000_s1062" type="#_x0000_t202" style="position:absolute;margin-left:-10.15pt;margin-top:7.1pt;width:121.6pt;height:27.1pt;z-index:251736064;visibility:visible;mso-wrap-style:square;mso-height-percent:0;mso-wrap-distance-left:9pt;mso-wrap-distance-top:0;mso-wrap-distance-right:9pt;mso-wrap-distance-bottom:0;mso-position-horizontal:absolute;mso-position-horizontal-relative:text;mso-position-vertical:absolute;mso-position-vertical-relative:text;mso-height-percent:0;mso-height-relative:margin;v-text-anchor:top" o:gfxdata="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" fillcolor="white [3201]" strokeweight=".5pt">
                 <v:textbox>
                   <w:txbxContent>
                     <w:p>
@@ -11144,6 +11167,9 @@
         </mc:AlternateContent>
       </w:r>
       <w:r>
+        <w:rPr>
+          <w:noProof/>
+        </w:rPr>
         <mc:AlternateContent>
           <mc:Choice Requires="wps">
             <w:drawing>
@@ -11211,6 +11237,9 @@
         </mc:AlternateContent>
       </w:r>
       <w:r>
+        <w:rPr>
+          <w:noProof/>
+        </w:rPr>
         <mc:AlternateContent>
           <mc:Choice Requires="wps">
             <w:drawing>
@@ -11274,7 +11303,7 @@
           </mc:Choice>
           <mc:Fallback>
             <w:pict>
-              <v:shape w14:anchorId="6C129382" id="Text Box 87" o:spid="_x0000_s1063" type="#_x0000_t202" style="position:absolute;margin-left:161.25pt;margin-top:6.65pt;width:121.6pt;height:27.1pt;z-index:251741184;visibility:visible;mso-wrap-style:square;mso-height-percent:0;mso-wrap-distance-left:9pt;mso-wrap-distance-top:0;mso-wrap-distance-right:9pt;mso-wrap-distance-bottom:0;mso-position-horizontal:absolute;mso-position-horizontal-relative:text;mso-position-vertical:absolute;mso-position-vertical-relative:text;mso-height-percent:0;mso-height-relative:margin;v-text-anchor:top" o:gfxdata="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" fillcolor="white [3201]" strokeweight=".5pt">
+              <v:shape w14:anchorId="6C129382" id="Text Box 87" o:spid="_x0000_s1063" type="#_x0000_t202" style="position:absolute;margin-left:161.25pt;margin-top:6.65pt;width:121.6pt;height:27.1pt;z-index:251741184;visibility:visible;mso-wrap-style:square;mso-height-percent:0;mso-wrap-distance-left:9pt;mso-wrap-distance-top:0;mso-wrap-distance-right:9pt;mso-wrap-distance-bottom:0;mso-position-horizontal:absolute;mso-position-horizontal-relative:text;mso-position-vertical:absolute;mso-position-vertical-relative:text;mso-height-percent:0;mso-height-relative:margin;v-text-anchor:top" o:gfxdata="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" fillcolor="white [3201]" strokeweight=".5pt">
                 <v:textbox>
                   <w:txbxContent>
                     <w:p>
@@ -11292,6 +11321,9 @@
     </w:p>
     <w:p>
       <w:r>
+        <w:rPr>
+          <w:noProof/>
+        </w:rPr>
         <mc:AlternateContent>
           <mc:Choice Requires="wps">
             <w:drawing>
@@ -11361,6 +11393,9 @@
     </w:p>
     <w:p>
       <w:r>
+        <w:rPr>
+          <w:noProof/>
+        </w:rPr>
         <mc:AlternateContent>
           <mc:Choice Requires="wps">
             <w:drawing>
@@ -11424,7 +11459,7 @@
           </mc:Choice>
           <mc:Fallback>
             <w:pict>
-              <v:shape w14:anchorId="7EB9A0F9" id="Text Box 97" o:spid="_x0000_s1064" type="#_x0000_t202" style="position:absolute;margin-left:345.1pt;margin-top:7.25pt;width:121.55pt;height:27.1pt;z-index:251756544;visibility:visible;mso-wrap-style:square;mso-height-percent:0;mso-wrap-distance-left:9pt;mso-wrap-distance-top:0;mso-wrap-distance-right:9pt;mso-wrap-distance-bottom:0;mso-position-horizontal:absolute;mso-position-horizontal-relative:text;mso-position-vertical:absolute;mso-position-vertical-relative:text;mso-height-percent:0;mso-height-relative:margin;v-text-anchor:top" o:gfxdata="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" fillcolor="white [3201]" strokeweight=".5pt">
+              <v:shape w14:anchorId="7EB9A0F9" id="Text Box 97" o:spid="_x0000_s1064" type="#_x0000_t202" style="position:absolute;margin-left:345.1pt;margin-top:7.25pt;width:121.55pt;height:27.1pt;z-index:251756544;visibility:visible;mso-wrap-style:square;mso-height-percent:0;mso-wrap-distance-left:9pt;mso-wrap-distance-top:0;mso-wrap-distance-right:9pt;mso-wrap-distance-bottom:0;mso-position-horizontal:absolute;mso-position-horizontal-relative:text;mso-position-vertical:absolute;mso-position-vertical-relative:text;mso-height-percent:0;mso-height-relative:margin;v-text-anchor:top" o:gfxdata="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" fillcolor="white [3201]" strokeweight=".5pt">
                 <v:textbox>
                   <w:txbxContent>
                     <w:p>
@@ -11440,6 +11475,9 @@
         </mc:AlternateContent>
       </w:r>
       <w:r>
+        <w:rPr>
+          <w:noProof/>
+        </w:rPr>
         <mc:AlternateContent>
           <mc:Choice Requires="wps">
             <w:drawing>
@@ -11507,6 +11545,9 @@
         </mc:AlternateContent>
       </w:r>
       <w:r>
+        <w:rPr>
+          <w:noProof/>
+        </w:rPr>
         <mc:AlternateContent>
           <mc:Choice Requires="wps">
             <w:drawing>
@@ -11574,6 +11615,9 @@
         </mc:AlternateContent>
       </w:r>
       <w:r>
+        <w:rPr>
+          <w:noProof/>
+        </w:rPr>
         <mc:AlternateContent>
           <mc:Choice Requires="wps">
             <w:drawing>
@@ -11637,7 +11681,7 @@
           </mc:Choice>
           <mc:Fallback>
             <w:pict>
-              <v:shape w14:anchorId="799ECC34" id="Text Box 89" o:spid="_x0000_s1065" type="#_x0000_t202" style="position:absolute;margin-left:161.25pt;margin-top:6.65pt;width:121.6pt;height:27.1pt;z-index:251744256;visibility:visible;mso-wrap-style:square;mso-height-percent:0;mso-wrap-distance-left:9pt;mso-wrap-distance-top:0;mso-wrap-distance-right:9pt;mso-wrap-distance-bottom:0;mso-position-horizontal:absolute;mso-position-horizontal-relative:text;mso-position-vertical:absolute;mso-position-vertical-relative:text;mso-height-percent:0;mso-height-relative:margin;v-text-anchor:top" o:gfxdata="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" fillcolor="white [3201]" strokeweight=".5pt">
+              <v:shape w14:anchorId="799ECC34" id="Text Box 89" o:spid="_x0000_s1065" type="#_x0000_t202" style="position:absolute;margin-left:161.25pt;margin-top:6.65pt;width:121.6pt;height:27.1pt;z-index:251744256;visibility:visible;mso-wrap-style:square;mso-height-percent:0;mso-wrap-distance-left:9pt;mso-wrap-distance-top:0;mso-wrap-distance-right:9pt;mso-wrap-distance-bottom:0;mso-position-horizontal:absolute;mso-position-horizontal-relative:text;mso-position-vertical:absolute;mso-position-vertical-relative:text;mso-height-percent:0;mso-height-relative:margin;v-text-anchor:top" o:gfxdata="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" fillcolor="white [3201]" strokeweight=".5pt">
                 <v:textbox>
                   <w:txbxContent>
                     <w:p>
@@ -11653,6 +11697,9 @@
         </mc:AlternateContent>
       </w:r>
       <w:r>
+        <w:rPr>
+          <w:noProof/>
+        </w:rPr>
         <mc:AlternateContent>
           <mc:Choice Requires="wps">
             <w:drawing>
@@ -11694,10 +11741,7 @@
                         <w:txbxContent>
                           <w:p>
                             <w:r>
-                              <w:t>V</w:t>
-                            </w:r>
-                            <w:r>
-                              <w:t>iew</w:t>
+                              <w:t>View</w:t>
                             </w:r>
                           </w:p>
                         </w:txbxContent>
@@ -11719,15 +11763,12 @@
           </mc:Choice>
           <mc:Fallback>
             <w:pict>
-              <v:shape w14:anchorId="1845E1FD" id="Text Box 85" o:spid="_x0000_s1066" type="#_x0000_t202" style="position:absolute;margin-left:-8.75pt;margin-top:7.4pt;width:121.6pt;height:27.1pt;z-index:251738112;visibility:visible;mso-wrap-style:square;mso-height-percent:0;mso-wrap-distance-left:9pt;mso-wrap-distance-top:0;mso-wrap-distance-right:9pt;mso-wrap-distance-bottom:0;mso-position-horizontal:absolute;mso-position-horizontal-relative:text;mso-position-vertical:absolute;mso-position-vertical-relative:text;mso-height-percent:0;mso-height-relative:margin;v-text-anchor:top" o:gfxdata="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" fillcolor="white [3201]" strokeweight=".5pt">
+              <v:shape w14:anchorId="1845E1FD" id="Text Box 85" o:spid="_x0000_s1066" type="#_x0000_t202" style="position:absolute;margin-left:-8.75pt;margin-top:7.4pt;width:121.6pt;height:27.1pt;z-index:251738112;visibility:visible;mso-wrap-style:square;mso-height-percent:0;mso-wrap-distance-left:9pt;mso-wrap-distance-top:0;mso-wrap-distance-right:9pt;mso-wrap-distance-bottom:0;mso-position-horizontal:absolute;mso-position-horizontal-relative:text;mso-position-vertical:absolute;mso-position-vertical-relative:text;mso-height-percent:0;mso-height-relative:margin;v-text-anchor:top" o:gfxdata="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" fillcolor="white [3201]" strokeweight=".5pt">
                 <v:textbox>
                   <w:txbxContent>
                     <w:p>
                       <w:r>
-                        <w:t>V</w:t>
-                      </w:r>
-                      <w:r>
-                        <w:t>iew</w:t>
+                        <w:t>View</w:t>
                       </w:r>
                     </w:p>
                   </w:txbxContent>
@@ -11741,6 +11782,9 @@
     <w:p/>
     <w:p>
       <w:r>
+        <w:rPr>
+          <w:noProof/>
+        </w:rPr>
         <mc:AlternateContent>
           <mc:Choice Requires="wps">
             <w:drawing>
@@ -11808,6 +11852,9 @@
         </mc:AlternateContent>
       </w:r>
       <w:r>
+        <w:rPr>
+          <w:noProof/>
+        </w:rPr>
         <mc:AlternateContent>
           <mc:Choice Requires="wps">
             <w:drawing>
@@ -11871,7 +11918,7 @@
           </mc:Choice>
           <mc:Fallback>
             <w:pict>
-              <v:shape w14:anchorId="1F9B353D" id="Text Box 91" o:spid="_x0000_s1067" type="#_x0000_t202" style="position:absolute;margin-left:161.25pt;margin-top:6.9pt;width:121.6pt;height:27.1pt;z-index:251747328;visibility:visible;mso-wrap-style:square;mso-height-percent:0;mso-wrap-distance-left:9pt;mso-wrap-distance-top:0;mso-wrap-distance-right:9pt;mso-wrap-distance-bottom:0;mso-position-horizontal:absolute;mso-position-horizontal-relative:text;mso-position-vertical:absolute;mso-position-vertical-relative:text;mso-height-percent:0;mso-height-relative:margin;v-text-anchor:top" o:gfxdata="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" fillcolor="white [3201]" strokeweight=".5pt">
+              <v:shape w14:anchorId="1F9B353D" id="Text Box 91" o:spid="_x0000_s1067" type="#_x0000_t202" style="position:absolute;margin-left:161.25pt;margin-top:6.9pt;width:121.6pt;height:27.1pt;z-index:251747328;visibility:visible;mso-wrap-style:square;mso-height-percent:0;mso-wrap-distance-left:9pt;mso-wrap-distance-top:0;mso-wrap-distance-right:9pt;mso-wrap-distance-bottom:0;mso-position-horizontal:absolute;mso-position-horizontal-relative:text;mso-position-vertical:absolute;mso-position-vertical-relative:text;mso-height-percent:0;mso-height-relative:margin;v-text-anchor:top" o:gfxdata="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" fillcolor="white [3201]" strokeweight=".5pt">
                 <v:textbox>
                   <w:txbxContent>
                     <w:p>
@@ -11887,12 +11934,12 @@
         </mc:AlternateContent>
       </w:r>
     </w:p>
+    <w:p/>
     <w:p>
-      <w:bookmarkStart w:id="29" w:name="_GoBack"/>
-      <w:bookmarkEnd w:id="29"/>
-    </w:p>
-    <w:p>
-      <w:r>
+      <w:r>
+        <w:rPr>
+          <w:noProof/>
+        </w:rPr>
         <mc:AlternateContent>
           <mc:Choice Requires="wps">
             <w:drawing>
@@ -11960,6 +12007,9 @@
         </mc:AlternateContent>
       </w:r>
       <w:r>
+        <w:rPr>
+          <w:noProof/>
+        </w:rPr>
         <mc:AlternateContent>
           <mc:Choice Requires="wps">
             <w:drawing>
@@ -12023,7 +12073,7 @@
           </mc:Choice>
           <mc:Fallback>
             <w:pict>
-              <v:shape w14:anchorId="0F394B74" id="Text Box 93" o:spid="_x0000_s1068" type="#_x0000_t202" style="position:absolute;margin-left:161.25pt;margin-top:7.3pt;width:121.6pt;height:27.1pt;z-index:251750400;visibility:visible;mso-wrap-style:square;mso-height-percent:0;mso-wrap-distance-left:9pt;mso-wrap-distance-top:0;mso-wrap-distance-right:9pt;mso-wrap-distance-bottom:0;mso-position-horizontal:absolute;mso-position-horizontal-relative:text;mso-position-vertical:absolute;mso-position-vertical-relative:text;mso-height-percent:0;mso-height-relative:margin;v-text-anchor:top" o:gfxdata="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" fillcolor="white [3201]" strokeweight=".5pt">
+              <v:shape w14:anchorId="0F394B74" id="Text Box 93" o:spid="_x0000_s1068" type="#_x0000_t202" style="position:absolute;margin-left:161.25pt;margin-top:7.3pt;width:121.6pt;height:27.1pt;z-index:251750400;visibility:visible;mso-wrap-style:square;mso-height-percent:0;mso-wrap-distance-left:9pt;mso-wrap-distance-top:0;mso-wrap-distance-right:9pt;mso-wrap-distance-bottom:0;mso-position-horizontal:absolute;mso-position-horizontal-relative:text;mso-position-vertical:absolute;mso-position-vertical-relative:text;mso-height-percent:0;mso-height-relative:margin;v-text-anchor:top" o:gfxdata="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" fillcolor="white [3201]" strokeweight=".5pt">
                 <v:textbox>
                   <w:txbxContent>
                     <w:p>
@@ -12462,14 +12512,12 @@
                 <w:b w:val="0"/>
               </w:rPr>
             </w:pPr>
-            <w:proofErr w:type="spellStart"/>
             <w:r>
               <w:rPr>
                 <w:b w:val="0"/>
               </w:rPr>
               <w:t>abv</w:t>
             </w:r>
-            <w:proofErr w:type="spellEnd"/>
           </w:p>
         </w:tc>
         <w:tc>
@@ -12481,13 +12529,8 @@
               <w:cnfStyle w:val="000000000000" w:firstRow="0" w:lastRow="0" w:firstColumn="0" w:lastColumn="0" w:oddVBand="0" w:evenVBand="0" w:oddHBand="0" w:evenHBand="0" w:firstRowFirstColumn="0" w:firstRowLastColumn="0" w:lastRowFirstColumn="0" w:lastRowLastColumn="0"/>
             </w:pPr>
             <w:r>
-              <w:t>*</w:t>
-            </w:r>
-            <w:proofErr w:type="spellStart"/>
-            <w:r>
-              <w:t>abv</w:t>
-            </w:r>
-            <w:proofErr w:type="spellEnd"/>
+              <w:t>*abv</w:t>
+            </w:r>
           </w:p>
         </w:tc>
         <w:tc>
@@ -12499,13 +12542,8 @@
               <w:cnfStyle w:val="000000000000" w:firstRow="0" w:lastRow="0" w:firstColumn="0" w:lastColumn="0" w:oddVBand="0" w:evenVBand="0" w:oddHBand="0" w:evenHBand="0" w:firstRowFirstColumn="0" w:firstRowLastColumn="0" w:lastRowFirstColumn="0" w:lastRowLastColumn="0"/>
             </w:pPr>
             <w:r>
-              <w:t>*</w:t>
-            </w:r>
-            <w:proofErr w:type="spellStart"/>
-            <w:r>
-              <w:t>abv</w:t>
-            </w:r>
-            <w:proofErr w:type="spellEnd"/>
+              <w:t>*abv</w:t>
+            </w:r>
           </w:p>
         </w:tc>
         <w:tc>
@@ -12517,13 +12555,8 @@
               <w:cnfStyle w:val="000000000000" w:firstRow="0" w:lastRow="0" w:firstColumn="0" w:lastColumn="0" w:oddVBand="0" w:evenVBand="0" w:oddHBand="0" w:evenHBand="0" w:firstRowFirstColumn="0" w:firstRowLastColumn="0" w:lastRowFirstColumn="0" w:lastRowLastColumn="0"/>
             </w:pPr>
             <w:r>
-              <w:t>*</w:t>
-            </w:r>
-            <w:proofErr w:type="spellStart"/>
-            <w:r>
-              <w:t>abv</w:t>
-            </w:r>
-            <w:proofErr w:type="spellEnd"/>
+              <w:t>*abv</w:t>
+            </w:r>
           </w:p>
         </w:tc>
         <w:tc>
@@ -14717,13 +14750,8 @@
             <w:tcW w:w="3006" w:type="dxa"/>
           </w:tcPr>
           <w:p>
-            <w:proofErr w:type="spellStart"/>
-            <w:r>
-              <w:t>abv</w:t>
-            </w:r>
-            <w:proofErr w:type="spellEnd"/>
-            <w:r>
-              <w:t xml:space="preserve"> (%)</w:t>
+            <w:r>
+              <w:t>abv (%)</w:t>
             </w:r>
           </w:p>
         </w:tc>
@@ -15413,11 +15441,9 @@
             <w:tcW w:w="1182" w:type="dxa"/>
           </w:tcPr>
           <w:p>
-            <w:proofErr w:type="spellStart"/>
             <w:r>
               <w:t>Bloggs</w:t>
             </w:r>
-            <w:proofErr w:type="spellEnd"/>
           </w:p>
         </w:tc>
         <w:tc>
@@ -15653,8 +15679,8 @@
           <w:r>
             <w:t>Information Sources and References</w:t>
           </w:r>
+          <w:bookmarkEnd w:id="37"/>
           <w:bookmarkEnd w:id="38"/>
-          <w:bookmarkEnd w:id="37"/>
         </w:p>
         <w:sdt>
           <w:sdtPr>
@@ -15801,7 +15827,7 @@
 </file>
 
 <file path=word/endnotes.xml><?xml version="1.0" encoding="utf-8"?>
-<w:endnotes xmlns:wpc="http://schemas.microsoft.com/office/word/2010/wordprocessingCanvas" xmlns:cx="http://schemas.microsoft.com/office/drawing/2014/chartex" xmlns:mc="http://schemas.openxmlformats.org/markup-compatibility/2006" xmlns:o="urn:schemas-microsoft-com:office:office" xmlns:r="http://schemas.openxmlformats.org/officeDocument/2006/relationships" xmlns:m="http://schemas.openxmlformats.org/officeDocument/2006/math" xmlns:v="urn:schemas-microsoft-com:vml" xmlns:wp14="http://schemas.microsoft.com/office/word/2010/wordprocessingDrawing" xmlns:wp="http://schemas.openxmlformats.org/drawingml/2006/wordprocessingDrawing" xmlns:w10="urn:schemas-microsoft-com:office:word" xmlns:w="http://schemas.openxmlformats.org/wordprocessingml/2006/main" xmlns:w14="http://schemas.microsoft.com/office/word/2010/wordml" xmlns:w15="http://schemas.microsoft.com/office/word/2012/wordml" xmlns:w16se="http://schemas.microsoft.com/office/word/2015/wordml/symex" xmlns:wpg="http://schemas.microsoft.com/office/word/2010/wordprocessingGroup" xmlns:wpi="http://schemas.microsoft.com/office/word/2010/wordprocessingInk" xmlns:wne="http://schemas.microsoft.com/office/word/2006/wordml" xmlns:wps="http://schemas.microsoft.com/office/word/2010/wordprocessingShape" mc:Ignorable="w14 w15 w16se wp14">
+<w:endnotes xmlns:wpc="http://schemas.microsoft.com/office/word/2010/wordprocessingCanvas" xmlns:cx="http://schemas.microsoft.com/office/drawing/2014/chartex" xmlns:cx1="http://schemas.microsoft.com/office/drawing/2015/9/8/chartex" xmlns:cx2="http://schemas.microsoft.com/office/drawing/2015/10/21/chartex" xmlns:cx3="http://schemas.microsoft.com/office/drawing/2016/5/9/chartex" xmlns:cx4="http://schemas.microsoft.com/office/drawing/2016/5/10/chartex" xmlns:cx5="http://schemas.microsoft.com/office/drawing/2016/5/11/chartex" xmlns:cx6="http://schemas.microsoft.com/office/drawing/2016/5/12/chartex" xmlns:cx7="http://schemas.microsoft.com/office/drawing/2016/5/13/chartex" xmlns:cx8="http://schemas.microsoft.com/office/drawing/2016/5/14/chartex" xmlns:mc="http://schemas.openxmlformats.org/markup-compatibility/2006" xmlns:aink="http://schemas.microsoft.com/office/drawing/2016/ink" xmlns:am3d="http://schemas.microsoft.com/office/drawing/2017/model3d" xmlns:o="urn:schemas-microsoft-com:office:office" xmlns:r="http://schemas.openxmlformats.org/officeDocument/2006/relationships" xmlns:m="http://schemas.openxmlformats.org/officeDocument/2006/math" xmlns:v="urn:schemas-microsoft-com:vml" xmlns:wp14="http://schemas.microsoft.com/office/word/2010/wordprocessingDrawing" xmlns:wp="http://schemas.openxmlformats.org/drawingml/2006/wordprocessingDrawing" xmlns:w10="urn:schemas-microsoft-com:office:word" xmlns:w="http://schemas.openxmlformats.org/wordprocessingml/2006/main" xmlns:w14="http://schemas.microsoft.com/office/word/2010/wordml" xmlns:w15="http://schemas.microsoft.com/office/word/2012/wordml" xmlns:w16cid="http://schemas.microsoft.com/office/word/2016/wordml/cid" xmlns:w16se="http://schemas.microsoft.com/office/word/2015/wordml/symex" xmlns:wpg="http://schemas.microsoft.com/office/word/2010/wordprocessingGroup" xmlns:wpi="http://schemas.microsoft.com/office/word/2010/wordprocessingInk" xmlns:wne="http://schemas.microsoft.com/office/word/2006/wordml" xmlns:wps="http://schemas.microsoft.com/office/word/2010/wordprocessingShape" mc:Ignorable="w14 w15 w16se w16cid wp14">
   <w:endnote w:type="separator" w:id="-1">
     <w:p>
       <w:pPr>
@@ -15826,7 +15852,7 @@
 </file>
 
 <file path=word/footer1.xml><?xml version="1.0" encoding="utf-8"?>
-<w:ftr xmlns:wpc="http://schemas.microsoft.com/office/word/2010/wordprocessingCanvas" xmlns:cx="http://schemas.microsoft.com/office/drawing/2014/chartex" xmlns:mc="http://schemas.openxmlformats.org/markup-compatibility/2006" xmlns:o="urn:schemas-microsoft-com:office:office" xmlns:r="http://schemas.openxmlformats.org/officeDocument/2006/relationships" xmlns:m="http://schemas.openxmlformats.org/officeDocument/2006/math" xmlns:v="urn:schemas-microsoft-com:vml" xmlns:wp14="http://schemas.microsoft.com/office/word/2010/wordprocessingDrawing" xmlns:wp="http://schemas.openxmlformats.org/drawingml/2006/wordprocessingDrawing" xmlns:w10="urn:schemas-microsoft-com:office:word" xmlns:w="http://schemas.openxmlformats.org/wordprocessingml/2006/main" xmlns:w14="http://schemas.microsoft.com/office/word/2010/wordml" xmlns:w15="http://schemas.microsoft.com/office/word/2012/wordml" xmlns:w16se="http://schemas.microsoft.com/office/word/2015/wordml/symex" xmlns:wpg="http://schemas.microsoft.com/office/word/2010/wordprocessingGroup" xmlns:wpi="http://schemas.microsoft.com/office/word/2010/wordprocessingInk" xmlns:wne="http://schemas.microsoft.com/office/word/2006/wordml" xmlns:wps="http://schemas.microsoft.com/office/word/2010/wordprocessingShape" mc:Ignorable="w14 w15 w16se wp14">
+<w:ftr xmlns:wpc="http://schemas.microsoft.com/office/word/2010/wordprocessingCanvas" xmlns:cx="http://schemas.microsoft.com/office/drawing/2014/chartex" xmlns:cx1="http://schemas.microsoft.com/office/drawing/2015/9/8/chartex" xmlns:cx2="http://schemas.microsoft.com/office/drawing/2015/10/21/chartex" xmlns:cx3="http://schemas.microsoft.com/office/drawing/2016/5/9/chartex" xmlns:cx4="http://schemas.microsoft.com/office/drawing/2016/5/10/chartex" xmlns:cx5="http://schemas.microsoft.com/office/drawing/2016/5/11/chartex" xmlns:cx6="http://schemas.microsoft.com/office/drawing/2016/5/12/chartex" xmlns:cx7="http://schemas.microsoft.com/office/drawing/2016/5/13/chartex" xmlns:cx8="http://schemas.microsoft.com/office/drawing/2016/5/14/chartex" xmlns:mc="http://schemas.openxmlformats.org/markup-compatibility/2006" xmlns:aink="http://schemas.microsoft.com/office/drawing/2016/ink" xmlns:am3d="http://schemas.microsoft.com/office/drawing/2017/model3d" xmlns:o="urn:schemas-microsoft-com:office:office" xmlns:r="http://schemas.openxmlformats.org/officeDocument/2006/relationships" xmlns:m="http://schemas.openxmlformats.org/officeDocument/2006/math" xmlns:v="urn:schemas-microsoft-com:vml" xmlns:wp14="http://schemas.microsoft.com/office/word/2010/wordprocessingDrawing" xmlns:wp="http://schemas.openxmlformats.org/drawingml/2006/wordprocessingDrawing" xmlns:w10="urn:schemas-microsoft-com:office:word" xmlns:w="http://schemas.openxmlformats.org/wordprocessingml/2006/main" xmlns:w14="http://schemas.microsoft.com/office/word/2010/wordml" xmlns:w15="http://schemas.microsoft.com/office/word/2012/wordml" xmlns:w16cid="http://schemas.microsoft.com/office/word/2016/wordml/cid" xmlns:w16se="http://schemas.microsoft.com/office/word/2015/wordml/symex" xmlns:wpg="http://schemas.microsoft.com/office/word/2010/wordprocessingGroup" xmlns:wpi="http://schemas.microsoft.com/office/word/2010/wordprocessingInk" xmlns:wne="http://schemas.microsoft.com/office/word/2006/wordml" xmlns:wps="http://schemas.microsoft.com/office/word/2010/wordprocessingShape" mc:Ignorable="w14 w15 w16se w16cid wp14">
   <w:p>
     <w:pPr>
       <w:pStyle w:val="Footer"/>
@@ -15839,7 +15865,7 @@
 </file>
 
 <file path=word/footnotes.xml><?xml version="1.0" encoding="utf-8"?>
-<w:footnotes xmlns:wpc="http://schemas.microsoft.com/office/word/2010/wordprocessingCanvas" xmlns:cx="http://schemas.microsoft.com/office/drawing/2014/chartex" xmlns:mc="http://schemas.openxmlformats.org/markup-compatibility/2006" xmlns:o="urn:schemas-microsoft-com:office:office" xmlns:r="http://schemas.openxmlformats.org/officeDocument/2006/relationships" xmlns:m="http://schemas.openxmlformats.org/officeDocument/2006/math" xmlns:v="urn:schemas-microsoft-com:vml" xmlns:wp14="http://schemas.microsoft.com/office/word/2010/wordprocessingDrawing" xmlns:wp="http://schemas.openxmlformats.org/drawingml/2006/wordprocessingDrawing" xmlns:w10="urn:schemas-microsoft-com:office:word" xmlns:w="http://schemas.openxmlformats.org/wordprocessingml/2006/main" xmlns:w14="http://schemas.microsoft.com/office/word/2010/wordml" xmlns:w15="http://schemas.microsoft.com/office/word/2012/wordml" xmlns:w16se="http://schemas.microsoft.com/office/word/2015/wordml/symex" xmlns:wpg="http://schemas.microsoft.com/office/word/2010/wordprocessingGroup" xmlns:wpi="http://schemas.microsoft.com/office/word/2010/wordprocessingInk" xmlns:wne="http://schemas.microsoft.com/office/word/2006/wordml" xmlns:wps="http://schemas.microsoft.com/office/word/2010/wordprocessingShape" mc:Ignorable="w14 w15 w16se wp14">
+<w:footnotes xmlns:wpc="http://schemas.microsoft.com/office/word/2010/wordprocessingCanvas" xmlns:cx="http://schemas.microsoft.com/office/drawing/2014/chartex" xmlns:cx1="http://schemas.microsoft.com/office/drawing/2015/9/8/chartex" xmlns:cx2="http://schemas.microsoft.com/office/drawing/2015/10/21/chartex" xmlns:cx3="http://schemas.microsoft.com/office/drawing/2016/5/9/chartex" xmlns:cx4="http://schemas.microsoft.com/office/drawing/2016/5/10/chartex" xmlns:cx5="http://schemas.microsoft.com/office/drawing/2016/5/11/chartex" xmlns:cx6="http://schemas.microsoft.com/office/drawing/2016/5/12/chartex" xmlns:cx7="http://schemas.microsoft.com/office/drawing/2016/5/13/chartex" xmlns:cx8="http://schemas.microsoft.com/office/drawing/2016/5/14/chartex" xmlns:mc="http://schemas.openxmlformats.org/markup-compatibility/2006" xmlns:aink="http://schemas.microsoft.com/office/drawing/2016/ink" xmlns:am3d="http://schemas.microsoft.com/office/drawing/2017/model3d" xmlns:o="urn:schemas-microsoft-com:office:office" xmlns:r="http://schemas.openxmlformats.org/officeDocument/2006/relationships" xmlns:m="http://schemas.openxmlformats.org/officeDocument/2006/math" xmlns:v="urn:schemas-microsoft-com:vml" xmlns:wp14="http://schemas.microsoft.com/office/word/2010/wordprocessingDrawing" xmlns:wp="http://schemas.openxmlformats.org/drawingml/2006/wordprocessingDrawing" xmlns:w10="urn:schemas-microsoft-com:office:word" xmlns:w="http://schemas.openxmlformats.org/wordprocessingml/2006/main" xmlns:w14="http://schemas.microsoft.com/office/word/2010/wordml" xmlns:w15="http://schemas.microsoft.com/office/word/2012/wordml" xmlns:w16cid="http://schemas.microsoft.com/office/word/2016/wordml/cid" xmlns:w16se="http://schemas.microsoft.com/office/word/2015/wordml/symex" xmlns:wpg="http://schemas.microsoft.com/office/word/2010/wordprocessingGroup" xmlns:wpi="http://schemas.microsoft.com/office/word/2010/wordprocessingInk" xmlns:wne="http://schemas.microsoft.com/office/word/2006/wordml" xmlns:wps="http://schemas.microsoft.com/office/word/2010/wordprocessingShape" mc:Ignorable="w14 w15 w16se w16cid wp14">
   <w:footnote w:type="separator" w:id="-1">
     <w:p>
       <w:pPr>
@@ -15864,7 +15890,7 @@
 </file>
 
 <file path=word/header1.xml><?xml version="1.0" encoding="utf-8"?>
-<w:hdr xmlns:wpc="http://schemas.microsoft.com/office/word/2010/wordprocessingCanvas" xmlns:cx="http://schemas.microsoft.com/office/drawing/2014/chartex" xmlns:mc="http://schemas.openxmlformats.org/markup-compatibility/2006" xmlns:o="urn:schemas-microsoft-com:office:office" xmlns:r="http://schemas.openxmlformats.org/officeDocument/2006/relationships" xmlns:m="http://schemas.openxmlformats.org/officeDocument/2006/math" xmlns:v="urn:schemas-microsoft-com:vml" xmlns:wp14="http://schemas.microsoft.com/office/word/2010/wordprocessingDrawing" xmlns:wp="http://schemas.openxmlformats.org/drawingml/2006/wordprocessingDrawing" xmlns:w10="urn:schemas-microsoft-com:office:word" xmlns:w="http://schemas.openxmlformats.org/wordprocessingml/2006/main" xmlns:w14="http://schemas.microsoft.com/office/word/2010/wordml" xmlns:w15="http://schemas.microsoft.com/office/word/2012/wordml" xmlns:w16se="http://schemas.microsoft.com/office/word/2015/wordml/symex" xmlns:wpg="http://schemas.microsoft.com/office/word/2010/wordprocessingGroup" xmlns:wpi="http://schemas.microsoft.com/office/word/2010/wordprocessingInk" xmlns:wne="http://schemas.microsoft.com/office/word/2006/wordml" xmlns:wps="http://schemas.microsoft.com/office/word/2010/wordprocessingShape" mc:Ignorable="w14 w15 w16se wp14">
+<w:hdr xmlns:wpc="http://schemas.microsoft.com/office/word/2010/wordprocessingCanvas" xmlns:cx="http://schemas.microsoft.com/office/drawing/2014/chartex" xmlns:cx1="http://schemas.microsoft.com/office/drawing/2015/9/8/chartex" xmlns:cx2="http://schemas.microsoft.com/office/drawing/2015/10/21/chartex" xmlns:cx3="http://schemas.microsoft.com/office/drawing/2016/5/9/chartex" xmlns:cx4="http://schemas.microsoft.com/office/drawing/2016/5/10/chartex" xmlns:cx5="http://schemas.microsoft.com/office/drawing/2016/5/11/chartex" xmlns:cx6="http://schemas.microsoft.com/office/drawing/2016/5/12/chartex" xmlns:cx7="http://schemas.microsoft.com/office/drawing/2016/5/13/chartex" xmlns:cx8="http://schemas.microsoft.com/office/drawing/2016/5/14/chartex" xmlns:mc="http://schemas.openxmlformats.org/markup-compatibility/2006" xmlns:aink="http://schemas.microsoft.com/office/drawing/2016/ink" xmlns:am3d="http://schemas.microsoft.com/office/drawing/2017/model3d" xmlns:o="urn:schemas-microsoft-com:office:office" xmlns:r="http://schemas.openxmlformats.org/officeDocument/2006/relationships" xmlns:m="http://schemas.openxmlformats.org/officeDocument/2006/math" xmlns:v="urn:schemas-microsoft-com:vml" xmlns:wp14="http://schemas.microsoft.com/office/word/2010/wordprocessingDrawing" xmlns:wp="http://schemas.openxmlformats.org/drawingml/2006/wordprocessingDrawing" xmlns:w10="urn:schemas-microsoft-com:office:word" xmlns:w="http://schemas.openxmlformats.org/wordprocessingml/2006/main" xmlns:w14="http://schemas.microsoft.com/office/word/2010/wordml" xmlns:w15="http://schemas.microsoft.com/office/word/2012/wordml" xmlns:w16cid="http://schemas.microsoft.com/office/word/2016/wordml/cid" xmlns:w16se="http://schemas.microsoft.com/office/word/2015/wordml/symex" xmlns:wpg="http://schemas.microsoft.com/office/word/2010/wordprocessingGroup" xmlns:wpi="http://schemas.microsoft.com/office/word/2010/wordprocessingInk" xmlns:wne="http://schemas.microsoft.com/office/word/2006/wordml" xmlns:wps="http://schemas.microsoft.com/office/word/2010/wordprocessingShape" mc:Ignorable="w14 w15 w16se w16cid wp14">
   <w:p>
     <w:pPr>
       <w:pStyle w:val="Header"/>
@@ -15910,7 +15936,7 @@
 </file>
 
 <file path=word/numbering.xml><?xml version="1.0" encoding="utf-8"?>
-<w:numbering xmlns:wpc="http://schemas.microsoft.com/office/word/2010/wordprocessingCanvas" xmlns:cx="http://schemas.microsoft.com/office/drawing/2014/chartex" xmlns:mc="http://schemas.openxmlformats.org/markup-compatibility/2006" xmlns:o="urn:schemas-microsoft-com:office:office" xmlns:r="http://schemas.openxmlformats.org/officeDocument/2006/relationships" xmlns:m="http://schemas.openxmlformats.org/officeDocument/2006/math" xmlns:v="urn:schemas-microsoft-com:vml" xmlns:wp14="http://schemas.microsoft.com/office/word/2010/wordprocessingDrawing" xmlns:wp="http://schemas.openxmlformats.org/drawingml/2006/wordprocessingDrawing" xmlns:w10="urn:schemas-microsoft-com:office:word" xmlns:w="http://schemas.openxmlformats.org/wordprocessingml/2006/main" xmlns:w14="http://schemas.microsoft.com/office/word/2010/wordml" xmlns:w15="http://schemas.microsoft.com/office/word/2012/wordml" xmlns:w16se="http://schemas.microsoft.com/office/word/2015/wordml/symex" xmlns:wpg="http://schemas.microsoft.com/office/word/2010/wordprocessingGroup" xmlns:wpi="http://schemas.microsoft.com/office/word/2010/wordprocessingInk" xmlns:wne="http://schemas.microsoft.com/office/word/2006/wordml" xmlns:wps="http://schemas.microsoft.com/office/word/2010/wordprocessingShape" mc:Ignorable="w14 w15 w16se wp14">
+<w:numbering xmlns:wpc="http://schemas.microsoft.com/office/word/2010/wordprocessingCanvas" xmlns:cx="http://schemas.microsoft.com/office/drawing/2014/chartex" xmlns:cx1="http://schemas.microsoft.com/office/drawing/2015/9/8/chartex" xmlns:cx2="http://schemas.microsoft.com/office/drawing/2015/10/21/chartex" xmlns:cx3="http://schemas.microsoft.com/office/drawing/2016/5/9/chartex" xmlns:cx4="http://schemas.microsoft.com/office/drawing/2016/5/10/chartex" xmlns:cx5="http://schemas.microsoft.com/office/drawing/2016/5/11/chartex" xmlns:cx6="http://schemas.microsoft.com/office/drawing/2016/5/12/chartex" xmlns:cx7="http://schemas.microsoft.com/office/drawing/2016/5/13/chartex" xmlns:cx8="http://schemas.microsoft.com/office/drawing/2016/5/14/chartex" xmlns:mc="http://schemas.openxmlformats.org/markup-compatibility/2006" xmlns:aink="http://schemas.microsoft.com/office/drawing/2016/ink" xmlns:am3d="http://schemas.microsoft.com/office/drawing/2017/model3d" xmlns:o="urn:schemas-microsoft-com:office:office" xmlns:r="http://schemas.openxmlformats.org/officeDocument/2006/relationships" xmlns:m="http://schemas.openxmlformats.org/officeDocument/2006/math" xmlns:v="urn:schemas-microsoft-com:vml" xmlns:wp14="http://schemas.microsoft.com/office/word/2010/wordprocessingDrawing" xmlns:wp="http://schemas.openxmlformats.org/drawingml/2006/wordprocessingDrawing" xmlns:w10="urn:schemas-microsoft-com:office:word" xmlns:w="http://schemas.openxmlformats.org/wordprocessingml/2006/main" xmlns:w14="http://schemas.microsoft.com/office/word/2010/wordml" xmlns:w15="http://schemas.microsoft.com/office/word/2012/wordml" xmlns:w16cid="http://schemas.microsoft.com/office/word/2016/wordml/cid" xmlns:w16se="http://schemas.microsoft.com/office/word/2015/wordml/symex" xmlns:wpg="http://schemas.microsoft.com/office/word/2010/wordprocessingGroup" xmlns:wpi="http://schemas.microsoft.com/office/word/2010/wordprocessingInk" xmlns:wne="http://schemas.microsoft.com/office/word/2006/wordml" xmlns:wps="http://schemas.microsoft.com/office/word/2010/wordprocessingShape" mc:Ignorable="w14 w15 w16se w16cid wp14">
   <w:abstractNum w:abstractNumId="0" w15:restartNumberingAfterBreak="0">
     <w:nsid w:val="086374F8"/>
     <w:multiLevelType w:val="hybridMultilevel"/>
@@ -17466,7 +17492,7 @@
 </file>
 
 <file path=word/styles.xml><?xml version="1.0" encoding="utf-8"?>
-<w:styles xmlns:mc="http://schemas.openxmlformats.org/markup-compatibility/2006" xmlns:r="http://schemas.openxmlformats.org/officeDocument/2006/relationships" xmlns:w="http://schemas.openxmlformats.org/wordprocessingml/2006/main" xmlns:w14="http://schemas.microsoft.com/office/word/2010/wordml" xmlns:w15="http://schemas.microsoft.com/office/word/2012/wordml" xmlns:w16se="http://schemas.microsoft.com/office/word/2015/wordml/symex" mc:Ignorable="w14 w15 w16se">
+<w:styles xmlns:mc="http://schemas.openxmlformats.org/markup-compatibility/2006" xmlns:r="http://schemas.openxmlformats.org/officeDocument/2006/relationships" xmlns:w="http://schemas.openxmlformats.org/wordprocessingml/2006/main" xmlns:w14="http://schemas.microsoft.com/office/word/2010/wordml" xmlns:w15="http://schemas.microsoft.com/office/word/2012/wordml" xmlns:w16cid="http://schemas.microsoft.com/office/word/2016/wordml/cid" xmlns:w16se="http://schemas.microsoft.com/office/word/2015/wordml/symex" mc:Ignorable="w14 w15 w16se w16cid">
   <w:docDefaults>
     <w:rPrDefault>
       <w:rPr>
@@ -17480,7 +17506,7 @@
       </w:pPr>
     </w:pPrDefault>
   </w:docDefaults>
-  <w:latentStyles w:defLockedState="0" w:defUIPriority="99" w:defSemiHidden="0" w:defUnhideWhenUsed="0" w:defQFormat="0" w:count="371">
+  <w:latentStyles w:defLockedState="0" w:defUIPriority="99" w:defSemiHidden="0" w:defUnhideWhenUsed="0" w:defQFormat="0" w:count="375">
     <w:lsdException w:name="Normal" w:uiPriority="0" w:qFormat="1"/>
     <w:lsdException w:name="heading 1" w:uiPriority="9" w:qFormat="1"/>
     <w:lsdException w:name="heading 2" w:semiHidden="1" w:uiPriority="9" w:unhideWhenUsed="1" w:qFormat="1"/>
@@ -17586,7 +17612,6 @@
     <w:lsdException w:name="HTML Sample" w:semiHidden="1" w:unhideWhenUsed="1"/>
     <w:lsdException w:name="HTML Typewriter" w:semiHidden="1" w:unhideWhenUsed="1"/>
     <w:lsdException w:name="HTML Variable" w:semiHidden="1" w:unhideWhenUsed="1"/>
-    <w:lsdException w:name="Normal Table" w:semiHidden="1" w:unhideWhenUsed="1"/>
     <w:lsdException w:name="annotation subject" w:semiHidden="1" w:unhideWhenUsed="1"/>
     <w:lsdException w:name="No List" w:semiHidden="1" w:unhideWhenUsed="1"/>
     <w:lsdException w:name="Outline List 1" w:semiHidden="1" w:unhideWhenUsed="1"/>
@@ -17630,10 +17655,8 @@
     <w:lsdException w:name="Table Elegant" w:semiHidden="1" w:unhideWhenUsed="1"/>
     <w:lsdException w:name="Table Professional" w:semiHidden="1" w:unhideWhenUsed="1"/>
     <w:lsdException w:name="Table Subtle 1" w:semiHidden="1" w:unhideWhenUsed="1"/>
-    <w:lsdException w:name="Table Subtle 2" w:semiHidden="1" w:unhideWhenUsed="1"/>
     <w:lsdException w:name="Table Web 1" w:semiHidden="1" w:unhideWhenUsed="1"/>
     <w:lsdException w:name="Table Web 2" w:semiHidden="1" w:unhideWhenUsed="1"/>
-    <w:lsdException w:name="Table Web 3" w:semiHidden="1" w:unhideWhenUsed="1"/>
     <w:lsdException w:name="Balloon Text" w:semiHidden="1" w:unhideWhenUsed="1"/>
     <w:lsdException w:name="Table Grid" w:uiPriority="39"/>
     <w:lsdException w:name="Table Theme" w:semiHidden="1" w:unhideWhenUsed="1"/>
@@ -17852,6 +17875,10 @@
     <w:lsdException w:name="List Table 5 Dark Accent 6" w:uiPriority="50"/>
     <w:lsdException w:name="List Table 6 Colorful Accent 6" w:uiPriority="51"/>
     <w:lsdException w:name="List Table 7 Colorful Accent 6" w:uiPriority="52"/>
+    <w:lsdException w:name="Mention" w:semiHidden="1" w:unhideWhenUsed="1"/>
+    <w:lsdException w:name="Smart Hyperlink" w:semiHidden="1" w:unhideWhenUsed="1"/>
+    <w:lsdException w:name="Hashtag" w:semiHidden="1" w:unhideWhenUsed="1"/>
+    <w:lsdException w:name="Unresolved Mention" w:semiHidden="1" w:unhideWhenUsed="1"/>
   </w:latentStyles>
   <w:style w:type="paragraph" w:default="1" w:styleId="Normal">
     <w:name w:val="Normal"/>
@@ -19120,7 +19147,7 @@
 </file>
 
 <file path=customXml/itemProps2.xml><?xml version="1.0" encoding="utf-8"?>
-<ds:datastoreItem xmlns:ds="http://schemas.openxmlformats.org/officeDocument/2006/customXml" ds:itemID="{69492D16-37BE-4E10-8DA2-FFABC690C9D8}">
+<ds:datastoreItem xmlns:ds="http://schemas.openxmlformats.org/officeDocument/2006/customXml" ds:itemID="{C87A11FC-B7A7-4AA7-9D24-DDB10AA3810F}">
   <ds:schemaRefs>
     <ds:schemaRef ds:uri="http://schemas.openxmlformats.org/officeDocument/2006/bibliography"/>
   </ds:schemaRefs>

</xml_diff>